<commit_message>
updating ad_normalisation.docx and ad_normalisation.pdf
</commit_message>
<xml_diff>
--- a/Assignments/Ass1B/ad_normalisation.docx
+++ b/Assignments/Ass1B/ad_normalisation.docx
@@ -13,8 +13,13 @@
         <w:t>–</w:t>
       </w:r>
       <w:r>
-        <w:t xml:space="preserve"> Normalisation</w:t>
-      </w:r>
+        <w:t xml:space="preserve"> </w:t>
+      </w:r>
+      <w:proofErr w:type="spellStart"/>
+      <w:r>
+        <w:t>Normalisation</w:t>
+      </w:r>
+      <w:proofErr w:type="spellEnd"/>
     </w:p>
     <w:p>
       <w:pPr>
@@ -36,7 +41,43 @@
           <w:bCs/>
           <w:color w:val="0D0D0D" w:themeColor="text1" w:themeTint="F2"/>
         </w:rPr>
-        <w:t>Name: Bassel Emadeldin Hamed Hamed Abdel</w:t>
+        <w:t xml:space="preserve">Name: Bassel </w:t>
+      </w:r>
+      <w:proofErr w:type="spellStart"/>
+      <w:r>
+        <w:rPr>
+          <w:b/>
+          <w:bCs/>
+          <w:color w:val="0D0D0D" w:themeColor="text1" w:themeTint="F2"/>
+        </w:rPr>
+        <w:t>Emadeldin</w:t>
+      </w:r>
+      <w:proofErr w:type="spellEnd"/>
+      <w:r>
+        <w:rPr>
+          <w:b/>
+          <w:bCs/>
+          <w:color w:val="0D0D0D" w:themeColor="text1" w:themeTint="F2"/>
+        </w:rPr>
+        <w:t xml:space="preserve"> Hamed </w:t>
+      </w:r>
+      <w:proofErr w:type="spellStart"/>
+      <w:r>
+        <w:rPr>
+          <w:b/>
+          <w:bCs/>
+          <w:color w:val="0D0D0D" w:themeColor="text1" w:themeTint="F2"/>
+        </w:rPr>
+        <w:t>Hamed</w:t>
+      </w:r>
+      <w:proofErr w:type="spellEnd"/>
+      <w:r>
+        <w:rPr>
+          <w:b/>
+          <w:bCs/>
+          <w:color w:val="0D0D0D" w:themeColor="text1" w:themeTint="F2"/>
+        </w:rPr>
+        <w:t xml:space="preserve"> Abdel</w:t>
       </w:r>
       <w:r>
         <w:rPr>
@@ -129,40 +170,136 @@
         <w:t>OWNER</w:t>
       </w:r>
       <w:r>
-        <w:t xml:space="preserve"> (owner_</w:t>
-      </w:r>
-      <w:r>
-        <w:t>id, owner</w:t>
+        <w:t xml:space="preserve"> (</w:t>
+      </w:r>
+      <w:proofErr w:type="spellStart"/>
+      <w:r>
+        <w:t>owner_</w:t>
+      </w:r>
+      <w:r>
+        <w:t>id</w:t>
+      </w:r>
+      <w:proofErr w:type="spellEnd"/>
+      <w:r>
+        <w:t xml:space="preserve">, </w:t>
+      </w:r>
+      <w:proofErr w:type="spellStart"/>
+      <w:r>
+        <w:t>owner</w:t>
       </w:r>
       <w:r>
         <w:t>_</w:t>
       </w:r>
       <w:r>
-        <w:t>gname, owner</w:t>
+        <w:t>gname</w:t>
+      </w:r>
+      <w:proofErr w:type="spellEnd"/>
+      <w:r>
+        <w:t xml:space="preserve">, </w:t>
+      </w:r>
+      <w:proofErr w:type="spellStart"/>
+      <w:r>
+        <w:t>owner</w:t>
       </w:r>
       <w:r>
         <w:t>_</w:t>
       </w:r>
       <w:r>
-        <w:t>fname, prefvet_id, prefvet_name, owner_address, (pet_id, pet_gender, pet_</w:t>
-      </w:r>
-      <w:r>
-        <w:t>name, pet</w:t>
+        <w:t>fname</w:t>
+      </w:r>
+      <w:proofErr w:type="spellEnd"/>
+      <w:r>
+        <w:t xml:space="preserve">, </w:t>
+      </w:r>
+      <w:proofErr w:type="spellStart"/>
+      <w:r>
+        <w:t>prefvet_id</w:t>
+      </w:r>
+      <w:proofErr w:type="spellEnd"/>
+      <w:r>
+        <w:t xml:space="preserve">, </w:t>
+      </w:r>
+      <w:proofErr w:type="spellStart"/>
+      <w:r>
+        <w:t>prefvet_name</w:t>
+      </w:r>
+      <w:proofErr w:type="spellEnd"/>
+      <w:r>
+        <w:t xml:space="preserve">, </w:t>
+      </w:r>
+      <w:proofErr w:type="spellStart"/>
+      <w:r>
+        <w:t>owner_address</w:t>
+      </w:r>
+      <w:proofErr w:type="spellEnd"/>
+      <w:r>
+        <w:t>, (</w:t>
+      </w:r>
+      <w:proofErr w:type="spellStart"/>
+      <w:r>
+        <w:t>pet_id</w:t>
+      </w:r>
+      <w:proofErr w:type="spellEnd"/>
+      <w:r>
+        <w:t xml:space="preserve">, </w:t>
+      </w:r>
+      <w:proofErr w:type="spellStart"/>
+      <w:r>
+        <w:t>pet_gender</w:t>
+      </w:r>
+      <w:proofErr w:type="spellEnd"/>
+      <w:r>
+        <w:t xml:space="preserve">, </w:t>
+      </w:r>
+      <w:proofErr w:type="spellStart"/>
+      <w:r>
+        <w:t>pet_</w:t>
+      </w:r>
+      <w:r>
+        <w:t>name</w:t>
+      </w:r>
+      <w:proofErr w:type="spellEnd"/>
+      <w:r>
+        <w:t xml:space="preserve">, </w:t>
+      </w:r>
+      <w:proofErr w:type="spellStart"/>
+      <w:r>
+        <w:t>pet</w:t>
       </w:r>
       <w:r>
         <w:t>_</w:t>
       </w:r>
       <w:r>
-        <w:t>type, pet</w:t>
+        <w:t>type</w:t>
+      </w:r>
+      <w:proofErr w:type="spellEnd"/>
+      <w:r>
+        <w:t xml:space="preserve">, </w:t>
+      </w:r>
+      <w:proofErr w:type="spellStart"/>
+      <w:r>
+        <w:t>pet</w:t>
       </w:r>
       <w:r>
         <w:t>_</w:t>
       </w:r>
       <w:r>
-        <w:t>dob, pet</w:t>
-      </w:r>
-      <w:r>
-        <w:t>_status)</w:t>
+        <w:t>dob</w:t>
+      </w:r>
+      <w:proofErr w:type="spellEnd"/>
+      <w:r>
+        <w:t xml:space="preserve">, </w:t>
+      </w:r>
+      <w:proofErr w:type="spellStart"/>
+      <w:r>
+        <w:t>pet</w:t>
+      </w:r>
+      <w:r>
+        <w:t>_status</w:t>
+      </w:r>
+      <w:proofErr w:type="spellEnd"/>
+      <w:r>
+        <w:t>)</w:t>
       </w:r>
       <w:r>
         <w:t>)</w:t>
@@ -191,21 +328,117 @@
         <w:spacing w:line="360" w:lineRule="auto"/>
       </w:pPr>
       <w:r>
-        <w:t>OWNER (owner_id, owner_gname, owner_fname, prefvet_id, prefvet_name, owner_address)</w:t>
-      </w:r>
-    </w:p>
-    <w:p>
-      <w:pPr>
-        <w:spacing w:line="360" w:lineRule="auto"/>
-      </w:pPr>
-      <w:r>
-        <w:t>PET (pet_id, pet_gender, pet_name, pet_</w:t>
-      </w:r>
-      <w:r>
-        <w:t>type, pet</w:t>
-      </w:r>
-      <w:r>
-        <w:t>_dob, pet_status)</w:t>
+        <w:t>OWNER (</w:t>
+      </w:r>
+      <w:proofErr w:type="spellStart"/>
+      <w:r>
+        <w:t>owner_id</w:t>
+      </w:r>
+      <w:proofErr w:type="spellEnd"/>
+      <w:r>
+        <w:t xml:space="preserve">, </w:t>
+      </w:r>
+      <w:proofErr w:type="spellStart"/>
+      <w:r>
+        <w:t>owner_gname</w:t>
+      </w:r>
+      <w:proofErr w:type="spellEnd"/>
+      <w:r>
+        <w:t xml:space="preserve">, </w:t>
+      </w:r>
+      <w:proofErr w:type="spellStart"/>
+      <w:r>
+        <w:t>owner_fname</w:t>
+      </w:r>
+      <w:proofErr w:type="spellEnd"/>
+      <w:r>
+        <w:t xml:space="preserve">, </w:t>
+      </w:r>
+      <w:proofErr w:type="spellStart"/>
+      <w:r>
+        <w:t>prefvet_id</w:t>
+      </w:r>
+      <w:proofErr w:type="spellEnd"/>
+      <w:r>
+        <w:t xml:space="preserve">, </w:t>
+      </w:r>
+      <w:proofErr w:type="spellStart"/>
+      <w:r>
+        <w:t>prefvet_name</w:t>
+      </w:r>
+      <w:proofErr w:type="spellEnd"/>
+      <w:r>
+        <w:t xml:space="preserve">, </w:t>
+      </w:r>
+      <w:proofErr w:type="spellStart"/>
+      <w:r>
+        <w:t>owner_address</w:t>
+      </w:r>
+      <w:proofErr w:type="spellEnd"/>
+      <w:r>
+        <w:t>)</w:t>
+      </w:r>
+    </w:p>
+    <w:p>
+      <w:pPr>
+        <w:spacing w:line="360" w:lineRule="auto"/>
+      </w:pPr>
+      <w:r>
+        <w:t>PET (</w:t>
+      </w:r>
+      <w:proofErr w:type="spellStart"/>
+      <w:r>
+        <w:t>pet_id</w:t>
+      </w:r>
+      <w:proofErr w:type="spellEnd"/>
+      <w:r>
+        <w:t xml:space="preserve">, </w:t>
+      </w:r>
+      <w:proofErr w:type="spellStart"/>
+      <w:r>
+        <w:t>pet_gender</w:t>
+      </w:r>
+      <w:proofErr w:type="spellEnd"/>
+      <w:r>
+        <w:t xml:space="preserve">, </w:t>
+      </w:r>
+      <w:proofErr w:type="spellStart"/>
+      <w:r>
+        <w:t>pet_name</w:t>
+      </w:r>
+      <w:proofErr w:type="spellEnd"/>
+      <w:r>
+        <w:t xml:space="preserve">, </w:t>
+      </w:r>
+      <w:proofErr w:type="spellStart"/>
+      <w:r>
+        <w:t>pet_</w:t>
+      </w:r>
+      <w:r>
+        <w:t>type</w:t>
+      </w:r>
+      <w:proofErr w:type="spellEnd"/>
+      <w:r>
+        <w:t xml:space="preserve">, </w:t>
+      </w:r>
+      <w:proofErr w:type="spellStart"/>
+      <w:r>
+        <w:t>pet</w:t>
+      </w:r>
+      <w:r>
+        <w:t>_dob</w:t>
+      </w:r>
+      <w:proofErr w:type="spellEnd"/>
+      <w:r>
+        <w:t xml:space="preserve">, </w:t>
+      </w:r>
+      <w:proofErr w:type="spellStart"/>
+      <w:r>
+        <w:t>pet_status</w:t>
+      </w:r>
+      <w:proofErr w:type="spellEnd"/>
+      <w:r>
+        <w:t>)</w:t>
       </w:r>
     </w:p>
     <w:p>
@@ -249,14 +482,56 @@
       <w:r>
         <w:t>OWNER (</w:t>
       </w:r>
+      <w:proofErr w:type="spellStart"/>
       <w:r>
         <w:rPr>
           <w:u w:val="single"/>
         </w:rPr>
         <w:t>owner_id</w:t>
       </w:r>
-      <w:r>
-        <w:t>, owner_gname, owner_fname, prefvet_id, prefvet_name, owner_address)</w:t>
+      <w:proofErr w:type="spellEnd"/>
+      <w:r>
+        <w:t xml:space="preserve">, </w:t>
+      </w:r>
+      <w:proofErr w:type="spellStart"/>
+      <w:r>
+        <w:t>owner_gname</w:t>
+      </w:r>
+      <w:proofErr w:type="spellEnd"/>
+      <w:r>
+        <w:t xml:space="preserve">, </w:t>
+      </w:r>
+      <w:proofErr w:type="spellStart"/>
+      <w:r>
+        <w:t>owner_fname</w:t>
+      </w:r>
+      <w:proofErr w:type="spellEnd"/>
+      <w:r>
+        <w:t xml:space="preserve">, </w:t>
+      </w:r>
+      <w:proofErr w:type="spellStart"/>
+      <w:r>
+        <w:t>prefvet_id</w:t>
+      </w:r>
+      <w:proofErr w:type="spellEnd"/>
+      <w:r>
+        <w:t xml:space="preserve">, </w:t>
+      </w:r>
+      <w:proofErr w:type="spellStart"/>
+      <w:r>
+        <w:t>prefvet_name</w:t>
+      </w:r>
+      <w:proofErr w:type="spellEnd"/>
+      <w:r>
+        <w:t xml:space="preserve">, </w:t>
+      </w:r>
+      <w:proofErr w:type="spellStart"/>
+      <w:r>
+        <w:t>owner_address</w:t>
+      </w:r>
+      <w:proofErr w:type="spellEnd"/>
+      <w:r>
+        <w:t>)</w:t>
       </w:r>
     </w:p>
     <w:p>
@@ -266,20 +541,62 @@
       <w:r>
         <w:t>PET (</w:t>
       </w:r>
+      <w:proofErr w:type="spellStart"/>
       <w:r>
         <w:rPr>
           <w:u w:val="single"/>
         </w:rPr>
         <w:t>pet_id</w:t>
       </w:r>
-      <w:r>
-        <w:t>, pet_gender, pet_name, pet_</w:t>
-      </w:r>
-      <w:r>
-        <w:t>type, pet</w:t>
-      </w:r>
-      <w:r>
-        <w:t>_dob, pet_status)</w:t>
+      <w:proofErr w:type="spellEnd"/>
+      <w:r>
+        <w:t xml:space="preserve">, </w:t>
+      </w:r>
+      <w:proofErr w:type="spellStart"/>
+      <w:r>
+        <w:t>pet_gender</w:t>
+      </w:r>
+      <w:proofErr w:type="spellEnd"/>
+      <w:r>
+        <w:t xml:space="preserve">, </w:t>
+      </w:r>
+      <w:proofErr w:type="spellStart"/>
+      <w:r>
+        <w:t>pet_name</w:t>
+      </w:r>
+      <w:proofErr w:type="spellEnd"/>
+      <w:r>
+        <w:t xml:space="preserve">, </w:t>
+      </w:r>
+      <w:proofErr w:type="spellStart"/>
+      <w:r>
+        <w:t>pet_</w:t>
+      </w:r>
+      <w:r>
+        <w:t>type</w:t>
+      </w:r>
+      <w:proofErr w:type="spellEnd"/>
+      <w:r>
+        <w:t xml:space="preserve">, </w:t>
+      </w:r>
+      <w:proofErr w:type="spellStart"/>
+      <w:r>
+        <w:t>pet</w:t>
+      </w:r>
+      <w:r>
+        <w:t>_dob</w:t>
+      </w:r>
+      <w:proofErr w:type="spellEnd"/>
+      <w:r>
+        <w:t xml:space="preserve">, </w:t>
+      </w:r>
+      <w:proofErr w:type="spellStart"/>
+      <w:r>
+        <w:t>pet_status</w:t>
+      </w:r>
+      <w:proofErr w:type="spellEnd"/>
+      <w:r>
+        <w:t>)</w:t>
       </w:r>
     </w:p>
     <w:p>
@@ -294,15 +611,19 @@
       <w:pPr>
         <w:spacing w:line="360" w:lineRule="auto"/>
       </w:pPr>
+      <w:proofErr w:type="spellStart"/>
       <w:r>
         <w:t>prefvet_id</w:t>
       </w:r>
+      <w:proofErr w:type="spellEnd"/>
       <w:r>
         <w:t xml:space="preserve"> → </w:t>
       </w:r>
+      <w:proofErr w:type="spellStart"/>
       <w:r>
         <w:t>prefvet_name</w:t>
       </w:r>
+      <w:proofErr w:type="spellEnd"/>
     </w:p>
     <w:p>
       <w:pPr>
@@ -329,14 +650,48 @@
       <w:r>
         <w:t>OWNER (</w:t>
       </w:r>
+      <w:proofErr w:type="spellStart"/>
       <w:r>
         <w:rPr>
           <w:u w:val="single"/>
         </w:rPr>
         <w:t>owner_id</w:t>
       </w:r>
-      <w:r>
-        <w:t>, owner_gname, owner_fname, prefvet_id, owner_address)</w:t>
+      <w:proofErr w:type="spellEnd"/>
+      <w:r>
+        <w:t xml:space="preserve">, </w:t>
+      </w:r>
+      <w:proofErr w:type="spellStart"/>
+      <w:r>
+        <w:t>owner_gname</w:t>
+      </w:r>
+      <w:proofErr w:type="spellEnd"/>
+      <w:r>
+        <w:t xml:space="preserve">, </w:t>
+      </w:r>
+      <w:proofErr w:type="spellStart"/>
+      <w:r>
+        <w:t>owner_fname</w:t>
+      </w:r>
+      <w:proofErr w:type="spellEnd"/>
+      <w:r>
+        <w:t xml:space="preserve">, </w:t>
+      </w:r>
+      <w:proofErr w:type="spellStart"/>
+      <w:r>
+        <w:t>prefvet_id</w:t>
+      </w:r>
+      <w:proofErr w:type="spellEnd"/>
+      <w:r>
+        <w:t xml:space="preserve">, </w:t>
+      </w:r>
+      <w:proofErr w:type="spellStart"/>
+      <w:r>
+        <w:t>owner_address</w:t>
+      </w:r>
+      <w:proofErr w:type="spellEnd"/>
+      <w:r>
+        <w:t>)</w:t>
       </w:r>
     </w:p>
     <w:p>
@@ -346,14 +701,56 @@
       <w:r>
         <w:t>PET (</w:t>
       </w:r>
+      <w:proofErr w:type="spellStart"/>
       <w:r>
         <w:rPr>
           <w:u w:val="single"/>
         </w:rPr>
         <w:t>pet_id</w:t>
       </w:r>
-      <w:r>
-        <w:t>, pet_gender, pet_name, pet_type, pet_dob, pet_status)</w:t>
+      <w:proofErr w:type="spellEnd"/>
+      <w:r>
+        <w:t xml:space="preserve">, </w:t>
+      </w:r>
+      <w:proofErr w:type="spellStart"/>
+      <w:r>
+        <w:t>pet_gender</w:t>
+      </w:r>
+      <w:proofErr w:type="spellEnd"/>
+      <w:r>
+        <w:t xml:space="preserve">, </w:t>
+      </w:r>
+      <w:proofErr w:type="spellStart"/>
+      <w:r>
+        <w:t>pet_name</w:t>
+      </w:r>
+      <w:proofErr w:type="spellEnd"/>
+      <w:r>
+        <w:t xml:space="preserve">, </w:t>
+      </w:r>
+      <w:proofErr w:type="spellStart"/>
+      <w:r>
+        <w:t>pet_type</w:t>
+      </w:r>
+      <w:proofErr w:type="spellEnd"/>
+      <w:r>
+        <w:t xml:space="preserve">, </w:t>
+      </w:r>
+      <w:proofErr w:type="spellStart"/>
+      <w:r>
+        <w:t>pet_dob</w:t>
+      </w:r>
+      <w:proofErr w:type="spellEnd"/>
+      <w:r>
+        <w:t xml:space="preserve">, </w:t>
+      </w:r>
+      <w:proofErr w:type="spellStart"/>
+      <w:r>
+        <w:t>pet_status</w:t>
+      </w:r>
+      <w:proofErr w:type="spellEnd"/>
+      <w:r>
+        <w:t>)</w:t>
       </w:r>
     </w:p>
     <w:p>
@@ -363,14 +760,24 @@
       <w:r>
         <w:t>VET (</w:t>
       </w:r>
+      <w:proofErr w:type="spellStart"/>
       <w:r>
         <w:rPr>
           <w:u w:val="single"/>
         </w:rPr>
         <w:t>prefvet_id</w:t>
       </w:r>
-      <w:r>
-        <w:t>, prefvet_name)</w:t>
+      <w:proofErr w:type="spellEnd"/>
+      <w:r>
+        <w:t xml:space="preserve">, </w:t>
+      </w:r>
+      <w:proofErr w:type="spellStart"/>
+      <w:r>
+        <w:t>prefvet_name</w:t>
+      </w:r>
+      <w:proofErr w:type="spellEnd"/>
+      <w:r>
+        <w:t>)</w:t>
       </w:r>
     </w:p>
     <w:p>
@@ -385,22 +792,61 @@
       <w:pPr>
         <w:spacing w:line="360" w:lineRule="auto"/>
       </w:pPr>
+      <w:proofErr w:type="spellStart"/>
       <w:r>
         <w:t>owner_</w:t>
       </w:r>
       <w:r>
-        <w:t>id →</w:t>
-      </w:r>
-      <w:r>
-        <w:t xml:space="preserve"> owner_gname, owner_fname, prefvet_id, owner_address</w:t>
-      </w:r>
-    </w:p>
-    <w:p>
-      <w:pPr>
-        <w:spacing w:line="360" w:lineRule="auto"/>
-      </w:pPr>
-      <w:r>
-        <w:t xml:space="preserve">pet_id </w:t>
+        <w:t>id</w:t>
+      </w:r>
+      <w:proofErr w:type="spellEnd"/>
+      <w:r>
+        <w:t xml:space="preserve"> →</w:t>
+      </w:r>
+      <w:r>
+        <w:t xml:space="preserve"> </w:t>
+      </w:r>
+      <w:proofErr w:type="spellStart"/>
+      <w:r>
+        <w:t>owner_gname</w:t>
+      </w:r>
+      <w:proofErr w:type="spellEnd"/>
+      <w:r>
+        <w:t xml:space="preserve">, </w:t>
+      </w:r>
+      <w:proofErr w:type="spellStart"/>
+      <w:r>
+        <w:t>owner_fname</w:t>
+      </w:r>
+      <w:proofErr w:type="spellEnd"/>
+      <w:r>
+        <w:t xml:space="preserve">, </w:t>
+      </w:r>
+      <w:proofErr w:type="spellStart"/>
+      <w:r>
+        <w:t>prefvet_id</w:t>
+      </w:r>
+      <w:proofErr w:type="spellEnd"/>
+      <w:r>
+        <w:t xml:space="preserve">, </w:t>
+      </w:r>
+      <w:proofErr w:type="spellStart"/>
+      <w:r>
+        <w:t>owner_address</w:t>
+      </w:r>
+      <w:proofErr w:type="spellEnd"/>
+    </w:p>
+    <w:p>
+      <w:pPr>
+        <w:spacing w:line="360" w:lineRule="auto"/>
+      </w:pPr>
+      <w:proofErr w:type="spellStart"/>
+      <w:r>
+        <w:t>pet_id</w:t>
+      </w:r>
+      <w:proofErr w:type="spellEnd"/>
+      <w:r>
+        <w:t xml:space="preserve"> </w:t>
       </w:r>
       <w:bookmarkStart w:id="0" w:name="_Hlk69828546"/>
       <w:r>
@@ -410,24 +856,73 @@
         <w:t xml:space="preserve"> </w:t>
       </w:r>
       <w:bookmarkEnd w:id="0"/>
-      <w:r>
-        <w:t>pet_gender, pet_name, pet_type, pet_dob, pet_status</w:t>
-      </w:r>
-    </w:p>
-    <w:p>
-      <w:pPr>
-        <w:spacing w:line="360" w:lineRule="auto"/>
-      </w:pPr>
+      <w:proofErr w:type="spellStart"/>
+      <w:r>
+        <w:t>pet_gender</w:t>
+      </w:r>
+      <w:proofErr w:type="spellEnd"/>
+      <w:r>
+        <w:t xml:space="preserve">, </w:t>
+      </w:r>
+      <w:proofErr w:type="spellStart"/>
+      <w:r>
+        <w:t>pet_name</w:t>
+      </w:r>
+      <w:proofErr w:type="spellEnd"/>
+      <w:r>
+        <w:t xml:space="preserve">, </w:t>
+      </w:r>
+      <w:proofErr w:type="spellStart"/>
+      <w:r>
+        <w:t>pet_type</w:t>
+      </w:r>
+      <w:proofErr w:type="spellEnd"/>
+      <w:r>
+        <w:t xml:space="preserve">, </w:t>
+      </w:r>
+      <w:proofErr w:type="spellStart"/>
+      <w:r>
+        <w:t>pet_dob</w:t>
+      </w:r>
+      <w:proofErr w:type="spellEnd"/>
+      <w:r>
+        <w:t xml:space="preserve">, </w:t>
+      </w:r>
+      <w:proofErr w:type="spellStart"/>
+      <w:r>
+        <w:t>pet_</w:t>
+      </w:r>
+      <w:proofErr w:type="gramStart"/>
+      <w:r>
+        <w:t>status</w:t>
+      </w:r>
+      <w:proofErr w:type="spellEnd"/>
+      <w:proofErr w:type="gramEnd"/>
+    </w:p>
+    <w:p>
+      <w:pPr>
+        <w:spacing w:line="360" w:lineRule="auto"/>
+      </w:pPr>
+      <w:proofErr w:type="spellStart"/>
       <w:r>
         <w:lastRenderedPageBreak/>
-        <w:t xml:space="preserve">prefvet_id </w:t>
+        <w:t>prefvet_id</w:t>
+      </w:r>
+      <w:proofErr w:type="spellEnd"/>
+      <w:r>
+        <w:t xml:space="preserve"> </w:t>
       </w:r>
       <w:r>
         <w:t>→</w:t>
       </w:r>
       <w:r>
-        <w:t xml:space="preserve"> prefvet_name</w:t>
-      </w:r>
+        <w:t xml:space="preserve"> </w:t>
+      </w:r>
+      <w:proofErr w:type="spellStart"/>
+      <w:r>
+        <w:t>prefvet_name</w:t>
+      </w:r>
+      <w:proofErr w:type="spellEnd"/>
     </w:p>
     <w:p>
       <w:pPr>
@@ -484,44 +979,120 @@
       <w:r>
         <w:t>INVOICE (</w:t>
       </w:r>
+      <w:proofErr w:type="spellStart"/>
       <w:r>
         <w:t>p</w:t>
       </w:r>
       <w:r>
-        <w:t>atient_id,</w:t>
-      </w:r>
-      <w:r>
-        <w:t xml:space="preserve"> </w:t>
-      </w:r>
-      <w:r>
-        <w:t>patient_name,</w:t>
-      </w:r>
-      <w:r>
-        <w:t xml:space="preserve"> </w:t>
-      </w:r>
-      <w:r>
-        <w:t>vet_id,</w:t>
-      </w:r>
-      <w:r>
-        <w:t xml:space="preserve"> </w:t>
-      </w:r>
+        <w:t>et</w:t>
+      </w:r>
+      <w:r>
+        <w:t>_id</w:t>
+      </w:r>
+      <w:proofErr w:type="spellEnd"/>
+      <w:r>
+        <w:t>,</w:t>
+      </w:r>
+      <w:r>
+        <w:t xml:space="preserve"> </w:t>
+      </w:r>
+      <w:proofErr w:type="spellStart"/>
+      <w:r>
+        <w:t>pt_name</w:t>
+      </w:r>
+      <w:proofErr w:type="spellEnd"/>
+      <w:r>
+        <w:t>,</w:t>
+      </w:r>
+      <w:r>
+        <w:t xml:space="preserve"> </w:t>
+      </w:r>
+      <w:proofErr w:type="spellStart"/>
+      <w:r>
+        <w:t>vet_id</w:t>
+      </w:r>
+      <w:proofErr w:type="spellEnd"/>
+      <w:r>
+        <w:t>,</w:t>
+      </w:r>
+      <w:r>
+        <w:t xml:space="preserve"> </w:t>
+      </w:r>
+      <w:proofErr w:type="spellStart"/>
       <w:r>
         <w:t>vet_name</w:t>
       </w:r>
-      <w:r>
-        <w:t>, amount_due, payment_method, serv_date, serv_time,</w:t>
-      </w:r>
-      <w:r>
-        <w:t xml:space="preserve"> </w:t>
-      </w:r>
-      <w:r>
-        <w:t>(serv_code,serv_desc,serv_cost),</w:t>
-      </w:r>
-      <w:r>
-        <w:t xml:space="preserve"> </w:t>
-      </w:r>
-      <w:r>
-        <w:t>(drug_id,drug_name,qty_supplied,drug_cost)</w:t>
+      <w:proofErr w:type="spellEnd"/>
+      <w:r>
+        <w:t xml:space="preserve">, </w:t>
+      </w:r>
+      <w:proofErr w:type="spellStart"/>
+      <w:r>
+        <w:t>amount_due</w:t>
+      </w:r>
+      <w:proofErr w:type="spellEnd"/>
+      <w:r>
+        <w:t xml:space="preserve">, </w:t>
+      </w:r>
+      <w:proofErr w:type="spellStart"/>
+      <w:r>
+        <w:t>payment_method</w:t>
+      </w:r>
+      <w:proofErr w:type="spellEnd"/>
+      <w:r>
+        <w:t xml:space="preserve">, </w:t>
+      </w:r>
+      <w:proofErr w:type="spellStart"/>
+      <w:r>
+        <w:t>serv_date</w:t>
+      </w:r>
+      <w:proofErr w:type="spellEnd"/>
+      <w:r>
+        <w:t xml:space="preserve">, </w:t>
+      </w:r>
+      <w:proofErr w:type="spellStart"/>
+      <w:r>
+        <w:t>serv_time</w:t>
+      </w:r>
+      <w:proofErr w:type="spellEnd"/>
+      <w:r>
+        <w:t>,</w:t>
+      </w:r>
+      <w:r>
+        <w:t xml:space="preserve"> </w:t>
+      </w:r>
+      <w:r>
+        <w:t>(</w:t>
+      </w:r>
+      <w:proofErr w:type="spellStart"/>
+      <w:r>
+        <w:t>serv_</w:t>
+      </w:r>
+      <w:proofErr w:type="gramStart"/>
+      <w:r>
+        <w:t>code,serv</w:t>
+      </w:r>
+      <w:proofErr w:type="gramEnd"/>
+      <w:r>
+        <w:t>_desc,serv_cost</w:t>
+      </w:r>
+      <w:proofErr w:type="spellEnd"/>
+      <w:r>
+        <w:t>),</w:t>
+      </w:r>
+      <w:r>
+        <w:t xml:space="preserve"> </w:t>
+      </w:r>
+      <w:r>
+        <w:t>(</w:t>
+      </w:r>
+      <w:proofErr w:type="spellStart"/>
+      <w:r>
+        <w:t>drug_id,drug_name,qty_supplied,drug_cost</w:t>
+      </w:r>
+      <w:proofErr w:type="spellEnd"/>
+      <w:r>
+        <w:t>)</w:t>
       </w:r>
       <w:r>
         <w:t>)</w:t>
@@ -552,6 +1123,7 @@
       <w:r>
         <w:t>INVOICE (</w:t>
       </w:r>
+      <w:proofErr w:type="spellStart"/>
       <w:r>
         <w:rPr>
           <w:u w:val="single"/>
@@ -562,20 +1134,29 @@
         <w:rPr>
           <w:u w:val="single"/>
         </w:rPr>
-        <w:t>atient_id</w:t>
-      </w:r>
+        <w:t>e</w:t>
+      </w:r>
+      <w:r>
+        <w:rPr>
+          <w:u w:val="single"/>
+        </w:rPr>
+        <w:t>t_id</w:t>
+      </w:r>
+      <w:proofErr w:type="spellEnd"/>
       <w:r>
         <w:t>,</w:t>
       </w:r>
       <w:r>
         <w:t xml:space="preserve"> </w:t>
       </w:r>
+      <w:proofErr w:type="spellStart"/>
       <w:r>
         <w:rPr>
           <w:u w:val="single"/>
         </w:rPr>
         <w:t>vet_id</w:t>
       </w:r>
+      <w:proofErr w:type="spellEnd"/>
       <w:r>
         <w:rPr>
           <w:u w:val="single"/>
@@ -585,36 +1166,69 @@
       <w:r>
         <w:t xml:space="preserve"> </w:t>
       </w:r>
+      <w:proofErr w:type="spellStart"/>
       <w:r>
         <w:rPr>
           <w:u w:val="single"/>
         </w:rPr>
         <w:t>serv_time</w:t>
       </w:r>
+      <w:proofErr w:type="spellEnd"/>
       <w:r>
         <w:t>,</w:t>
       </w:r>
       <w:r>
         <w:t xml:space="preserve"> </w:t>
       </w:r>
+      <w:proofErr w:type="spellStart"/>
       <w:r>
         <w:rPr>
           <w:u w:val="single"/>
         </w:rPr>
         <w:t>serv_date</w:t>
       </w:r>
-      <w:r>
-        <w:t xml:space="preserve"> </w:t>
-      </w:r>
-      <w:r>
-        <w:t>patient_name,</w:t>
-      </w:r>
-      <w:r>
-        <w:t xml:space="preserve"> </w:t>
-      </w:r>
-      <w:r>
-        <w:t>vet_name, amount_due, payment_method</w:t>
-      </w:r>
+      <w:proofErr w:type="spellEnd"/>
+      <w:r>
+        <w:t xml:space="preserve"> </w:t>
+      </w:r>
+      <w:proofErr w:type="spellStart"/>
+      <w:r>
+        <w:t>p</w:t>
+      </w:r>
+      <w:r>
+        <w:t>e</w:t>
+      </w:r>
+      <w:r>
+        <w:t>t_name</w:t>
+      </w:r>
+      <w:proofErr w:type="spellEnd"/>
+      <w:r>
+        <w:t>,</w:t>
+      </w:r>
+      <w:r>
+        <w:t xml:space="preserve"> </w:t>
+      </w:r>
+      <w:proofErr w:type="spellStart"/>
+      <w:r>
+        <w:t>vet_name</w:t>
+      </w:r>
+      <w:proofErr w:type="spellEnd"/>
+      <w:r>
+        <w:t xml:space="preserve">, </w:t>
+      </w:r>
+      <w:proofErr w:type="spellStart"/>
+      <w:r>
+        <w:t>amount_due</w:t>
+      </w:r>
+      <w:proofErr w:type="spellEnd"/>
+      <w:r>
+        <w:t xml:space="preserve">, </w:t>
+      </w:r>
+      <w:proofErr w:type="spellStart"/>
+      <w:r>
+        <w:t>payment_method</w:t>
+      </w:r>
+      <w:proofErr w:type="spellEnd"/>
       <w:r>
         <w:t>)</w:t>
       </w:r>
@@ -626,6 +1240,7 @@
       <w:r>
         <w:t>SERVICE (</w:t>
       </w:r>
+      <w:proofErr w:type="spellStart"/>
       <w:r>
         <w:rPr>
           <w:u w:val="single"/>
@@ -638,11 +1253,28 @@
         </w:rPr>
         <w:t>code</w:t>
       </w:r>
-      <w:r>
-        <w:t>, serv</w:t>
-      </w:r>
-      <w:r>
-        <w:t>_desc,serv_cost)</w:t>
+      <w:proofErr w:type="spellEnd"/>
+      <w:r>
+        <w:t xml:space="preserve">, </w:t>
+      </w:r>
+      <w:proofErr w:type="spellStart"/>
+      <w:r>
+        <w:t>serv</w:t>
+      </w:r>
+      <w:r>
+        <w:t>_</w:t>
+      </w:r>
+      <w:proofErr w:type="gramStart"/>
+      <w:r>
+        <w:t>desc,serv</w:t>
+      </w:r>
+      <w:proofErr w:type="gramEnd"/>
+      <w:r>
+        <w:t>_cost</w:t>
+      </w:r>
+      <w:proofErr w:type="spellEnd"/>
+      <w:r>
+        <w:t>)</w:t>
       </w:r>
     </w:p>
     <w:p>
@@ -656,7 +1288,14 @@
         <w:rPr>
           <w:u w:val="single"/>
         </w:rPr>
-        <w:t>(drug_</w:t>
+        <w:t>(</w:t>
+      </w:r>
+      <w:proofErr w:type="spellStart"/>
+      <w:r>
+        <w:rPr>
+          <w:u w:val="single"/>
+        </w:rPr>
+        <w:t>drug_</w:t>
       </w:r>
       <w:r>
         <w:rPr>
@@ -664,11 +1303,28 @@
         </w:rPr>
         <w:t>id</w:t>
       </w:r>
-      <w:r>
-        <w:t>, drug</w:t>
-      </w:r>
-      <w:r>
-        <w:t>_name,qty_supplied,drug_cost)</w:t>
+      <w:proofErr w:type="spellEnd"/>
+      <w:r>
+        <w:t xml:space="preserve">, </w:t>
+      </w:r>
+      <w:proofErr w:type="spellStart"/>
+      <w:r>
+        <w:t>drug</w:t>
+      </w:r>
+      <w:r>
+        <w:t>_</w:t>
+      </w:r>
+      <w:proofErr w:type="gramStart"/>
+      <w:r>
+        <w:t>name,qty</w:t>
+      </w:r>
+      <w:proofErr w:type="gramEnd"/>
+      <w:r>
+        <w:t>_supplied,drug_cost</w:t>
+      </w:r>
+      <w:proofErr w:type="spellEnd"/>
+      <w:r>
+        <w:t>)</w:t>
       </w:r>
     </w:p>
     <w:p>
@@ -695,6 +1351,7 @@
           <w:szCs w:val="24"/>
         </w:rPr>
       </w:pPr>
+      <w:proofErr w:type="spellStart"/>
       <w:r>
         <w:rPr>
           <w:sz w:val="24"/>
@@ -707,7 +1364,22 @@
           <w:sz w:val="24"/>
           <w:szCs w:val="24"/>
         </w:rPr>
-        <w:t xml:space="preserve">atient_id </w:t>
+        <w:t>e</w:t>
+      </w:r>
+      <w:r>
+        <w:rPr>
+          <w:sz w:val="24"/>
+          <w:szCs w:val="24"/>
+        </w:rPr>
+        <w:t>t_id</w:t>
+      </w:r>
+      <w:proofErr w:type="spellEnd"/>
+      <w:r>
+        <w:rPr>
+          <w:sz w:val="24"/>
+          <w:szCs w:val="24"/>
+        </w:rPr>
+        <w:t xml:space="preserve"> </w:t>
       </w:r>
       <w:r>
         <w:rPr>
@@ -721,24 +1393,48 @@
           <w:sz w:val="24"/>
           <w:szCs w:val="24"/>
         </w:rPr>
-        <w:t xml:space="preserve"> patient_name</w:t>
-      </w:r>
-      <w:r>
-        <w:rPr>
-          <w:sz w:val="24"/>
-          <w:szCs w:val="24"/>
-        </w:rPr>
-        <w:t xml:space="preserve"> </w:t>
-      </w:r>
-    </w:p>
-    <w:p>
-      <w:pPr>
-        <w:spacing w:line="360" w:lineRule="auto"/>
-        <w:rPr>
-          <w:sz w:val="24"/>
-          <w:szCs w:val="24"/>
-        </w:rPr>
-      </w:pPr>
+        <w:t xml:space="preserve"> </w:t>
+      </w:r>
+      <w:proofErr w:type="spellStart"/>
+      <w:r>
+        <w:rPr>
+          <w:sz w:val="24"/>
+          <w:szCs w:val="24"/>
+        </w:rPr>
+        <w:t>p</w:t>
+      </w:r>
+      <w:r>
+        <w:rPr>
+          <w:sz w:val="24"/>
+          <w:szCs w:val="24"/>
+        </w:rPr>
+        <w:t>e</w:t>
+      </w:r>
+      <w:r>
+        <w:rPr>
+          <w:sz w:val="24"/>
+          <w:szCs w:val="24"/>
+        </w:rPr>
+        <w:t>t_name</w:t>
+      </w:r>
+      <w:proofErr w:type="spellEnd"/>
+      <w:r>
+        <w:rPr>
+          <w:sz w:val="24"/>
+          <w:szCs w:val="24"/>
+        </w:rPr>
+        <w:t xml:space="preserve"> </w:t>
+      </w:r>
+    </w:p>
+    <w:p>
+      <w:pPr>
+        <w:spacing w:line="360" w:lineRule="auto"/>
+        <w:rPr>
+          <w:sz w:val="24"/>
+          <w:szCs w:val="24"/>
+        </w:rPr>
+      </w:pPr>
+      <w:proofErr w:type="spellStart"/>
       <w:r>
         <w:rPr>
           <w:sz w:val="24"/>
@@ -751,7 +1447,15 @@
           <w:sz w:val="24"/>
           <w:szCs w:val="24"/>
         </w:rPr>
-        <w:t xml:space="preserve">et_id </w:t>
+        <w:t>et_id</w:t>
+      </w:r>
+      <w:proofErr w:type="spellEnd"/>
+      <w:r>
+        <w:rPr>
+          <w:sz w:val="24"/>
+          <w:szCs w:val="24"/>
+        </w:rPr>
+        <w:t xml:space="preserve"> </w:t>
       </w:r>
       <w:r>
         <w:rPr>
@@ -765,8 +1469,17 @@
           <w:sz w:val="24"/>
           <w:szCs w:val="24"/>
         </w:rPr>
-        <w:t xml:space="preserve"> vet_name</w:t>
-      </w:r>
+        <w:t xml:space="preserve"> </w:t>
+      </w:r>
+      <w:proofErr w:type="spellStart"/>
+      <w:r>
+        <w:rPr>
+          <w:sz w:val="24"/>
+          <w:szCs w:val="24"/>
+        </w:rPr>
+        <w:t>vet_name</w:t>
+      </w:r>
+      <w:proofErr w:type="spellEnd"/>
     </w:p>
     <w:p>
       <w:pPr>
@@ -793,6 +1506,7 @@
       <w:r>
         <w:t>INVOICE (</w:t>
       </w:r>
+      <w:proofErr w:type="spellStart"/>
       <w:r>
         <w:rPr>
           <w:u w:val="single"/>
@@ -803,20 +1517,29 @@
         <w:rPr>
           <w:u w:val="single"/>
         </w:rPr>
-        <w:t>atient_id</w:t>
-      </w:r>
+        <w:t>e</w:t>
+      </w:r>
+      <w:r>
+        <w:rPr>
+          <w:u w:val="single"/>
+        </w:rPr>
+        <w:t>t_id</w:t>
+      </w:r>
+      <w:proofErr w:type="spellEnd"/>
       <w:r>
         <w:t>,</w:t>
       </w:r>
       <w:r>
         <w:t xml:space="preserve"> </w:t>
       </w:r>
+      <w:proofErr w:type="spellStart"/>
       <w:r>
         <w:rPr>
           <w:u w:val="single"/>
         </w:rPr>
         <w:t>vet_id</w:t>
       </w:r>
+      <w:proofErr w:type="spellEnd"/>
       <w:r>
         <w:rPr>
           <w:u w:val="single"/>
@@ -826,15 +1549,18 @@
       <w:r>
         <w:t xml:space="preserve"> </w:t>
       </w:r>
+      <w:proofErr w:type="spellStart"/>
       <w:r>
         <w:rPr>
           <w:u w:val="single"/>
         </w:rPr>
         <w:t>serv_time</w:t>
       </w:r>
-      <w:r>
-        <w:t xml:space="preserve">, </w:t>
-      </w:r>
+      <w:proofErr w:type="spellEnd"/>
+      <w:r>
+        <w:t xml:space="preserve">, </w:t>
+      </w:r>
+      <w:proofErr w:type="spellStart"/>
       <w:r>
         <w:rPr>
           <w:u w:val="single"/>
@@ -847,12 +1573,26 @@
         </w:rPr>
         <w:t>date</w:t>
       </w:r>
+      <w:proofErr w:type="spellEnd"/>
       <w:r>
         <w:t>,</w:t>
       </w:r>
       <w:r>
-        <w:t xml:space="preserve"> amount_due, payment_method</w:t>
-      </w:r>
+        <w:t xml:space="preserve"> </w:t>
+      </w:r>
+      <w:proofErr w:type="spellStart"/>
+      <w:r>
+        <w:t>amount_due</w:t>
+      </w:r>
+      <w:proofErr w:type="spellEnd"/>
+      <w:r>
+        <w:t xml:space="preserve">, </w:t>
+      </w:r>
+      <w:proofErr w:type="spellStart"/>
+      <w:r>
+        <w:t>payment_method</w:t>
+      </w:r>
+      <w:proofErr w:type="spellEnd"/>
       <w:r>
         <w:t>)</w:t>
       </w:r>
@@ -864,14 +1604,32 @@
       <w:r>
         <w:t>SERVICE (</w:t>
       </w:r>
+      <w:proofErr w:type="spellStart"/>
       <w:r>
         <w:rPr>
           <w:u w:val="single"/>
         </w:rPr>
         <w:t>serv_code</w:t>
       </w:r>
-      <w:r>
-        <w:t>, serv_desc,serv_cost)</w:t>
+      <w:proofErr w:type="spellEnd"/>
+      <w:r>
+        <w:t xml:space="preserve">, </w:t>
+      </w:r>
+      <w:proofErr w:type="spellStart"/>
+      <w:r>
+        <w:t>serv_</w:t>
+      </w:r>
+      <w:proofErr w:type="gramStart"/>
+      <w:r>
+        <w:t>desc,serv</w:t>
+      </w:r>
+      <w:proofErr w:type="gramEnd"/>
+      <w:r>
+        <w:t>_cost</w:t>
+      </w:r>
+      <w:proofErr w:type="spellEnd"/>
+      <w:r>
+        <w:t>)</w:t>
       </w:r>
     </w:p>
     <w:p>
@@ -885,36 +1643,69 @@
         <w:rPr>
           <w:u w:val="single"/>
         </w:rPr>
-        <w:t>(drug_id</w:t>
-      </w:r>
+        <w:t>(</w:t>
+      </w:r>
+      <w:proofErr w:type="spellStart"/>
+      <w:r>
+        <w:rPr>
+          <w:u w:val="single"/>
+        </w:rPr>
+        <w:t>drug_id</w:t>
+      </w:r>
+      <w:proofErr w:type="spellEnd"/>
       <w:r>
         <w:t>,</w:t>
       </w:r>
       <w:r>
         <w:t xml:space="preserve"> </w:t>
       </w:r>
+      <w:proofErr w:type="spellStart"/>
       <w:r>
         <w:t>drug_</w:t>
       </w:r>
-      <w:r>
-        <w:t>name,qty_supplied,drug_cost)</w:t>
-      </w:r>
-    </w:p>
-    <w:p>
-      <w:pPr>
-        <w:spacing w:line="360" w:lineRule="auto"/>
-        <w:rPr>
-          <w:sz w:val="24"/>
-          <w:szCs w:val="24"/>
-        </w:rPr>
-      </w:pPr>
-      <w:r>
-        <w:rPr>
-          <w:sz w:val="24"/>
-          <w:szCs w:val="24"/>
-        </w:rPr>
-        <w:t>PATIENT (</w:t>
-      </w:r>
+      <w:proofErr w:type="gramStart"/>
+      <w:r>
+        <w:t>name,qty</w:t>
+      </w:r>
+      <w:proofErr w:type="gramEnd"/>
+      <w:r>
+        <w:t>_supplied,drug_cost</w:t>
+      </w:r>
+      <w:proofErr w:type="spellEnd"/>
+      <w:r>
+        <w:t>)</w:t>
+      </w:r>
+    </w:p>
+    <w:p>
+      <w:pPr>
+        <w:spacing w:line="360" w:lineRule="auto"/>
+        <w:rPr>
+          <w:sz w:val="24"/>
+          <w:szCs w:val="24"/>
+        </w:rPr>
+      </w:pPr>
+      <w:r>
+        <w:rPr>
+          <w:sz w:val="24"/>
+          <w:szCs w:val="24"/>
+        </w:rPr>
+        <w:t>P</w:t>
+      </w:r>
+      <w:r>
+        <w:rPr>
+          <w:sz w:val="24"/>
+          <w:szCs w:val="24"/>
+        </w:rPr>
+        <w:t>ET</w:t>
+      </w:r>
+      <w:r>
+        <w:rPr>
+          <w:sz w:val="24"/>
+          <w:szCs w:val="24"/>
+        </w:rPr>
+        <w:t xml:space="preserve"> (</w:t>
+      </w:r>
+      <w:proofErr w:type="spellStart"/>
       <w:r>
         <w:rPr>
           <w:u w:val="single"/>
@@ -925,20 +1716,38 @@
         <w:rPr>
           <w:u w:val="single"/>
         </w:rPr>
-        <w:t>atient_id</w:t>
-      </w:r>
-      <w:r>
-        <w:rPr>
-          <w:u w:val="single"/>
-        </w:rPr>
-        <w:t xml:space="preserve">, </w:t>
-      </w:r>
-      <w:r>
-        <w:t>patient_</w:t>
+        <w:t>e</w:t>
+      </w:r>
+      <w:r>
+        <w:rPr>
+          <w:u w:val="single"/>
+        </w:rPr>
+        <w:t>t_id</w:t>
+      </w:r>
+      <w:proofErr w:type="spellEnd"/>
+      <w:r>
+        <w:rPr>
+          <w:u w:val="single"/>
+        </w:rPr>
+        <w:t>,</w:t>
+      </w:r>
+      <w:r>
+        <w:t xml:space="preserve"> </w:t>
+      </w:r>
+      <w:proofErr w:type="spellStart"/>
+      <w:r>
+        <w:t>p</w:t>
+      </w:r>
+      <w:r>
+        <w:t>e</w:t>
+      </w:r>
+      <w:r>
+        <w:t>t_</w:t>
       </w:r>
       <w:r>
         <w:t>name</w:t>
       </w:r>
+      <w:proofErr w:type="spellEnd"/>
       <w:r>
         <w:t>)</w:t>
       </w:r>
@@ -958,23 +1767,30 @@
         </w:rPr>
         <w:t>VET (</w:t>
       </w:r>
+      <w:proofErr w:type="spellStart"/>
       <w:r>
         <w:rPr>
           <w:u w:val="single"/>
         </w:rPr>
         <w:t>vet_id</w:t>
       </w:r>
-      <w:r>
-        <w:rPr>
-          <w:u w:val="single"/>
-        </w:rPr>
-        <w:t xml:space="preserve">, </w:t>
-      </w:r>
+      <w:proofErr w:type="spellEnd"/>
+      <w:r>
+        <w:rPr>
+          <w:u w:val="single"/>
+        </w:rPr>
+        <w:t xml:space="preserve">, </w:t>
+      </w:r>
+      <w:proofErr w:type="spellStart"/>
       <w:r>
         <w:t>vet_</w:t>
       </w:r>
       <w:r>
-        <w:t>name)</w:t>
+        <w:t>name</w:t>
+      </w:r>
+      <w:proofErr w:type="spellEnd"/>
+      <w:r>
+        <w:t>)</w:t>
       </w:r>
     </w:p>
     <w:p>
@@ -1034,6 +1850,7 @@
       <w:r>
         <w:t>INVOICE (</w:t>
       </w:r>
+      <w:proofErr w:type="spellStart"/>
       <w:r>
         <w:rPr>
           <w:u w:val="single"/>
@@ -1044,20 +1861,29 @@
         <w:rPr>
           <w:u w:val="single"/>
         </w:rPr>
-        <w:t>atient_id</w:t>
-      </w:r>
+        <w:t>e</w:t>
+      </w:r>
+      <w:r>
+        <w:rPr>
+          <w:u w:val="single"/>
+        </w:rPr>
+        <w:t>t_id</w:t>
+      </w:r>
+      <w:proofErr w:type="spellEnd"/>
       <w:r>
         <w:t>,</w:t>
       </w:r>
       <w:r>
         <w:t xml:space="preserve"> </w:t>
       </w:r>
+      <w:proofErr w:type="spellStart"/>
       <w:r>
         <w:rPr>
           <w:u w:val="single"/>
         </w:rPr>
         <w:t>vet_id</w:t>
       </w:r>
+      <w:proofErr w:type="spellEnd"/>
       <w:r>
         <w:rPr>
           <w:u w:val="single"/>
@@ -1067,27 +1893,50 @@
       <w:r>
         <w:t xml:space="preserve"> </w:t>
       </w:r>
+      <w:proofErr w:type="spellStart"/>
       <w:r>
         <w:rPr>
           <w:u w:val="single"/>
         </w:rPr>
         <w:t>serv_time</w:t>
       </w:r>
-      <w:r>
-        <w:t xml:space="preserve">, </w:t>
-      </w:r>
-      <w:r>
-        <w:rPr>
-          <w:u w:val="single"/>
-        </w:rPr>
-        <w:t>serv_date</w:t>
-      </w:r>
-      <w:r>
-        <w:t xml:space="preserve"> </w:t>
-      </w:r>
-      <w:r>
-        <w:t>, amount_due, payment_method</w:t>
-      </w:r>
+      <w:proofErr w:type="spellEnd"/>
+      <w:r>
+        <w:t xml:space="preserve">, </w:t>
+      </w:r>
+      <w:proofErr w:type="spellStart"/>
+      <w:r>
+        <w:rPr>
+          <w:u w:val="single"/>
+        </w:rPr>
+        <w:t>serv_</w:t>
+      </w:r>
+      <w:r>
+        <w:rPr>
+          <w:u w:val="single"/>
+        </w:rPr>
+        <w:t>date</w:t>
+      </w:r>
+      <w:proofErr w:type="spellEnd"/>
+      <w:r>
+        <w:t>,</w:t>
+      </w:r>
+      <w:r>
+        <w:t xml:space="preserve"> </w:t>
+      </w:r>
+      <w:proofErr w:type="spellStart"/>
+      <w:r>
+        <w:t>amount_due</w:t>
+      </w:r>
+      <w:proofErr w:type="spellEnd"/>
+      <w:r>
+        <w:t xml:space="preserve">, </w:t>
+      </w:r>
+      <w:proofErr w:type="spellStart"/>
+      <w:r>
+        <w:t>payment_method</w:t>
+      </w:r>
+      <w:proofErr w:type="spellEnd"/>
       <w:r>
         <w:t>)</w:t>
       </w:r>
@@ -1099,76 +1948,148 @@
       <w:r>
         <w:t>SERVICE (</w:t>
       </w:r>
+      <w:proofErr w:type="spellStart"/>
       <w:r>
         <w:rPr>
           <w:u w:val="single"/>
         </w:rPr>
         <w:t>serv_code</w:t>
       </w:r>
-      <w:r>
-        <w:t>, serv_desc,serv_cost)</w:t>
-      </w:r>
-    </w:p>
-    <w:p>
-      <w:pPr>
-        <w:spacing w:line="360" w:lineRule="auto"/>
-      </w:pPr>
-      <w:r>
+      <w:proofErr w:type="spellEnd"/>
+      <w:r>
+        <w:t xml:space="preserve">, </w:t>
+      </w:r>
+      <w:proofErr w:type="spellStart"/>
+      <w:r>
+        <w:t>serv_</w:t>
+      </w:r>
+      <w:proofErr w:type="gramStart"/>
+      <w:r>
+        <w:t>desc,serv</w:t>
+      </w:r>
+      <w:proofErr w:type="gramEnd"/>
+      <w:r>
+        <w:t>_cost</w:t>
+      </w:r>
+      <w:proofErr w:type="spellEnd"/>
+      <w:r>
+        <w:t>)</w:t>
+      </w:r>
+    </w:p>
+    <w:p>
+      <w:pPr>
+        <w:spacing w:line="360" w:lineRule="auto"/>
+      </w:pPr>
+      <w:r>
+        <w:t xml:space="preserve">DRUG </w:t>
+      </w:r>
+      <w:r>
+        <w:rPr>
+          <w:u w:val="single"/>
+        </w:rPr>
+        <w:t>(</w:t>
+      </w:r>
+      <w:proofErr w:type="spellStart"/>
+      <w:r>
+        <w:rPr>
+          <w:u w:val="single"/>
+        </w:rPr>
+        <w:t>drug_id</w:t>
+      </w:r>
+      <w:proofErr w:type="spellEnd"/>
+      <w:r>
+        <w:t>,</w:t>
+      </w:r>
+      <w:r>
+        <w:t xml:space="preserve"> </w:t>
+      </w:r>
+      <w:proofErr w:type="spellStart"/>
+      <w:r>
+        <w:t>drug_</w:t>
+      </w:r>
+      <w:proofErr w:type="gramStart"/>
+      <w:r>
+        <w:t>name,qty</w:t>
+      </w:r>
+      <w:proofErr w:type="gramEnd"/>
+      <w:r>
+        <w:t>_supplied,drug_cost</w:t>
+      </w:r>
+      <w:proofErr w:type="spellEnd"/>
+      <w:r>
+        <w:t>)</w:t>
+      </w:r>
+    </w:p>
+    <w:p>
+      <w:pPr>
+        <w:spacing w:line="360" w:lineRule="auto"/>
+        <w:rPr>
+          <w:sz w:val="24"/>
+          <w:szCs w:val="24"/>
+        </w:rPr>
+      </w:pPr>
+      <w:r>
+        <w:rPr>
+          <w:sz w:val="24"/>
+          <w:szCs w:val="24"/>
+        </w:rPr>
         <w:lastRenderedPageBreak/>
-        <w:t xml:space="preserve">DRUG </w:t>
-      </w:r>
-      <w:r>
-        <w:rPr>
-          <w:u w:val="single"/>
-        </w:rPr>
-        <w:t>(drug_id</w:t>
-      </w:r>
-      <w:r>
-        <w:t>,</w:t>
-      </w:r>
-      <w:r>
-        <w:t xml:space="preserve"> </w:t>
-      </w:r>
-      <w:r>
-        <w:t>drug_</w:t>
-      </w:r>
-      <w:r>
-        <w:t>name,qty_supplied,drug_cost)</w:t>
-      </w:r>
-    </w:p>
-    <w:p>
-      <w:pPr>
-        <w:spacing w:line="360" w:lineRule="auto"/>
-        <w:rPr>
-          <w:sz w:val="24"/>
-          <w:szCs w:val="24"/>
-        </w:rPr>
-      </w:pPr>
-      <w:r>
-        <w:rPr>
-          <w:sz w:val="24"/>
-          <w:szCs w:val="24"/>
-        </w:rPr>
-        <w:t>PATIENT (</w:t>
-      </w:r>
-      <w:r>
-        <w:rPr>
-          <w:u w:val="single"/>
-        </w:rPr>
-        <w:t>Patient_id</w:t>
-      </w:r>
-      <w:r>
-        <w:rPr>
-          <w:u w:val="single"/>
-        </w:rPr>
-        <w:t xml:space="preserve">, </w:t>
-      </w:r>
-      <w:r>
-        <w:t>patient_</w:t>
+        <w:t>P</w:t>
+      </w:r>
+      <w:r>
+        <w:rPr>
+          <w:sz w:val="24"/>
+          <w:szCs w:val="24"/>
+        </w:rPr>
+        <w:t>E</w:t>
+      </w:r>
+      <w:r>
+        <w:rPr>
+          <w:sz w:val="24"/>
+          <w:szCs w:val="24"/>
+        </w:rPr>
+        <w:t>T (</w:t>
+      </w:r>
+      <w:proofErr w:type="spellStart"/>
+      <w:r>
+        <w:rPr>
+          <w:u w:val="single"/>
+        </w:rPr>
+        <w:t>P</w:t>
+      </w:r>
+      <w:r>
+        <w:rPr>
+          <w:u w:val="single"/>
+        </w:rPr>
+        <w:t>e</w:t>
+      </w:r>
+      <w:r>
+        <w:rPr>
+          <w:u w:val="single"/>
+        </w:rPr>
+        <w:t>t_id</w:t>
+      </w:r>
+      <w:proofErr w:type="spellEnd"/>
+      <w:r>
+        <w:rPr>
+          <w:u w:val="single"/>
+        </w:rPr>
+        <w:t xml:space="preserve">, </w:t>
+      </w:r>
+      <w:proofErr w:type="spellStart"/>
+      <w:r>
+        <w:t>p</w:t>
+      </w:r>
+      <w:r>
+        <w:t>e</w:t>
+      </w:r>
+      <w:r>
+        <w:t>t_</w:t>
       </w:r>
       <w:r>
         <w:t>name</w:t>
       </w:r>
+      <w:proofErr w:type="spellEnd"/>
       <w:r>
         <w:t>)</w:t>
       </w:r>
@@ -1188,23 +2109,30 @@
         </w:rPr>
         <w:t>VET (</w:t>
       </w:r>
+      <w:proofErr w:type="spellStart"/>
       <w:r>
         <w:rPr>
           <w:u w:val="single"/>
         </w:rPr>
         <w:t>vet_id</w:t>
       </w:r>
-      <w:r>
-        <w:rPr>
-          <w:u w:val="single"/>
-        </w:rPr>
-        <w:t xml:space="preserve">, </w:t>
-      </w:r>
+      <w:proofErr w:type="spellEnd"/>
+      <w:r>
+        <w:rPr>
+          <w:u w:val="single"/>
+        </w:rPr>
+        <w:t xml:space="preserve">, </w:t>
+      </w:r>
+      <w:proofErr w:type="spellStart"/>
       <w:r>
         <w:t>vet_</w:t>
       </w:r>
       <w:r>
-        <w:t>name)</w:t>
+        <w:t>name</w:t>
+      </w:r>
+      <w:proofErr w:type="spellEnd"/>
+      <w:r>
+        <w:t>)</w:t>
       </w:r>
     </w:p>
     <w:p>
@@ -1255,9 +2183,41 @@
           <w:szCs w:val="24"/>
         </w:rPr>
       </w:pPr>
-      <w:r>
-        <w:t>Patient_id, vet_id, serv_time, serv_date</w:t>
-      </w:r>
+      <w:proofErr w:type="spellStart"/>
+      <w:r>
+        <w:t>P</w:t>
+      </w:r>
+      <w:r>
+        <w:t>e</w:t>
+      </w:r>
+      <w:r>
+        <w:t>t_id</w:t>
+      </w:r>
+      <w:proofErr w:type="spellEnd"/>
+      <w:r>
+        <w:t xml:space="preserve">, </w:t>
+      </w:r>
+      <w:proofErr w:type="spellStart"/>
+      <w:r>
+        <w:t>vet_id</w:t>
+      </w:r>
+      <w:proofErr w:type="spellEnd"/>
+      <w:r>
+        <w:t xml:space="preserve">, </w:t>
+      </w:r>
+      <w:proofErr w:type="spellStart"/>
+      <w:r>
+        <w:t>serv_time</w:t>
+      </w:r>
+      <w:proofErr w:type="spellEnd"/>
+      <w:r>
+        <w:t xml:space="preserve">, </w:t>
+      </w:r>
+      <w:proofErr w:type="spellStart"/>
+      <w:r>
+        <w:t>serv_date</w:t>
+      </w:r>
+      <w:proofErr w:type="spellEnd"/>
       <w:r>
         <w:t xml:space="preserve"> </w:t>
       </w:r>
@@ -1275,21 +2235,33 @@
         </w:rPr>
         <w:t xml:space="preserve"> </w:t>
       </w:r>
-      <w:r>
-        <w:t>amount_due, payment_method</w:t>
-      </w:r>
-    </w:p>
-    <w:p>
-      <w:pPr>
-        <w:spacing w:line="360" w:lineRule="auto"/>
-        <w:rPr>
-          <w:sz w:val="24"/>
-          <w:szCs w:val="24"/>
-        </w:rPr>
-      </w:pPr>
+      <w:proofErr w:type="spellStart"/>
+      <w:r>
+        <w:t>amount_due</w:t>
+      </w:r>
+      <w:proofErr w:type="spellEnd"/>
+      <w:r>
+        <w:t xml:space="preserve">, </w:t>
+      </w:r>
+      <w:proofErr w:type="spellStart"/>
+      <w:r>
+        <w:t>payment_method</w:t>
+      </w:r>
+      <w:proofErr w:type="spellEnd"/>
+    </w:p>
+    <w:p>
+      <w:pPr>
+        <w:spacing w:line="360" w:lineRule="auto"/>
+        <w:rPr>
+          <w:sz w:val="24"/>
+          <w:szCs w:val="24"/>
+        </w:rPr>
+      </w:pPr>
+      <w:proofErr w:type="spellStart"/>
       <w:r>
         <w:t>serv_code</w:t>
       </w:r>
+      <w:proofErr w:type="spellEnd"/>
       <w:r>
         <w:rPr>
           <w:sz w:val="24"/>
@@ -1304,21 +2276,33 @@
         </w:rPr>
         <w:t xml:space="preserve"> </w:t>
       </w:r>
-      <w:r>
-        <w:t>serv_desc,serv_cost</w:t>
-      </w:r>
-    </w:p>
-    <w:p>
-      <w:pPr>
-        <w:spacing w:line="360" w:lineRule="auto"/>
-        <w:rPr>
-          <w:sz w:val="24"/>
-          <w:szCs w:val="24"/>
-        </w:rPr>
-      </w:pPr>
+      <w:proofErr w:type="spellStart"/>
+      <w:r>
+        <w:t>serv_</w:t>
+      </w:r>
+      <w:proofErr w:type="gramStart"/>
+      <w:r>
+        <w:t>desc,serv</w:t>
+      </w:r>
+      <w:proofErr w:type="gramEnd"/>
+      <w:r>
+        <w:t>_cost</w:t>
+      </w:r>
+      <w:proofErr w:type="spellEnd"/>
+    </w:p>
+    <w:p>
+      <w:pPr>
+        <w:spacing w:line="360" w:lineRule="auto"/>
+        <w:rPr>
+          <w:sz w:val="24"/>
+          <w:szCs w:val="24"/>
+        </w:rPr>
+      </w:pPr>
+      <w:proofErr w:type="spellStart"/>
       <w:r>
         <w:t>drug_id</w:t>
       </w:r>
+      <w:proofErr w:type="spellEnd"/>
       <w:r>
         <w:rPr>
           <w:sz w:val="24"/>
@@ -1333,24 +2317,39 @@
         </w:rPr>
         <w:t xml:space="preserve"> </w:t>
       </w:r>
+      <w:proofErr w:type="spellStart"/>
       <w:r>
         <w:t>drug_</w:t>
       </w:r>
-      <w:r>
-        <w:t>name,qty_supplied,drug_cost</w:t>
-      </w:r>
-    </w:p>
-    <w:p>
-      <w:pPr>
-        <w:spacing w:line="360" w:lineRule="auto"/>
-        <w:rPr>
-          <w:sz w:val="24"/>
-          <w:szCs w:val="24"/>
-        </w:rPr>
-      </w:pPr>
-      <w:r>
-        <w:t>Patient_id</w:t>
-      </w:r>
+      <w:proofErr w:type="gramStart"/>
+      <w:r>
+        <w:t>name,qty</w:t>
+      </w:r>
+      <w:proofErr w:type="gramEnd"/>
+      <w:r>
+        <w:t>_supplied,drug_cost</w:t>
+      </w:r>
+      <w:proofErr w:type="spellEnd"/>
+    </w:p>
+    <w:p>
+      <w:pPr>
+        <w:spacing w:line="360" w:lineRule="auto"/>
+        <w:rPr>
+          <w:sz w:val="24"/>
+          <w:szCs w:val="24"/>
+        </w:rPr>
+      </w:pPr>
+      <w:proofErr w:type="spellStart"/>
+      <w:r>
+        <w:t>P</w:t>
+      </w:r>
+      <w:r>
+        <w:t>e</w:t>
+      </w:r>
+      <w:r>
+        <w:t>t_id</w:t>
+      </w:r>
+      <w:proofErr w:type="spellEnd"/>
       <w:r>
         <w:rPr>
           <w:sz w:val="24"/>
@@ -1368,24 +2367,34 @@
       <w:r>
         <w:t xml:space="preserve"> </w:t>
       </w:r>
-      <w:r>
-        <w:t>patient_</w:t>
+      <w:proofErr w:type="spellStart"/>
+      <w:r>
+        <w:t>p</w:t>
+      </w:r>
+      <w:r>
+        <w:t>e</w:t>
+      </w:r>
+      <w:r>
+        <w:t>t_</w:t>
       </w:r>
       <w:r>
         <w:t>name</w:t>
       </w:r>
-    </w:p>
-    <w:p>
-      <w:pPr>
-        <w:spacing w:line="360" w:lineRule="auto"/>
-        <w:rPr>
-          <w:sz w:val="24"/>
-          <w:szCs w:val="24"/>
-        </w:rPr>
-      </w:pPr>
+      <w:proofErr w:type="spellEnd"/>
+    </w:p>
+    <w:p>
+      <w:pPr>
+        <w:spacing w:line="360" w:lineRule="auto"/>
+        <w:rPr>
+          <w:sz w:val="24"/>
+          <w:szCs w:val="24"/>
+        </w:rPr>
+      </w:pPr>
+      <w:proofErr w:type="spellStart"/>
       <w:r>
         <w:t>vet_id</w:t>
       </w:r>
+      <w:proofErr w:type="spellEnd"/>
       <w:r>
         <w:rPr>
           <w:sz w:val="24"/>
@@ -1396,12 +2405,14 @@
       <w:r>
         <w:t xml:space="preserve"> </w:t>
       </w:r>
+      <w:proofErr w:type="spellStart"/>
       <w:r>
         <w:t>vet_</w:t>
       </w:r>
       <w:r>
         <w:t>name</w:t>
       </w:r>
+      <w:proofErr w:type="spellEnd"/>
     </w:p>
     <w:p>
       <w:pPr>
@@ -1420,147 +2431,505 @@
           <w:iCs w:val="0"/>
           <w:color w:val="2F5496" w:themeColor="accent1" w:themeShade="BF"/>
         </w:rPr>
-        <w:t>COLLECTED 3NF RELATIONS</w:t>
-      </w:r>
-    </w:p>
-    <w:p/>
-    <w:p>
-      <w:pPr>
-        <w:spacing w:line="360" w:lineRule="auto"/>
-        <w:ind w:left="720"/>
-      </w:pPr>
-      <w:r>
-        <w:t>1.</w:t>
-      </w:r>
-      <w:r>
-        <w:t xml:space="preserve"> </w:t>
-      </w:r>
-      <w:r>
-        <w:t>OWNER (owner_id, owner_gname, owner_fname, prefvet_id, owner_address)</w:t>
-      </w:r>
-    </w:p>
-    <w:p>
-      <w:pPr>
-        <w:spacing w:line="360" w:lineRule="auto"/>
-        <w:ind w:left="720"/>
-      </w:pPr>
-      <w:r>
-        <w:t>2.</w:t>
-      </w:r>
-      <w:r>
-        <w:t xml:space="preserve"> </w:t>
-      </w:r>
-      <w:r>
-        <w:t>PET (pet_id, pet_gender, pet_name, pet_type, pet_dob, pet_status)</w:t>
-      </w:r>
-    </w:p>
-    <w:p>
-      <w:pPr>
-        <w:spacing w:line="360" w:lineRule="auto"/>
-        <w:ind w:left="720"/>
-      </w:pPr>
-      <w:r>
-        <w:t>3.</w:t>
-      </w:r>
-      <w:r>
-        <w:t xml:space="preserve"> </w:t>
-      </w:r>
-      <w:r>
-        <w:t>VET (prefvet_id, prefvet_name)</w:t>
-      </w:r>
-    </w:p>
-    <w:p>
-      <w:pPr>
-        <w:spacing w:line="360" w:lineRule="auto"/>
-        <w:ind w:left="720"/>
-      </w:pPr>
-      <w:r>
-        <w:t>4.</w:t>
-      </w:r>
-      <w:r>
-        <w:t xml:space="preserve"> </w:t>
-      </w:r>
-      <w:r>
-        <w:t>INVOICE (Patient_id, vet_id, serv_time, serv_date , amount_due, payment_method)</w:t>
-      </w:r>
-    </w:p>
-    <w:p>
-      <w:pPr>
-        <w:spacing w:line="360" w:lineRule="auto"/>
-        <w:ind w:left="720"/>
-      </w:pPr>
-      <w:r>
-        <w:t>5.</w:t>
-      </w:r>
-      <w:r>
-        <w:t xml:space="preserve"> </w:t>
-      </w:r>
-      <w:r>
-        <w:t>SERVICE (serv_code, serv_desc,serv_cost)</w:t>
-      </w:r>
-    </w:p>
-    <w:p>
-      <w:pPr>
-        <w:spacing w:line="360" w:lineRule="auto"/>
-        <w:ind w:left="720"/>
-      </w:pPr>
-      <w:r>
-        <w:t>6.</w:t>
-      </w:r>
-      <w:r>
-        <w:t xml:space="preserve"> </w:t>
-      </w:r>
-      <w:r>
-        <w:t>DRUG (drug_id, drug_name,qty_supplied,drug_cost)</w:t>
-      </w:r>
-    </w:p>
-    <w:p>
-      <w:pPr>
-        <w:spacing w:line="360" w:lineRule="auto"/>
-        <w:ind w:left="720"/>
-      </w:pPr>
-      <w:r>
-        <w:t>7.</w:t>
-      </w:r>
-      <w:r>
-        <w:t xml:space="preserve"> </w:t>
-      </w:r>
-      <w:r>
-        <w:t>PATIENT (Patient_id, patient_name)</w:t>
-      </w:r>
-    </w:p>
-    <w:p>
-      <w:pPr>
-        <w:spacing w:line="360" w:lineRule="auto"/>
-        <w:ind w:left="720"/>
-      </w:pPr>
-      <w:r>
-        <w:t>8.</w:t>
-      </w:r>
-      <w:r>
-        <w:t xml:space="preserve"> </w:t>
-      </w:r>
-      <w:r>
-        <w:t>VET (vet_id, vet_name)</w:t>
-      </w:r>
-    </w:p>
-    <w:p>
-      <w:pPr>
-        <w:pStyle w:val="Heading1"/>
+        <w:t xml:space="preserve">COLLECTED 3NF </w:t>
+      </w:r>
+      <w:proofErr w:type="gramStart"/>
+      <w:r>
         <w:rPr>
           <w:rStyle w:val="IntenseEmphasis"/>
           <w:i w:val="0"/>
           <w:iCs w:val="0"/>
           <w:color w:val="2F5496" w:themeColor="accent1" w:themeShade="BF"/>
         </w:rPr>
-      </w:pPr>
-      <w:r>
+        <w:t>RELATIONS</w:t>
+      </w:r>
+      <w:proofErr w:type="gramEnd"/>
+    </w:p>
+    <w:p/>
+    <w:p>
+      <w:pPr>
+        <w:spacing w:line="360" w:lineRule="auto"/>
+        <w:ind w:left="720"/>
+      </w:pPr>
+      <w:r>
+        <w:t>1.</w:t>
+      </w:r>
+      <w:r>
+        <w:t xml:space="preserve"> </w:t>
+      </w:r>
+      <w:r>
+        <w:t>OWNER (</w:t>
+      </w:r>
+      <w:proofErr w:type="spellStart"/>
+      <w:r>
+        <w:rPr>
+          <w:u w:val="single"/>
+        </w:rPr>
+        <w:t>owner_id</w:t>
+      </w:r>
+      <w:proofErr w:type="spellEnd"/>
+      <w:r>
+        <w:t xml:space="preserve">, </w:t>
+      </w:r>
+      <w:proofErr w:type="spellStart"/>
+      <w:r>
+        <w:t>owner_gname</w:t>
+      </w:r>
+      <w:proofErr w:type="spellEnd"/>
+      <w:r>
+        <w:t xml:space="preserve">, </w:t>
+      </w:r>
+      <w:proofErr w:type="spellStart"/>
+      <w:r>
+        <w:t>owner_fname</w:t>
+      </w:r>
+      <w:proofErr w:type="spellEnd"/>
+      <w:r>
+        <w:t xml:space="preserve">, </w:t>
+      </w:r>
+      <w:proofErr w:type="spellStart"/>
+      <w:r>
+        <w:t>prefvet_id</w:t>
+      </w:r>
+      <w:proofErr w:type="spellEnd"/>
+      <w:r>
+        <w:t xml:space="preserve">, </w:t>
+      </w:r>
+      <w:proofErr w:type="spellStart"/>
+      <w:r>
+        <w:t>owner_address</w:t>
+      </w:r>
+      <w:proofErr w:type="spellEnd"/>
+      <w:r>
+        <w:t>)</w:t>
+      </w:r>
+    </w:p>
+    <w:p>
+      <w:pPr>
+        <w:spacing w:line="360" w:lineRule="auto"/>
+        <w:ind w:left="720"/>
+      </w:pPr>
+      <w:r>
+        <w:t>2.</w:t>
+      </w:r>
+      <w:r>
+        <w:t xml:space="preserve"> </w:t>
+      </w:r>
+      <w:r>
+        <w:t>PET (</w:t>
+      </w:r>
+      <w:proofErr w:type="spellStart"/>
+      <w:r>
+        <w:rPr>
+          <w:u w:val="single"/>
+        </w:rPr>
+        <w:t>pet_id</w:t>
+      </w:r>
+      <w:proofErr w:type="spellEnd"/>
+      <w:r>
+        <w:t xml:space="preserve">, </w:t>
+      </w:r>
+      <w:proofErr w:type="spellStart"/>
+      <w:r>
+        <w:t>pet_gender</w:t>
+      </w:r>
+      <w:proofErr w:type="spellEnd"/>
+      <w:r>
+        <w:t xml:space="preserve">, </w:t>
+      </w:r>
+      <w:proofErr w:type="spellStart"/>
+      <w:r>
+        <w:t>pet_name</w:t>
+      </w:r>
+      <w:proofErr w:type="spellEnd"/>
+      <w:r>
+        <w:t xml:space="preserve">, </w:t>
+      </w:r>
+      <w:proofErr w:type="spellStart"/>
+      <w:r>
+        <w:t>pet_type</w:t>
+      </w:r>
+      <w:proofErr w:type="spellEnd"/>
+      <w:r>
+        <w:t xml:space="preserve">, </w:t>
+      </w:r>
+      <w:proofErr w:type="spellStart"/>
+      <w:r>
+        <w:t>pet_dob</w:t>
+      </w:r>
+      <w:proofErr w:type="spellEnd"/>
+      <w:r>
+        <w:t xml:space="preserve">, </w:t>
+      </w:r>
+      <w:proofErr w:type="spellStart"/>
+      <w:r>
+        <w:t>pet_status</w:t>
+      </w:r>
+      <w:proofErr w:type="spellEnd"/>
+      <w:r>
+        <w:t>)</w:t>
+      </w:r>
+    </w:p>
+    <w:p>
+      <w:pPr>
+        <w:spacing w:line="360" w:lineRule="auto"/>
+        <w:ind w:left="720"/>
+      </w:pPr>
+      <w:r>
+        <w:t>3.</w:t>
+      </w:r>
+      <w:r>
+        <w:t xml:space="preserve"> </w:t>
+      </w:r>
+      <w:r>
+        <w:t>VET (</w:t>
+      </w:r>
+      <w:proofErr w:type="spellStart"/>
+      <w:r>
+        <w:rPr>
+          <w:u w:val="single"/>
+        </w:rPr>
+        <w:t>prefvet</w:t>
+      </w:r>
+      <w:r>
+        <w:t>_id</w:t>
+      </w:r>
+      <w:proofErr w:type="spellEnd"/>
+      <w:r>
+        <w:t xml:space="preserve">, </w:t>
+      </w:r>
+      <w:proofErr w:type="spellStart"/>
+      <w:r>
+        <w:t>prefvet_name</w:t>
+      </w:r>
+      <w:proofErr w:type="spellEnd"/>
+      <w:r>
+        <w:t>)</w:t>
+      </w:r>
+    </w:p>
+    <w:p>
+      <w:pPr>
+        <w:spacing w:line="360" w:lineRule="auto"/>
+        <w:ind w:left="720"/>
+      </w:pPr>
+      <w:r>
+        <w:t>4.</w:t>
+      </w:r>
+      <w:r>
+        <w:t xml:space="preserve"> </w:t>
+      </w:r>
+      <w:r>
+        <w:t xml:space="preserve">INVOICE </w:t>
+      </w:r>
+      <w:r>
+        <w:rPr>
+          <w:u w:val="single"/>
+        </w:rPr>
+        <w:t>(</w:t>
+      </w:r>
+      <w:proofErr w:type="spellStart"/>
+      <w:r>
+        <w:rPr>
+          <w:u w:val="single"/>
+        </w:rPr>
+        <w:t>pet</w:t>
+      </w:r>
+      <w:r>
+        <w:rPr>
+          <w:u w:val="single"/>
+        </w:rPr>
+        <w:t>_id</w:t>
+      </w:r>
+      <w:proofErr w:type="spellEnd"/>
+      <w:r>
+        <w:rPr>
+          <w:u w:val="single"/>
+        </w:rPr>
+        <w:t xml:space="preserve">, </w:t>
+      </w:r>
+      <w:proofErr w:type="spellStart"/>
+      <w:r>
+        <w:rPr>
+          <w:u w:val="single"/>
+        </w:rPr>
+        <w:t>vet_id</w:t>
+      </w:r>
+      <w:proofErr w:type="spellEnd"/>
+      <w:r>
+        <w:t xml:space="preserve">, </w:t>
+      </w:r>
+      <w:proofErr w:type="spellStart"/>
+      <w:r>
+        <w:rPr>
+          <w:u w:val="single"/>
+        </w:rPr>
+        <w:t>serv_time</w:t>
+      </w:r>
+      <w:proofErr w:type="spellEnd"/>
+      <w:r>
+        <w:t xml:space="preserve">, </w:t>
+      </w:r>
+      <w:proofErr w:type="spellStart"/>
+      <w:r>
+        <w:rPr>
+          <w:u w:val="single"/>
+        </w:rPr>
+        <w:t>serv_</w:t>
+      </w:r>
+      <w:proofErr w:type="gramStart"/>
+      <w:r>
+        <w:rPr>
+          <w:u w:val="single"/>
+        </w:rPr>
+        <w:t>date</w:t>
+      </w:r>
+      <w:proofErr w:type="spellEnd"/>
+      <w:r>
+        <w:t xml:space="preserve"> ,</w:t>
+      </w:r>
+      <w:proofErr w:type="gramEnd"/>
+      <w:r>
+        <w:t xml:space="preserve"> </w:t>
+      </w:r>
+      <w:proofErr w:type="spellStart"/>
+      <w:r>
+        <w:t>amount_due</w:t>
+      </w:r>
+      <w:proofErr w:type="spellEnd"/>
+      <w:r>
+        <w:t xml:space="preserve">, </w:t>
+      </w:r>
+      <w:proofErr w:type="spellStart"/>
+      <w:r>
+        <w:t>payment_method</w:t>
+      </w:r>
+      <w:proofErr w:type="spellEnd"/>
+      <w:r>
+        <w:t>)</w:t>
+      </w:r>
+    </w:p>
+    <w:p>
+      <w:pPr>
+        <w:spacing w:line="360" w:lineRule="auto"/>
+        <w:ind w:left="720"/>
+      </w:pPr>
+      <w:r>
+        <w:t>5.</w:t>
+      </w:r>
+      <w:r>
+        <w:t xml:space="preserve"> </w:t>
+      </w:r>
+      <w:r>
+        <w:t>SERVICE (</w:t>
+      </w:r>
+      <w:proofErr w:type="spellStart"/>
+      <w:r>
+        <w:rPr>
+          <w:u w:val="single"/>
+        </w:rPr>
+        <w:t>serv_code</w:t>
+      </w:r>
+      <w:proofErr w:type="spellEnd"/>
+      <w:r>
+        <w:t xml:space="preserve">, </w:t>
+      </w:r>
+      <w:proofErr w:type="spellStart"/>
+      <w:r>
+        <w:t>serv_</w:t>
+      </w:r>
+      <w:proofErr w:type="gramStart"/>
+      <w:r>
+        <w:t>desc,serv</w:t>
+      </w:r>
+      <w:proofErr w:type="gramEnd"/>
+      <w:r>
+        <w:t>_cost</w:t>
+      </w:r>
+      <w:proofErr w:type="spellEnd"/>
+      <w:r>
+        <w:t>)</w:t>
+      </w:r>
+    </w:p>
+    <w:p>
+      <w:pPr>
+        <w:spacing w:line="360" w:lineRule="auto"/>
+        <w:ind w:left="720"/>
+      </w:pPr>
+      <w:r>
+        <w:t>6.</w:t>
+      </w:r>
+      <w:r>
+        <w:t xml:space="preserve"> </w:t>
+      </w:r>
+      <w:r>
+        <w:t>DRUG (</w:t>
+      </w:r>
+      <w:proofErr w:type="spellStart"/>
+      <w:r>
+        <w:rPr>
+          <w:u w:val="single"/>
+        </w:rPr>
+        <w:t>drug_id</w:t>
+      </w:r>
+      <w:proofErr w:type="spellEnd"/>
+      <w:r>
+        <w:t xml:space="preserve">, </w:t>
+      </w:r>
+      <w:proofErr w:type="spellStart"/>
+      <w:r>
+        <w:t>drug_</w:t>
+      </w:r>
+      <w:proofErr w:type="gramStart"/>
+      <w:r>
+        <w:t>name,qty</w:t>
+      </w:r>
+      <w:proofErr w:type="gramEnd"/>
+      <w:r>
+        <w:t>_supplied,drug_cost</w:t>
+      </w:r>
+      <w:proofErr w:type="spellEnd"/>
+      <w:r>
+        <w:t>)</w:t>
+      </w:r>
+    </w:p>
+    <w:p>
+      <w:pPr>
+        <w:spacing w:line="360" w:lineRule="auto"/>
+        <w:ind w:left="720"/>
+      </w:pPr>
+      <w:r>
+        <w:t>7.</w:t>
+      </w:r>
+      <w:r>
+        <w:t xml:space="preserve"> </w:t>
+      </w:r>
+      <w:r>
+        <w:t>P</w:t>
+      </w:r>
+      <w:r>
+        <w:t>E</w:t>
+      </w:r>
+      <w:r>
+        <w:t>T (</w:t>
+      </w:r>
+      <w:proofErr w:type="spellStart"/>
+      <w:r>
+        <w:rPr>
+          <w:u w:val="single"/>
+        </w:rPr>
+        <w:t>pe</w:t>
+      </w:r>
+      <w:r>
+        <w:rPr>
+          <w:u w:val="single"/>
+        </w:rPr>
+        <w:t>t_id</w:t>
+      </w:r>
+      <w:proofErr w:type="spellEnd"/>
+      <w:r>
+        <w:t xml:space="preserve">, </w:t>
+      </w:r>
+      <w:proofErr w:type="spellStart"/>
+      <w:r>
+        <w:t>p</w:t>
+      </w:r>
+      <w:r>
+        <w:t>e</w:t>
+      </w:r>
+      <w:r>
+        <w:t>t_name</w:t>
+      </w:r>
+      <w:proofErr w:type="spellEnd"/>
+      <w:r>
+        <w:t>)</w:t>
+      </w:r>
+    </w:p>
+    <w:p>
+      <w:pPr>
+        <w:spacing w:line="360" w:lineRule="auto"/>
+      </w:pPr>
+      <w:r>
+        <w:t xml:space="preserve">              </w:t>
+      </w:r>
+      <w:r>
+        <w:t>8.</w:t>
+      </w:r>
+      <w:r>
+        <w:t xml:space="preserve"> </w:t>
+      </w:r>
+      <w:r>
+        <w:t>VET (</w:t>
+      </w:r>
+      <w:proofErr w:type="spellStart"/>
+      <w:r>
+        <w:rPr>
+          <w:u w:val="single"/>
+        </w:rPr>
+        <w:t>vet_id</w:t>
+      </w:r>
+      <w:proofErr w:type="spellEnd"/>
+      <w:r>
+        <w:t xml:space="preserve">, </w:t>
+      </w:r>
+      <w:proofErr w:type="spellStart"/>
+      <w:r>
+        <w:t>vet_name</w:t>
+      </w:r>
+      <w:proofErr w:type="spellEnd"/>
+      <w:r>
+        <w:t>)</w:t>
+      </w:r>
+    </w:p>
+    <w:p>
+      <w:pPr>
+        <w:pStyle w:val="Heading1"/>
         <w:rPr>
           <w:rStyle w:val="IntenseEmphasis"/>
           <w:i w:val="0"/>
           <w:iCs w:val="0"/>
           <w:color w:val="2F5496" w:themeColor="accent1" w:themeShade="BF"/>
         </w:rPr>
+      </w:pPr>
+    </w:p>
+    <w:p>
+      <w:pPr>
+        <w:pStyle w:val="Heading1"/>
+        <w:rPr>
+          <w:rStyle w:val="IntenseEmphasis"/>
+          <w:i w:val="0"/>
+          <w:iCs w:val="0"/>
+          <w:color w:val="2F5496" w:themeColor="accent1" w:themeShade="BF"/>
+        </w:rPr>
+      </w:pPr>
+    </w:p>
+    <w:p>
+      <w:pPr>
+        <w:pStyle w:val="Heading1"/>
+        <w:rPr>
+          <w:rStyle w:val="IntenseEmphasis"/>
+          <w:i w:val="0"/>
+          <w:iCs w:val="0"/>
+          <w:color w:val="2F5496" w:themeColor="accent1" w:themeShade="BF"/>
+        </w:rPr>
+      </w:pPr>
+    </w:p>
+    <w:p>
+      <w:pPr>
+        <w:pStyle w:val="Heading1"/>
+        <w:rPr>
+          <w:rStyle w:val="IntenseEmphasis"/>
+          <w:i w:val="0"/>
+          <w:iCs w:val="0"/>
+          <w:color w:val="2F5496" w:themeColor="accent1" w:themeShade="BF"/>
+        </w:rPr>
+      </w:pPr>
+      <w:r>
+        <w:rPr>
+          <w:rStyle w:val="IntenseEmphasis"/>
+          <w:i w:val="0"/>
+          <w:iCs w:val="0"/>
+          <w:color w:val="2F5496" w:themeColor="accent1" w:themeShade="BF"/>
+        </w:rPr>
         <w:t>ATTRIBUTE SYNTHESIS</w:t>
       </w:r>
     </w:p>
@@ -1574,13 +2943,56 @@
         <w:t xml:space="preserve">1. </w:t>
       </w:r>
       <w:r>
-        <w:t>OWNER (</w:t>
-      </w:r>
-      <w:r>
+        <w:t xml:space="preserve">OWNER </w:t>
+      </w:r>
+      <w:r>
+        <w:rPr>
+          <w:u w:val="single"/>
+        </w:rPr>
+        <w:t>(</w:t>
+      </w:r>
+      <w:proofErr w:type="spellStart"/>
+      <w:r>
+        <w:rPr>
+          <w:u w:val="single"/>
+        </w:rPr>
         <w:t>owner_id</w:t>
       </w:r>
-      <w:r>
-        <w:t>, owner_gname, owner_fname, prefvet_id, owner_address)</w:t>
+      <w:proofErr w:type="spellEnd"/>
+      <w:r>
+        <w:t xml:space="preserve">, </w:t>
+      </w:r>
+      <w:proofErr w:type="spellStart"/>
+      <w:r>
+        <w:t>owner_gname</w:t>
+      </w:r>
+      <w:proofErr w:type="spellEnd"/>
+      <w:r>
+        <w:t xml:space="preserve">, </w:t>
+      </w:r>
+      <w:proofErr w:type="spellStart"/>
+      <w:r>
+        <w:t>owner_fname</w:t>
+      </w:r>
+      <w:proofErr w:type="spellEnd"/>
+      <w:r>
+        <w:t xml:space="preserve">, </w:t>
+      </w:r>
+      <w:proofErr w:type="spellStart"/>
+      <w:r>
+        <w:t>prefvet_id</w:t>
+      </w:r>
+      <w:proofErr w:type="spellEnd"/>
+      <w:r>
+        <w:t xml:space="preserve">, </w:t>
+      </w:r>
+      <w:proofErr w:type="spellStart"/>
+      <w:r>
+        <w:t>owner_address</w:t>
+      </w:r>
+      <w:proofErr w:type="spellEnd"/>
+      <w:r>
+        <w:t>)</w:t>
       </w:r>
     </w:p>
     <w:p>
@@ -1589,14 +3001,73 @@
         <w:ind w:left="720"/>
       </w:pPr>
       <w:r>
-        <w:lastRenderedPageBreak/>
-        <w:t>2. PET (</w:t>
-      </w:r>
-      <w:r>
+        <w:t>2</w:t>
+      </w:r>
+      <w:r>
+        <w:t xml:space="preserve"> &amp; 7</w:t>
+      </w:r>
+      <w:r>
+        <w:t xml:space="preserve"> PET (</w:t>
+      </w:r>
+      <w:proofErr w:type="spellStart"/>
+      <w:r>
+        <w:rPr>
+          <w:u w:val="single"/>
+        </w:rPr>
         <w:t>pet_id</w:t>
       </w:r>
-      <w:r>
-        <w:t>, pet_gender, pet_name, pet_type, pet_dob, pet_status)</w:t>
+      <w:proofErr w:type="spellEnd"/>
+      <w:r>
+        <w:t>,</w:t>
+      </w:r>
+      <w:r>
+        <w:t xml:space="preserve"> </w:t>
+      </w:r>
+      <w:proofErr w:type="spellStart"/>
+      <w:r>
+        <w:t>pet_name</w:t>
+      </w:r>
+      <w:proofErr w:type="spellEnd"/>
+      <w:r>
+        <w:t>,</w:t>
+      </w:r>
+      <w:r>
+        <w:t xml:space="preserve"> </w:t>
+      </w:r>
+      <w:proofErr w:type="spellStart"/>
+      <w:r>
+        <w:t>pet_gender</w:t>
+      </w:r>
+      <w:proofErr w:type="spellEnd"/>
+      <w:r>
+        <w:t>,</w:t>
+      </w:r>
+      <w:r>
+        <w:t xml:space="preserve"> </w:t>
+      </w:r>
+      <w:proofErr w:type="spellStart"/>
+      <w:r>
+        <w:t>pet_type</w:t>
+      </w:r>
+      <w:proofErr w:type="spellEnd"/>
+      <w:r>
+        <w:t xml:space="preserve">, </w:t>
+      </w:r>
+      <w:proofErr w:type="spellStart"/>
+      <w:r>
+        <w:t>pet_dob</w:t>
+      </w:r>
+      <w:proofErr w:type="spellEnd"/>
+      <w:r>
+        <w:t xml:space="preserve">, </w:t>
+      </w:r>
+      <w:proofErr w:type="spellStart"/>
+      <w:r>
+        <w:t>pet_status</w:t>
+      </w:r>
+      <w:proofErr w:type="spellEnd"/>
+      <w:r>
+        <w:t>)</w:t>
       </w:r>
     </w:p>
     <w:p>
@@ -1607,14 +3078,27 @@
       <w:r>
         <w:t>3 &amp; 8. VET (</w:t>
       </w:r>
-      <w:r>
-        <w:t xml:space="preserve">vet_id, </w:t>
-      </w:r>
+      <w:proofErr w:type="spellStart"/>
+      <w:r>
+        <w:rPr>
+          <w:u w:val="single"/>
+        </w:rPr>
+        <w:t>vet_id</w:t>
+      </w:r>
+      <w:proofErr w:type="spellEnd"/>
+      <w:r>
+        <w:t xml:space="preserve">, </w:t>
+      </w:r>
+      <w:proofErr w:type="spellStart"/>
       <w:r>
         <w:t>vet_</w:t>
       </w:r>
       <w:r>
-        <w:t>name)</w:t>
+        <w:t>name</w:t>
+      </w:r>
+      <w:proofErr w:type="spellEnd"/>
+      <w:r>
+        <w:t>)</w:t>
       </w:r>
     </w:p>
     <w:p>
@@ -1628,42 +3112,90 @@
       <w:r>
         <w:t>INVOICE (</w:t>
       </w:r>
-      <w:r>
+      <w:proofErr w:type="spellStart"/>
+      <w:r>
+        <w:rPr>
+          <w:u w:val="single"/>
+        </w:rPr>
         <w:t>p</w:t>
       </w:r>
       <w:r>
-        <w:t>atient_id</w:t>
-      </w:r>
+        <w:rPr>
+          <w:u w:val="single"/>
+        </w:rPr>
+        <w:t>e</w:t>
+      </w:r>
+      <w:r>
+        <w:rPr>
+          <w:u w:val="single"/>
+        </w:rPr>
+        <w:t>t_id</w:t>
+      </w:r>
+      <w:proofErr w:type="spellEnd"/>
       <w:r>
         <w:t>,</w:t>
       </w:r>
       <w:r>
         <w:t xml:space="preserve"> </w:t>
       </w:r>
-      <w:r>
-        <w:t>vet_id,</w:t>
-      </w:r>
-      <w:r>
-        <w:t xml:space="preserve"> </w:t>
-      </w:r>
-      <w:r>
+      <w:proofErr w:type="spellStart"/>
+      <w:r>
+        <w:rPr>
+          <w:u w:val="single"/>
+        </w:rPr>
+        <w:t>vet_id</w:t>
+      </w:r>
+      <w:proofErr w:type="spellEnd"/>
+      <w:r>
+        <w:t>,</w:t>
+      </w:r>
+      <w:r>
+        <w:t xml:space="preserve"> </w:t>
+      </w:r>
+      <w:proofErr w:type="spellStart"/>
+      <w:r>
+        <w:rPr>
+          <w:u w:val="single"/>
+        </w:rPr>
         <w:t>serv_time</w:t>
       </w:r>
-      <w:r>
-        <w:t xml:space="preserve">, </w:t>
-      </w:r>
-      <w:r>
+      <w:proofErr w:type="spellEnd"/>
+      <w:r>
+        <w:t xml:space="preserve">, </w:t>
+      </w:r>
+      <w:proofErr w:type="spellStart"/>
+      <w:r>
+        <w:rPr>
+          <w:u w:val="single"/>
+        </w:rPr>
         <w:t>serv_</w:t>
       </w:r>
       <w:r>
+        <w:rPr>
+          <w:u w:val="single"/>
+        </w:rPr>
         <w:t>date</w:t>
       </w:r>
+      <w:proofErr w:type="spellEnd"/>
       <w:r>
         <w:t>,</w:t>
       </w:r>
       <w:r>
-        <w:t xml:space="preserve"> amount_due, payment_method</w:t>
-      </w:r>
+        <w:t xml:space="preserve"> </w:t>
+      </w:r>
+      <w:proofErr w:type="spellStart"/>
+      <w:r>
+        <w:t>amount_due</w:t>
+      </w:r>
+      <w:proofErr w:type="spellEnd"/>
+      <w:r>
+        <w:t xml:space="preserve">, </w:t>
+      </w:r>
+      <w:proofErr w:type="spellStart"/>
+      <w:r>
+        <w:t>payment_method</w:t>
+      </w:r>
+      <w:proofErr w:type="spellEnd"/>
       <w:r>
         <w:t>)</w:t>
       </w:r>
@@ -1676,11 +3208,32 @@
       <w:r>
         <w:t>5. SERVICE (</w:t>
       </w:r>
-      <w:r>
+      <w:proofErr w:type="spellStart"/>
+      <w:r>
+        <w:rPr>
+          <w:u w:val="single"/>
+        </w:rPr>
         <w:t>serv_code</w:t>
       </w:r>
-      <w:r>
-        <w:t>, serv_desc,serv_cost)</w:t>
+      <w:proofErr w:type="spellEnd"/>
+      <w:r>
+        <w:t xml:space="preserve">, </w:t>
+      </w:r>
+      <w:proofErr w:type="spellStart"/>
+      <w:r>
+        <w:t>serv_</w:t>
+      </w:r>
+      <w:proofErr w:type="gramStart"/>
+      <w:r>
+        <w:t>desc,serv</w:t>
+      </w:r>
+      <w:proofErr w:type="gramEnd"/>
+      <w:r>
+        <w:t>_cost</w:t>
+      </w:r>
+      <w:proofErr w:type="spellEnd"/>
+      <w:r>
+        <w:t>)</w:t>
       </w:r>
     </w:p>
     <w:p>
@@ -1692,19 +3245,37 @@
         <w:t xml:space="preserve">6. DRUG </w:t>
       </w:r>
       <w:r>
-        <w:t>(drug_id</w:t>
-      </w:r>
+        <w:t>(</w:t>
+      </w:r>
+      <w:proofErr w:type="spellStart"/>
+      <w:r>
+        <w:rPr>
+          <w:u w:val="single"/>
+        </w:rPr>
+        <w:t>drug_id</w:t>
+      </w:r>
+      <w:proofErr w:type="spellEnd"/>
       <w:r>
         <w:t>,</w:t>
       </w:r>
       <w:r>
         <w:t xml:space="preserve"> </w:t>
       </w:r>
+      <w:proofErr w:type="spellStart"/>
       <w:r>
         <w:t>drug_</w:t>
       </w:r>
-      <w:r>
-        <w:t>name,qty_supplied,drug_cost)</w:t>
+      <w:proofErr w:type="gramStart"/>
+      <w:r>
+        <w:t>name,qty</w:t>
+      </w:r>
+      <w:proofErr w:type="gramEnd"/>
+      <w:r>
+        <w:t>_supplied,drug_cost</w:t>
+      </w:r>
+      <w:proofErr w:type="spellEnd"/>
+      <w:r>
+        <w:t>)</w:t>
       </w:r>
     </w:p>
     <w:p>
@@ -1712,24 +3283,6 @@
         <w:spacing w:line="360" w:lineRule="auto"/>
         <w:ind w:left="720"/>
       </w:pPr>
-      <w:r>
-        <w:t>7. PATIENT (</w:t>
-      </w:r>
-      <w:r>
-        <w:t>p</w:t>
-      </w:r>
-      <w:r>
-        <w:t xml:space="preserve">atient_id, </w:t>
-      </w:r>
-      <w:r>
-        <w:t>patient_</w:t>
-      </w:r>
-      <w:r>
-        <w:t>name</w:t>
-      </w:r>
-      <w:r>
-        <w:t>)</w:t>
-      </w:r>
     </w:p>
     <w:sectPr>
       <w:pgSz w:w="12240" w:h="15840"/>

</xml_diff>

<commit_message>
reverting changes becaused they caused errors
</commit_message>
<xml_diff>
--- a/Assignments/Ass1B/ad_normalisation.docx
+++ b/Assignments/Ass1B/ad_normalisation.docx
@@ -213,15 +213,15 @@
       </w:r>
       <w:proofErr w:type="spellStart"/>
       <w:r>
-        <w:t>owner_prefvet_id</w:t>
-      </w:r>
-      <w:proofErr w:type="spellEnd"/>
-      <w:r>
-        <w:t xml:space="preserve">, </w:t>
-      </w:r>
-      <w:proofErr w:type="spellStart"/>
-      <w:r>
-        <w:t>owner_prefvet_name</w:t>
+        <w:t>prefvet_id</w:t>
+      </w:r>
+      <w:proofErr w:type="spellEnd"/>
+      <w:r>
+        <w:t xml:space="preserve">, </w:t>
+      </w:r>
+      <w:proofErr w:type="spellStart"/>
+      <w:r>
+        <w:t>prefvet_name</w:t>
       </w:r>
       <w:proofErr w:type="spellEnd"/>
       <w:r>
@@ -356,15 +356,15 @@
       </w:r>
       <w:proofErr w:type="spellStart"/>
       <w:r>
-        <w:t>owner_prefvet_id</w:t>
-      </w:r>
-      <w:proofErr w:type="spellEnd"/>
-      <w:r>
-        <w:t xml:space="preserve">, </w:t>
-      </w:r>
-      <w:proofErr w:type="spellStart"/>
-      <w:r>
-        <w:t>owner_prefvet_name</w:t>
+        <w:t>prefvet_id</w:t>
+      </w:r>
+      <w:proofErr w:type="spellEnd"/>
+      <w:r>
+        <w:t xml:space="preserve">, </w:t>
+      </w:r>
+      <w:proofErr w:type="spellStart"/>
+      <w:r>
+        <w:t>prefvet_name</w:t>
       </w:r>
       <w:proofErr w:type="spellEnd"/>
       <w:r>
@@ -511,15 +511,15 @@
       </w:r>
       <w:proofErr w:type="spellStart"/>
       <w:r>
-        <w:t>owner_prefvet_id</w:t>
-      </w:r>
-      <w:proofErr w:type="spellEnd"/>
-      <w:r>
-        <w:t xml:space="preserve">, </w:t>
-      </w:r>
-      <w:proofErr w:type="spellStart"/>
-      <w:r>
-        <w:t>owner_prefvet_name</w:t>
+        <w:t>prefvet_id</w:t>
+      </w:r>
+      <w:proofErr w:type="spellEnd"/>
+      <w:r>
+        <w:t xml:space="preserve">, </w:t>
+      </w:r>
+      <w:proofErr w:type="spellStart"/>
+      <w:r>
+        <w:t>prefvet_name</w:t>
       </w:r>
       <w:proofErr w:type="spellEnd"/>
       <w:r>
@@ -613,7 +613,7 @@
       </w:pPr>
       <w:proofErr w:type="spellStart"/>
       <w:r>
-        <w:t>owner_prefvet_id</w:t>
+        <w:t>prefvet_id</w:t>
       </w:r>
       <w:proofErr w:type="spellEnd"/>
       <w:r>
@@ -621,7 +621,7 @@
       </w:r>
       <w:proofErr w:type="spellStart"/>
       <w:r>
-        <w:t>owner_prefvet_name</w:t>
+        <w:t>prefvet_name</w:t>
       </w:r>
       <w:proofErr w:type="spellEnd"/>
     </w:p>
@@ -679,7 +679,7 @@
       </w:r>
       <w:proofErr w:type="spellStart"/>
       <w:r>
-        <w:t>owner_prefvet_id</w:t>
+        <w:t>prefvet_id</w:t>
       </w:r>
       <w:proofErr w:type="spellEnd"/>
       <w:r>
@@ -765,15 +765,15 @@
         <w:rPr>
           <w:u w:val="single"/>
         </w:rPr>
-        <w:t>owner_prefvet_id</w:t>
-      </w:r>
-      <w:proofErr w:type="spellEnd"/>
-      <w:r>
-        <w:t xml:space="preserve">, </w:t>
-      </w:r>
-      <w:proofErr w:type="spellStart"/>
-      <w:r>
-        <w:t>owner_prefvet_name</w:t>
+        <w:t>prefvet_id</w:t>
+      </w:r>
+      <w:proofErr w:type="spellEnd"/>
+      <w:r>
+        <w:t xml:space="preserve">, </w:t>
+      </w:r>
+      <w:proofErr w:type="spellStart"/>
+      <w:r>
+        <w:t>prefvet_name</w:t>
       </w:r>
       <w:proofErr w:type="spellEnd"/>
       <w:r>
@@ -794,133 +794,133 @@
       </w:pPr>
       <w:proofErr w:type="spellStart"/>
       <w:r>
+        <w:t>owner_</w:t>
+      </w:r>
+      <w:r>
+        <w:t>id</w:t>
+      </w:r>
+      <w:proofErr w:type="spellEnd"/>
+      <w:r>
+        <w:t xml:space="preserve"> →</w:t>
+      </w:r>
+      <w:r>
+        <w:t xml:space="preserve"> </w:t>
+      </w:r>
+      <w:proofErr w:type="spellStart"/>
+      <w:r>
+        <w:t>owner_gname</w:t>
+      </w:r>
+      <w:proofErr w:type="spellEnd"/>
+      <w:r>
+        <w:t xml:space="preserve">, </w:t>
+      </w:r>
+      <w:proofErr w:type="spellStart"/>
+      <w:r>
+        <w:t>owner_fname</w:t>
+      </w:r>
+      <w:proofErr w:type="spellEnd"/>
+      <w:r>
+        <w:t xml:space="preserve">, </w:t>
+      </w:r>
+      <w:proofErr w:type="spellStart"/>
+      <w:r>
+        <w:t>prefvet_id</w:t>
+      </w:r>
+      <w:proofErr w:type="spellEnd"/>
+      <w:r>
+        <w:t xml:space="preserve">, </w:t>
+      </w:r>
+      <w:proofErr w:type="spellStart"/>
+      <w:r>
+        <w:t>owner_address</w:t>
+      </w:r>
+      <w:proofErr w:type="spellEnd"/>
+    </w:p>
+    <w:p>
+      <w:pPr>
+        <w:spacing w:line="360" w:lineRule="auto"/>
+      </w:pPr>
+      <w:proofErr w:type="spellStart"/>
+      <w:r>
+        <w:t>pet_id</w:t>
+      </w:r>
+      <w:proofErr w:type="spellEnd"/>
+      <w:r>
+        <w:t xml:space="preserve"> </w:t>
+      </w:r>
+      <w:bookmarkStart w:id="0" w:name="_Hlk69828546"/>
+      <w:r>
+        <w:t>→</w:t>
+      </w:r>
+      <w:r>
+        <w:t xml:space="preserve"> </w:t>
+      </w:r>
+      <w:bookmarkEnd w:id="0"/>
+      <w:proofErr w:type="spellStart"/>
+      <w:r>
+        <w:t>pet_gender</w:t>
+      </w:r>
+      <w:proofErr w:type="spellEnd"/>
+      <w:r>
+        <w:t xml:space="preserve">, </w:t>
+      </w:r>
+      <w:proofErr w:type="spellStart"/>
+      <w:r>
+        <w:t>pet_name</w:t>
+      </w:r>
+      <w:proofErr w:type="spellEnd"/>
+      <w:r>
+        <w:t xml:space="preserve">, </w:t>
+      </w:r>
+      <w:proofErr w:type="spellStart"/>
+      <w:r>
+        <w:t>pet_type</w:t>
+      </w:r>
+      <w:proofErr w:type="spellEnd"/>
+      <w:r>
+        <w:t xml:space="preserve">, </w:t>
+      </w:r>
+      <w:proofErr w:type="spellStart"/>
+      <w:r>
+        <w:t>pet_dob</w:t>
+      </w:r>
+      <w:proofErr w:type="spellEnd"/>
+      <w:r>
+        <w:t xml:space="preserve">, </w:t>
+      </w:r>
+      <w:proofErr w:type="spellStart"/>
+      <w:r>
+        <w:t>pet_</w:t>
+      </w:r>
+      <w:proofErr w:type="gramStart"/>
+      <w:r>
+        <w:t>status</w:t>
+      </w:r>
+      <w:proofErr w:type="spellEnd"/>
+      <w:proofErr w:type="gramEnd"/>
+    </w:p>
+    <w:p>
+      <w:pPr>
+        <w:spacing w:line="360" w:lineRule="auto"/>
+      </w:pPr>
+      <w:proofErr w:type="spellStart"/>
+      <w:r>
         <w:lastRenderedPageBreak/>
-        <w:t>owner_</w:t>
-      </w:r>
-      <w:r>
-        <w:t>id</w:t>
-      </w:r>
-      <w:proofErr w:type="spellEnd"/>
-      <w:r>
-        <w:t xml:space="preserve"> →</w:t>
-      </w:r>
-      <w:r>
-        <w:t xml:space="preserve"> </w:t>
-      </w:r>
-      <w:proofErr w:type="spellStart"/>
-      <w:r>
-        <w:t>owner_gname</w:t>
-      </w:r>
-      <w:proofErr w:type="spellEnd"/>
-      <w:r>
-        <w:t xml:space="preserve">, </w:t>
-      </w:r>
-      <w:proofErr w:type="spellStart"/>
-      <w:r>
-        <w:t>owner_fname</w:t>
-      </w:r>
-      <w:proofErr w:type="spellEnd"/>
-      <w:r>
-        <w:t xml:space="preserve">, </w:t>
-      </w:r>
-      <w:proofErr w:type="spellStart"/>
-      <w:r>
-        <w:t>owner_prefvet_id</w:t>
-      </w:r>
-      <w:proofErr w:type="spellEnd"/>
-      <w:r>
-        <w:t xml:space="preserve">, </w:t>
-      </w:r>
-      <w:proofErr w:type="spellStart"/>
-      <w:r>
-        <w:t>owner_address</w:t>
-      </w:r>
-      <w:proofErr w:type="spellEnd"/>
-    </w:p>
-    <w:p>
-      <w:pPr>
-        <w:spacing w:line="360" w:lineRule="auto"/>
-      </w:pPr>
-      <w:proofErr w:type="spellStart"/>
-      <w:r>
-        <w:t>pet_id</w:t>
-      </w:r>
-      <w:proofErr w:type="spellEnd"/>
-      <w:r>
-        <w:t xml:space="preserve"> </w:t>
-      </w:r>
-      <w:bookmarkStart w:id="0" w:name="_Hlk69828546"/>
+        <w:t>prefvet_id</w:t>
+      </w:r>
+      <w:proofErr w:type="spellEnd"/>
+      <w:r>
+        <w:t xml:space="preserve"> </w:t>
+      </w:r>
       <w:r>
         <w:t>→</w:t>
       </w:r>
       <w:r>
         <w:t xml:space="preserve"> </w:t>
       </w:r>
-      <w:bookmarkEnd w:id="0"/>
-      <w:proofErr w:type="spellStart"/>
-      <w:r>
-        <w:t>pet_gender</w:t>
-      </w:r>
-      <w:proofErr w:type="spellEnd"/>
-      <w:r>
-        <w:t xml:space="preserve">, </w:t>
-      </w:r>
-      <w:proofErr w:type="spellStart"/>
-      <w:r>
-        <w:t>pet_name</w:t>
-      </w:r>
-      <w:proofErr w:type="spellEnd"/>
-      <w:r>
-        <w:t xml:space="preserve">, </w:t>
-      </w:r>
-      <w:proofErr w:type="spellStart"/>
-      <w:r>
-        <w:t>pet_type</w:t>
-      </w:r>
-      <w:proofErr w:type="spellEnd"/>
-      <w:r>
-        <w:t xml:space="preserve">, </w:t>
-      </w:r>
-      <w:proofErr w:type="spellStart"/>
-      <w:r>
-        <w:t>pet_dob</w:t>
-      </w:r>
-      <w:proofErr w:type="spellEnd"/>
-      <w:r>
-        <w:t xml:space="preserve">, </w:t>
-      </w:r>
-      <w:proofErr w:type="spellStart"/>
-      <w:r>
-        <w:t>pet_</w:t>
-      </w:r>
-      <w:proofErr w:type="gramStart"/>
-      <w:r>
-        <w:t>status</w:t>
-      </w:r>
-      <w:proofErr w:type="spellEnd"/>
-      <w:proofErr w:type="gramEnd"/>
-    </w:p>
-    <w:p>
-      <w:pPr>
-        <w:spacing w:line="360" w:lineRule="auto"/>
-      </w:pPr>
-      <w:proofErr w:type="spellStart"/>
-      <w:r>
-        <w:t>owner_prefvet_id</w:t>
-      </w:r>
-      <w:proofErr w:type="spellEnd"/>
-      <w:r>
-        <w:t xml:space="preserve"> </w:t>
-      </w:r>
-      <w:r>
-        <w:t>→</w:t>
-      </w:r>
-      <w:r>
-        <w:t xml:space="preserve"> </w:t>
-      </w:r>
-      <w:proofErr w:type="spellStart"/>
-      <w:r>
-        <w:t>owner_prefvet_name</w:t>
+      <w:proofErr w:type="spellStart"/>
+      <w:r>
+        <w:t>prefvet_name</w:t>
       </w:r>
       <w:proofErr w:type="spellEnd"/>
     </w:p>
@@ -1028,15 +1028,15 @@
       </w:r>
       <w:proofErr w:type="spellStart"/>
       <w:r>
-        <w:t>invoice_amount_due</w:t>
-      </w:r>
-      <w:proofErr w:type="spellEnd"/>
-      <w:r>
-        <w:t xml:space="preserve">, </w:t>
-      </w:r>
-      <w:proofErr w:type="spellStart"/>
-      <w:r>
-        <w:t>invoice_payment_method</w:t>
+        <w:t>amount_due</w:t>
+      </w:r>
+      <w:proofErr w:type="spellEnd"/>
+      <w:r>
+        <w:t xml:space="preserve">, </w:t>
+      </w:r>
+      <w:proofErr w:type="spellStart"/>
+      <w:r>
+        <w:t>payment_method</w:t>
       </w:r>
       <w:proofErr w:type="spellEnd"/>
       <w:r>
@@ -1088,13 +1088,7 @@
       </w:r>
       <w:proofErr w:type="spellStart"/>
       <w:r>
-        <w:t>drug_id,drug_name,</w:t>
-      </w:r>
-      <w:r>
-        <w:t>drug_</w:t>
-      </w:r>
-      <w:r>
-        <w:t>qty_supplied,drug_cost</w:t>
+        <w:t>drug_id,drug_name,qty_supplied,drug_cost</w:t>
       </w:r>
       <w:proofErr w:type="spellEnd"/>
       <w:r>
@@ -1224,15 +1218,15 @@
       </w:r>
       <w:proofErr w:type="spellStart"/>
       <w:r>
-        <w:t>invoice_amount_due</w:t>
-      </w:r>
-      <w:proofErr w:type="spellEnd"/>
-      <w:r>
-        <w:t xml:space="preserve">, </w:t>
-      </w:r>
-      <w:proofErr w:type="spellStart"/>
-      <w:r>
-        <w:t>invoice_payment_method</w:t>
+        <w:t>amount_due</w:t>
+      </w:r>
+      <w:proofErr w:type="spellEnd"/>
+      <w:r>
+        <w:t xml:space="preserve">, </w:t>
+      </w:r>
+      <w:proofErr w:type="spellStart"/>
+      <w:r>
+        <w:t>payment_method</w:t>
       </w:r>
       <w:proofErr w:type="spellEnd"/>
       <w:r>
@@ -1322,17 +1316,11 @@
       </w:r>
       <w:proofErr w:type="gramStart"/>
       <w:r>
-        <w:t>name,</w:t>
-      </w:r>
-      <w:r>
-        <w:t>drug</w:t>
+        <w:t>name,qty</w:t>
       </w:r>
       <w:proofErr w:type="gramEnd"/>
       <w:r>
-        <w:t>_</w:t>
-      </w:r>
-      <w:r>
-        <w:t>qty_supplied,drug_cost</w:t>
+        <w:t>_supplied,drug_cost</w:t>
       </w:r>
       <w:proofErr w:type="spellEnd"/>
       <w:r>
@@ -1594,15 +1582,15 @@
       </w:r>
       <w:proofErr w:type="spellStart"/>
       <w:r>
-        <w:t>invoice_amount_due</w:t>
-      </w:r>
-      <w:proofErr w:type="spellEnd"/>
-      <w:r>
-        <w:t xml:space="preserve">, </w:t>
-      </w:r>
-      <w:proofErr w:type="spellStart"/>
-      <w:r>
-        <w:t>invoice_payment_method</w:t>
+        <w:t>amount_due</w:t>
+      </w:r>
+      <w:proofErr w:type="spellEnd"/>
+      <w:r>
+        <w:t xml:space="preserve">, </w:t>
+      </w:r>
+      <w:proofErr w:type="spellStart"/>
+      <w:r>
+        <w:t>payment_method</w:t>
       </w:r>
       <w:proofErr w:type="spellEnd"/>
       <w:r>
@@ -1677,17 +1665,11 @@
       </w:r>
       <w:proofErr w:type="gramStart"/>
       <w:r>
-        <w:t>name,</w:t>
-      </w:r>
-      <w:r>
-        <w:t>drug</w:t>
+        <w:t>name,qty</w:t>
       </w:r>
       <w:proofErr w:type="gramEnd"/>
       <w:r>
-        <w:t>_drug_</w:t>
-      </w:r>
-      <w:r>
-        <w:t>qty_supplied,drug_cost</w:t>
+        <w:t>_supplied,drug_cost</w:t>
       </w:r>
       <w:proofErr w:type="spellEnd"/>
       <w:r>
@@ -1858,206 +1840,200 @@
           <w:bCs/>
           <w:color w:val="000000" w:themeColor="text1"/>
         </w:rPr>
+        <w:t>3NF</w:t>
+      </w:r>
+    </w:p>
+    <w:p>
+      <w:pPr>
+        <w:spacing w:line="360" w:lineRule="auto"/>
+      </w:pPr>
+      <w:r>
+        <w:t>INVOICE (</w:t>
+      </w:r>
+      <w:proofErr w:type="spellStart"/>
+      <w:r>
+        <w:rPr>
+          <w:u w:val="single"/>
+        </w:rPr>
+        <w:t>p</w:t>
+      </w:r>
+      <w:r>
+        <w:rPr>
+          <w:u w:val="single"/>
+        </w:rPr>
+        <w:t>e</w:t>
+      </w:r>
+      <w:r>
+        <w:rPr>
+          <w:u w:val="single"/>
+        </w:rPr>
+        <w:t>t_id</w:t>
+      </w:r>
+      <w:proofErr w:type="spellEnd"/>
+      <w:r>
+        <w:t>,</w:t>
+      </w:r>
+      <w:r>
+        <w:t xml:space="preserve"> </w:t>
+      </w:r>
+      <w:proofErr w:type="spellStart"/>
+      <w:r>
+        <w:rPr>
+          <w:u w:val="single"/>
+        </w:rPr>
+        <w:t>vet_id</w:t>
+      </w:r>
+      <w:proofErr w:type="spellEnd"/>
+      <w:r>
+        <w:rPr>
+          <w:u w:val="single"/>
+        </w:rPr>
+        <w:t>,</w:t>
+      </w:r>
+      <w:r>
+        <w:t xml:space="preserve"> </w:t>
+      </w:r>
+      <w:proofErr w:type="spellStart"/>
+      <w:r>
+        <w:rPr>
+          <w:u w:val="single"/>
+        </w:rPr>
+        <w:t>serv_time</w:t>
+      </w:r>
+      <w:proofErr w:type="spellEnd"/>
+      <w:r>
+        <w:t xml:space="preserve">, </w:t>
+      </w:r>
+      <w:proofErr w:type="spellStart"/>
+      <w:r>
+        <w:rPr>
+          <w:u w:val="single"/>
+        </w:rPr>
+        <w:t>serv_</w:t>
+      </w:r>
+      <w:r>
+        <w:rPr>
+          <w:u w:val="single"/>
+        </w:rPr>
+        <w:t>date</w:t>
+      </w:r>
+      <w:proofErr w:type="spellEnd"/>
+      <w:r>
+        <w:t>,</w:t>
+      </w:r>
+      <w:r>
+        <w:t xml:space="preserve"> </w:t>
+      </w:r>
+      <w:proofErr w:type="spellStart"/>
+      <w:r>
+        <w:t>amount_due</w:t>
+      </w:r>
+      <w:proofErr w:type="spellEnd"/>
+      <w:r>
+        <w:t xml:space="preserve">, </w:t>
+      </w:r>
+      <w:proofErr w:type="spellStart"/>
+      <w:r>
+        <w:t>payment_method</w:t>
+      </w:r>
+      <w:proofErr w:type="spellEnd"/>
+      <w:r>
+        <w:t>)</w:t>
+      </w:r>
+    </w:p>
+    <w:p>
+      <w:pPr>
+        <w:spacing w:line="360" w:lineRule="auto"/>
+      </w:pPr>
+      <w:r>
+        <w:t>SERVICE (</w:t>
+      </w:r>
+      <w:proofErr w:type="spellStart"/>
+      <w:r>
+        <w:rPr>
+          <w:u w:val="single"/>
+        </w:rPr>
+        <w:t>serv_code</w:t>
+      </w:r>
+      <w:proofErr w:type="spellEnd"/>
+      <w:r>
+        <w:t xml:space="preserve">, </w:t>
+      </w:r>
+      <w:proofErr w:type="spellStart"/>
+      <w:r>
+        <w:t>serv_</w:t>
+      </w:r>
+      <w:proofErr w:type="gramStart"/>
+      <w:r>
+        <w:t>desc,serv</w:t>
+      </w:r>
+      <w:proofErr w:type="gramEnd"/>
+      <w:r>
+        <w:t>_cost</w:t>
+      </w:r>
+      <w:proofErr w:type="spellEnd"/>
+      <w:r>
+        <w:t>)</w:t>
+      </w:r>
+    </w:p>
+    <w:p>
+      <w:pPr>
+        <w:spacing w:line="360" w:lineRule="auto"/>
+      </w:pPr>
+      <w:r>
+        <w:t xml:space="preserve">DRUG </w:t>
+      </w:r>
+      <w:r>
+        <w:rPr>
+          <w:u w:val="single"/>
+        </w:rPr>
+        <w:t>(</w:t>
+      </w:r>
+      <w:proofErr w:type="spellStart"/>
+      <w:r>
+        <w:rPr>
+          <w:u w:val="single"/>
+        </w:rPr>
+        <w:t>drug_id</w:t>
+      </w:r>
+      <w:proofErr w:type="spellEnd"/>
+      <w:r>
+        <w:t>,</w:t>
+      </w:r>
+      <w:r>
+        <w:t xml:space="preserve"> </w:t>
+      </w:r>
+      <w:proofErr w:type="spellStart"/>
+      <w:r>
+        <w:t>drug_</w:t>
+      </w:r>
+      <w:proofErr w:type="gramStart"/>
+      <w:r>
+        <w:t>name,qty</w:t>
+      </w:r>
+      <w:proofErr w:type="gramEnd"/>
+      <w:r>
+        <w:t>_supplied,drug_cost</w:t>
+      </w:r>
+      <w:proofErr w:type="spellEnd"/>
+      <w:r>
+        <w:t>)</w:t>
+      </w:r>
+    </w:p>
+    <w:p>
+      <w:pPr>
+        <w:spacing w:line="360" w:lineRule="auto"/>
+        <w:rPr>
+          <w:sz w:val="24"/>
+          <w:szCs w:val="24"/>
+        </w:rPr>
+      </w:pPr>
+      <w:r>
+        <w:rPr>
+          <w:sz w:val="24"/>
+          <w:szCs w:val="24"/>
+        </w:rPr>
         <w:lastRenderedPageBreak/>
-        <w:t>3NF</w:t>
-      </w:r>
-    </w:p>
-    <w:p>
-      <w:pPr>
-        <w:spacing w:line="360" w:lineRule="auto"/>
-      </w:pPr>
-      <w:r>
-        <w:t>INVOICE (</w:t>
-      </w:r>
-      <w:proofErr w:type="spellStart"/>
-      <w:r>
-        <w:rPr>
-          <w:u w:val="single"/>
-        </w:rPr>
-        <w:t>p</w:t>
-      </w:r>
-      <w:r>
-        <w:rPr>
-          <w:u w:val="single"/>
-        </w:rPr>
-        <w:t>e</w:t>
-      </w:r>
-      <w:r>
-        <w:rPr>
-          <w:u w:val="single"/>
-        </w:rPr>
-        <w:t>t_id</w:t>
-      </w:r>
-      <w:proofErr w:type="spellEnd"/>
-      <w:r>
-        <w:t>,</w:t>
-      </w:r>
-      <w:r>
-        <w:t xml:space="preserve"> </w:t>
-      </w:r>
-      <w:proofErr w:type="spellStart"/>
-      <w:r>
-        <w:rPr>
-          <w:u w:val="single"/>
-        </w:rPr>
-        <w:t>vet_id</w:t>
-      </w:r>
-      <w:proofErr w:type="spellEnd"/>
-      <w:r>
-        <w:rPr>
-          <w:u w:val="single"/>
-        </w:rPr>
-        <w:t>,</w:t>
-      </w:r>
-      <w:r>
-        <w:t xml:space="preserve"> </w:t>
-      </w:r>
-      <w:proofErr w:type="spellStart"/>
-      <w:r>
-        <w:rPr>
-          <w:u w:val="single"/>
-        </w:rPr>
-        <w:t>serv_time</w:t>
-      </w:r>
-      <w:proofErr w:type="spellEnd"/>
-      <w:r>
-        <w:t xml:space="preserve">, </w:t>
-      </w:r>
-      <w:proofErr w:type="spellStart"/>
-      <w:r>
-        <w:rPr>
-          <w:u w:val="single"/>
-        </w:rPr>
-        <w:t>serv_</w:t>
-      </w:r>
-      <w:r>
-        <w:rPr>
-          <w:u w:val="single"/>
-        </w:rPr>
-        <w:t>date</w:t>
-      </w:r>
-      <w:proofErr w:type="spellEnd"/>
-      <w:r>
-        <w:t>,</w:t>
-      </w:r>
-      <w:r>
-        <w:t xml:space="preserve"> </w:t>
-      </w:r>
-      <w:proofErr w:type="spellStart"/>
-      <w:r>
-        <w:t>invoice_amount_due</w:t>
-      </w:r>
-      <w:proofErr w:type="spellEnd"/>
-      <w:r>
-        <w:t xml:space="preserve">, </w:t>
-      </w:r>
-      <w:proofErr w:type="spellStart"/>
-      <w:r>
-        <w:t>invoice_payment_method</w:t>
-      </w:r>
-      <w:proofErr w:type="spellEnd"/>
-      <w:r>
-        <w:t>)</w:t>
-      </w:r>
-    </w:p>
-    <w:p>
-      <w:pPr>
-        <w:spacing w:line="360" w:lineRule="auto"/>
-      </w:pPr>
-      <w:r>
-        <w:t>SERVICE (</w:t>
-      </w:r>
-      <w:proofErr w:type="spellStart"/>
-      <w:r>
-        <w:rPr>
-          <w:u w:val="single"/>
-        </w:rPr>
-        <w:t>serv_code</w:t>
-      </w:r>
-      <w:proofErr w:type="spellEnd"/>
-      <w:r>
-        <w:t xml:space="preserve">, </w:t>
-      </w:r>
-      <w:proofErr w:type="spellStart"/>
-      <w:r>
-        <w:t>serv_</w:t>
-      </w:r>
-      <w:proofErr w:type="gramStart"/>
-      <w:r>
-        <w:t>desc,serv</w:t>
-      </w:r>
-      <w:proofErr w:type="gramEnd"/>
-      <w:r>
-        <w:t>_cost</w:t>
-      </w:r>
-      <w:proofErr w:type="spellEnd"/>
-      <w:r>
-        <w:t>)</w:t>
-      </w:r>
-    </w:p>
-    <w:p>
-      <w:pPr>
-        <w:spacing w:line="360" w:lineRule="auto"/>
-      </w:pPr>
-      <w:r>
-        <w:t xml:space="preserve">DRUG </w:t>
-      </w:r>
-      <w:r>
-        <w:rPr>
-          <w:u w:val="single"/>
-        </w:rPr>
-        <w:t>(</w:t>
-      </w:r>
-      <w:proofErr w:type="spellStart"/>
-      <w:r>
-        <w:rPr>
-          <w:u w:val="single"/>
-        </w:rPr>
-        <w:t>drug_id</w:t>
-      </w:r>
-      <w:proofErr w:type="spellEnd"/>
-      <w:r>
-        <w:t>,</w:t>
-      </w:r>
-      <w:r>
-        <w:t xml:space="preserve"> </w:t>
-      </w:r>
-      <w:proofErr w:type="spellStart"/>
-      <w:r>
-        <w:t>drug_</w:t>
-      </w:r>
-      <w:proofErr w:type="gramStart"/>
-      <w:r>
-        <w:t>name,</w:t>
-      </w:r>
-      <w:r>
-        <w:t>drug</w:t>
-      </w:r>
-      <w:proofErr w:type="gramEnd"/>
-      <w:r>
-        <w:t>_</w:t>
-      </w:r>
-      <w:r>
-        <w:t>qty_supplied,drug_cost</w:t>
-      </w:r>
-      <w:proofErr w:type="spellEnd"/>
-      <w:r>
-        <w:t>)</w:t>
-      </w:r>
-    </w:p>
-    <w:p>
-      <w:pPr>
-        <w:spacing w:line="360" w:lineRule="auto"/>
-        <w:rPr>
-          <w:sz w:val="24"/>
-          <w:szCs w:val="24"/>
-        </w:rPr>
-      </w:pPr>
-      <w:r>
-        <w:rPr>
-          <w:sz w:val="24"/>
-          <w:szCs w:val="24"/>
-        </w:rPr>
         <w:t>P</w:t>
       </w:r>
       <w:r>
@@ -2261,15 +2237,15 @@
       </w:r>
       <w:proofErr w:type="spellStart"/>
       <w:r>
-        <w:t>invoice_amount_due</w:t>
-      </w:r>
-      <w:proofErr w:type="spellEnd"/>
-      <w:r>
-        <w:t xml:space="preserve">, </w:t>
-      </w:r>
-      <w:proofErr w:type="spellStart"/>
-      <w:r>
-        <w:t>invoice_payment_method</w:t>
+        <w:t>amount_due</w:t>
+      </w:r>
+      <w:proofErr w:type="spellEnd"/>
+      <w:r>
+        <w:t xml:space="preserve">, </w:t>
+      </w:r>
+      <w:proofErr w:type="spellStart"/>
+      <w:r>
+        <w:t>payment_method</w:t>
       </w:r>
       <w:proofErr w:type="spellEnd"/>
     </w:p>
@@ -2317,6 +2293,10 @@
     <w:p>
       <w:pPr>
         <w:spacing w:line="360" w:lineRule="auto"/>
+        <w:rPr>
+          <w:sz w:val="24"/>
+          <w:szCs w:val="24"/>
+        </w:rPr>
       </w:pPr>
       <w:proofErr w:type="spellStart"/>
       <w:r>
@@ -2343,17 +2323,11 @@
       </w:r>
       <w:proofErr w:type="gramStart"/>
       <w:r>
-        <w:t>name,</w:t>
-      </w:r>
-      <w:r>
-        <w:t>drug</w:t>
+        <w:t>name,qty</w:t>
       </w:r>
       <w:proofErr w:type="gramEnd"/>
       <w:r>
-        <w:t>_</w:t>
-      </w:r>
-      <w:r>
-        <w:t>qty_supplied,drug_cost</w:t>
+        <w:t>_supplied,drug_cost</w:t>
       </w:r>
       <w:proofErr w:type="spellEnd"/>
     </w:p>
@@ -2459,6 +2433,7 @@
         </w:rPr>
         <w:t xml:space="preserve">COLLECTED 3NF </w:t>
       </w:r>
+      <w:proofErr w:type="gramStart"/>
       <w:r>
         <w:rPr>
           <w:rStyle w:val="IntenseEmphasis"/>
@@ -2466,8 +2441,9 @@
           <w:iCs w:val="0"/>
           <w:color w:val="2F5496" w:themeColor="accent1" w:themeShade="BF"/>
         </w:rPr>
-        <w:t>RELATIONS.</w:t>
-      </w:r>
+        <w:t>RELATIONS</w:t>
+      </w:r>
+      <w:proofErr w:type="gramEnd"/>
     </w:p>
     <w:p/>
     <w:p>
@@ -2513,7 +2489,7 @@
       </w:r>
       <w:proofErr w:type="spellStart"/>
       <w:r>
-        <w:t>owner_prefvet_id</w:t>
+        <w:t>prefvet_id</w:t>
       </w:r>
       <w:proofErr w:type="spellEnd"/>
       <w:r>
@@ -2613,15 +2589,18 @@
         <w:rPr>
           <w:u w:val="single"/>
         </w:rPr>
-        <w:t>owner_prefvet_id</w:t>
-      </w:r>
-      <w:proofErr w:type="spellEnd"/>
-      <w:r>
-        <w:t xml:space="preserve">, </w:t>
-      </w:r>
-      <w:proofErr w:type="spellStart"/>
-      <w:r>
-        <w:t>owner_prefvet_name</w:t>
+        <w:t>prefvet</w:t>
+      </w:r>
+      <w:r>
+        <w:t>_id</w:t>
+      </w:r>
+      <w:proofErr w:type="spellEnd"/>
+      <w:r>
+        <w:t xml:space="preserve">, </w:t>
+      </w:r>
+      <w:proofErr w:type="spellStart"/>
+      <w:r>
+        <w:t>prefvet_name</w:t>
       </w:r>
       <w:proofErr w:type="spellEnd"/>
       <w:r>
@@ -2714,15 +2693,15 @@
       </w:r>
       <w:proofErr w:type="spellStart"/>
       <w:r>
-        <w:t>invoice_amount_due</w:t>
-      </w:r>
-      <w:proofErr w:type="spellEnd"/>
-      <w:r>
-        <w:t xml:space="preserve">, </w:t>
-      </w:r>
-      <w:proofErr w:type="spellStart"/>
-      <w:r>
-        <w:t>invoice_payment_method</w:t>
+        <w:t>amount_due</w:t>
+      </w:r>
+      <w:proofErr w:type="spellEnd"/>
+      <w:r>
+        <w:t xml:space="preserve">, </w:t>
+      </w:r>
+      <w:proofErr w:type="spellStart"/>
+      <w:r>
+        <w:t>payment_method</w:t>
       </w:r>
       <w:proofErr w:type="spellEnd"/>
       <w:r>
@@ -2802,17 +2781,11 @@
       </w:r>
       <w:proofErr w:type="gramStart"/>
       <w:r>
-        <w:t>name,</w:t>
-      </w:r>
-      <w:r>
-        <w:t>drug</w:t>
+        <w:t>name,qty</w:t>
       </w:r>
       <w:proofErr w:type="gramEnd"/>
       <w:r>
-        <w:t>_</w:t>
-      </w:r>
-      <w:r>
-        <w:t>qty_supplied,drug_cost</w:t>
+        <w:t>_supplied,drug_cost</w:t>
       </w:r>
       <w:proofErr w:type="spellEnd"/>
       <w:r>
@@ -2876,7 +2849,6 @@
         <w:spacing w:line="360" w:lineRule="auto"/>
       </w:pPr>
       <w:r>
-        <w:lastRenderedPageBreak/>
         <w:t xml:space="preserve">              </w:t>
       </w:r>
       <w:r>
@@ -3008,7 +2980,7 @@
       </w:r>
       <w:proofErr w:type="spellStart"/>
       <w:r>
-        <w:t>owner_prefvet_id</w:t>
+        <w:t>prefvet_id</w:t>
       </w:r>
       <w:proofErr w:type="spellEnd"/>
       <w:r>
@@ -3213,15 +3185,15 @@
       </w:r>
       <w:proofErr w:type="spellStart"/>
       <w:r>
-        <w:t>invoice_amount_due</w:t>
-      </w:r>
-      <w:proofErr w:type="spellEnd"/>
-      <w:r>
-        <w:t xml:space="preserve">, </w:t>
-      </w:r>
-      <w:proofErr w:type="spellStart"/>
-      <w:r>
-        <w:t>invoice_payment_method</w:t>
+        <w:t>amount_due</w:t>
+      </w:r>
+      <w:proofErr w:type="spellEnd"/>
+      <w:r>
+        <w:t xml:space="preserve">, </w:t>
+      </w:r>
+      <w:proofErr w:type="spellStart"/>
+      <w:r>
+        <w:t>payment_method</w:t>
       </w:r>
       <w:proofErr w:type="spellEnd"/>
       <w:r>
@@ -3295,17 +3267,11 @@
       </w:r>
       <w:proofErr w:type="gramStart"/>
       <w:r>
-        <w:t>name,</w:t>
-      </w:r>
-      <w:r>
-        <w:t>drug</w:t>
+        <w:t>name,qty</w:t>
       </w:r>
       <w:proofErr w:type="gramEnd"/>
       <w:r>
-        <w:t>_</w:t>
-      </w:r>
-      <w:r>
-        <w:t>qty_supplied,drug_cost</w:t>
+        <w:t>_supplied,drug_cost</w:t>
       </w:r>
       <w:proofErr w:type="spellEnd"/>
       <w:r>

</xml_diff>

<commit_message>
adding page number to normalisation.pdf
</commit_message>
<xml_diff>
--- a/Assignments/Ass1B/ad_normalisation.docx
+++ b/Assignments/Ass1B/ad_normalisation.docx
@@ -3285,6 +3285,7 @@
       </w:pPr>
     </w:p>
     <w:sectPr>
+      <w:footerReference w:type="default" r:id="rId7"/>
       <w:pgSz w:w="12240" w:h="15840"/>
       <w:pgMar w:top="1440" w:right="1440" w:bottom="1440" w:left="1440" w:header="720" w:footer="720" w:gutter="0"/>
       <w:cols w:space="720"/>
@@ -3292,6 +3293,108 @@
     </w:sectPr>
   </w:body>
 </w:document>
+</file>
+
+<file path=word/endnotes.xml><?xml version="1.0" encoding="utf-8"?>
+<w:endnotes xmlns:wpc="http://schemas.microsoft.com/office/word/2010/wordprocessingCanvas" xmlns:cx="http://schemas.microsoft.com/office/drawing/2014/chartex" xmlns:cx1="http://schemas.microsoft.com/office/drawing/2015/9/8/chartex" xmlns:cx2="http://schemas.microsoft.com/office/drawing/2015/10/21/chartex" xmlns:cx3="http://schemas.microsoft.com/office/drawing/2016/5/9/chartex" xmlns:cx4="http://schemas.microsoft.com/office/drawing/2016/5/10/chartex" xmlns:cx5="http://schemas.microsoft.com/office/drawing/2016/5/11/chartex" xmlns:cx6="http://schemas.microsoft.com/office/drawing/2016/5/12/chartex" xmlns:cx7="http://schemas.microsoft.com/office/drawing/2016/5/13/chartex" xmlns:cx8="http://schemas.microsoft.com/office/drawing/2016/5/14/chartex" xmlns:mc="http://schemas.openxmlformats.org/markup-compatibility/2006" xmlns:aink="http://schemas.microsoft.com/office/drawing/2016/ink" xmlns:am3d="http://schemas.microsoft.com/office/drawing/2017/model3d" xmlns:o="urn:schemas-microsoft-com:office:office" xmlns:r="http://schemas.openxmlformats.org/officeDocument/2006/relationships" xmlns:m="http://schemas.openxmlformats.org/officeDocument/2006/math" xmlns:v="urn:schemas-microsoft-com:vml" xmlns:wp14="http://schemas.microsoft.com/office/word/2010/wordprocessingDrawing" xmlns:wp="http://schemas.openxmlformats.org/drawingml/2006/wordprocessingDrawing" xmlns:w10="urn:schemas-microsoft-com:office:word" xmlns:w="http://schemas.openxmlformats.org/wordprocessingml/2006/main" xmlns:w14="http://schemas.microsoft.com/office/word/2010/wordml" xmlns:w15="http://schemas.microsoft.com/office/word/2012/wordml" xmlns:w16cex="http://schemas.microsoft.com/office/word/2018/wordml/cex" xmlns:w16cid="http://schemas.microsoft.com/office/word/2016/wordml/cid" xmlns:w16="http://schemas.microsoft.com/office/word/2018/wordml" xmlns:w16sdtdh="http://schemas.microsoft.com/office/word/2020/wordml/sdtdatahash" xmlns:w16se="http://schemas.microsoft.com/office/word/2015/wordml/symex" xmlns:wpg="http://schemas.microsoft.com/office/word/2010/wordprocessingGroup" xmlns:wpi="http://schemas.microsoft.com/office/word/2010/wordprocessingInk" xmlns:wne="http://schemas.microsoft.com/office/word/2006/wordml" xmlns:wps="http://schemas.microsoft.com/office/word/2010/wordprocessingShape" mc:Ignorable="w14 w15 w16se w16cid w16 w16cex w16sdtdh wp14">
+  <w:endnote w:type="separator" w:id="-1">
+    <w:p>
+      <w:pPr>
+        <w:spacing w:after="0" w:line="240" w:lineRule="auto"/>
+      </w:pPr>
+      <w:r>
+        <w:separator/>
+      </w:r>
+    </w:p>
+  </w:endnote>
+  <w:endnote w:type="continuationSeparator" w:id="0">
+    <w:p>
+      <w:pPr>
+        <w:spacing w:after="0" w:line="240" w:lineRule="auto"/>
+      </w:pPr>
+      <w:r>
+        <w:continuationSeparator/>
+      </w:r>
+    </w:p>
+  </w:endnote>
+</w:endnotes>
+</file>
+
+<file path=word/footer1.xml><?xml version="1.0" encoding="utf-8"?>
+<w:ftr xmlns:wpc="http://schemas.microsoft.com/office/word/2010/wordprocessingCanvas" xmlns:cx="http://schemas.microsoft.com/office/drawing/2014/chartex" xmlns:cx1="http://schemas.microsoft.com/office/drawing/2015/9/8/chartex" xmlns:cx2="http://schemas.microsoft.com/office/drawing/2015/10/21/chartex" xmlns:cx3="http://schemas.microsoft.com/office/drawing/2016/5/9/chartex" xmlns:cx4="http://schemas.microsoft.com/office/drawing/2016/5/10/chartex" xmlns:cx5="http://schemas.microsoft.com/office/drawing/2016/5/11/chartex" xmlns:cx6="http://schemas.microsoft.com/office/drawing/2016/5/12/chartex" xmlns:cx7="http://schemas.microsoft.com/office/drawing/2016/5/13/chartex" xmlns:cx8="http://schemas.microsoft.com/office/drawing/2016/5/14/chartex" xmlns:mc="http://schemas.openxmlformats.org/markup-compatibility/2006" xmlns:aink="http://schemas.microsoft.com/office/drawing/2016/ink" xmlns:am3d="http://schemas.microsoft.com/office/drawing/2017/model3d" xmlns:o="urn:schemas-microsoft-com:office:office" xmlns:r="http://schemas.openxmlformats.org/officeDocument/2006/relationships" xmlns:m="http://schemas.openxmlformats.org/officeDocument/2006/math" xmlns:v="urn:schemas-microsoft-com:vml" xmlns:wp14="http://schemas.microsoft.com/office/word/2010/wordprocessingDrawing" xmlns:wp="http://schemas.openxmlformats.org/drawingml/2006/wordprocessingDrawing" xmlns:w10="urn:schemas-microsoft-com:office:word" xmlns:w="http://schemas.openxmlformats.org/wordprocessingml/2006/main" xmlns:w14="http://schemas.microsoft.com/office/word/2010/wordml" xmlns:w15="http://schemas.microsoft.com/office/word/2012/wordml" xmlns:w16cex="http://schemas.microsoft.com/office/word/2018/wordml/cex" xmlns:w16cid="http://schemas.microsoft.com/office/word/2016/wordml/cid" xmlns:w16="http://schemas.microsoft.com/office/word/2018/wordml" xmlns:w16sdtdh="http://schemas.microsoft.com/office/word/2020/wordml/sdtdatahash" xmlns:w16se="http://schemas.microsoft.com/office/word/2015/wordml/symex" xmlns:wpg="http://schemas.microsoft.com/office/word/2010/wordprocessingGroup" xmlns:wpi="http://schemas.microsoft.com/office/word/2010/wordprocessingInk" xmlns:wne="http://schemas.microsoft.com/office/word/2006/wordml" xmlns:wps="http://schemas.microsoft.com/office/word/2010/wordprocessingShape" mc:Ignorable="w14 w15 w16se w16cid w16 w16cex w16sdtdh wp14">
+  <w:sdt>
+    <w:sdtPr>
+      <w:id w:val="-772700831"/>
+      <w:docPartObj>
+        <w:docPartGallery w:val="Page Numbers (Bottom of Page)"/>
+        <w:docPartUnique/>
+      </w:docPartObj>
+    </w:sdtPr>
+    <w:sdtEndPr>
+      <w:rPr>
+        <w:noProof/>
+      </w:rPr>
+    </w:sdtEndPr>
+    <w:sdtContent>
+      <w:p>
+        <w:pPr>
+          <w:pStyle w:val="Footer"/>
+        </w:pPr>
+        <w:r>
+          <w:fldChar w:fldCharType="begin"/>
+        </w:r>
+        <w:r>
+          <w:instrText xml:space="preserve"> PAGE   \* MERGEFORMAT </w:instrText>
+        </w:r>
+        <w:r>
+          <w:fldChar w:fldCharType="separate"/>
+        </w:r>
+        <w:r>
+          <w:rPr>
+            <w:noProof/>
+          </w:rPr>
+          <w:t>2</w:t>
+        </w:r>
+        <w:r>
+          <w:rPr>
+            <w:noProof/>
+          </w:rPr>
+          <w:fldChar w:fldCharType="end"/>
+        </w:r>
+      </w:p>
+    </w:sdtContent>
+  </w:sdt>
+  <w:p>
+    <w:pPr>
+      <w:pStyle w:val="Footer"/>
+    </w:pPr>
+  </w:p>
+</w:ftr>
+</file>
+
+<file path=word/footnotes.xml><?xml version="1.0" encoding="utf-8"?>
+<w:footnotes xmlns:wpc="http://schemas.microsoft.com/office/word/2010/wordprocessingCanvas" xmlns:cx="http://schemas.microsoft.com/office/drawing/2014/chartex" xmlns:cx1="http://schemas.microsoft.com/office/drawing/2015/9/8/chartex" xmlns:cx2="http://schemas.microsoft.com/office/drawing/2015/10/21/chartex" xmlns:cx3="http://schemas.microsoft.com/office/drawing/2016/5/9/chartex" xmlns:cx4="http://schemas.microsoft.com/office/drawing/2016/5/10/chartex" xmlns:cx5="http://schemas.microsoft.com/office/drawing/2016/5/11/chartex" xmlns:cx6="http://schemas.microsoft.com/office/drawing/2016/5/12/chartex" xmlns:cx7="http://schemas.microsoft.com/office/drawing/2016/5/13/chartex" xmlns:cx8="http://schemas.microsoft.com/office/drawing/2016/5/14/chartex" xmlns:mc="http://schemas.openxmlformats.org/markup-compatibility/2006" xmlns:aink="http://schemas.microsoft.com/office/drawing/2016/ink" xmlns:am3d="http://schemas.microsoft.com/office/drawing/2017/model3d" xmlns:o="urn:schemas-microsoft-com:office:office" xmlns:r="http://schemas.openxmlformats.org/officeDocument/2006/relationships" xmlns:m="http://schemas.openxmlformats.org/officeDocument/2006/math" xmlns:v="urn:schemas-microsoft-com:vml" xmlns:wp14="http://schemas.microsoft.com/office/word/2010/wordprocessingDrawing" xmlns:wp="http://schemas.openxmlformats.org/drawingml/2006/wordprocessingDrawing" xmlns:w10="urn:schemas-microsoft-com:office:word" xmlns:w="http://schemas.openxmlformats.org/wordprocessingml/2006/main" xmlns:w14="http://schemas.microsoft.com/office/word/2010/wordml" xmlns:w15="http://schemas.microsoft.com/office/word/2012/wordml" xmlns:w16cex="http://schemas.microsoft.com/office/word/2018/wordml/cex" xmlns:w16cid="http://schemas.microsoft.com/office/word/2016/wordml/cid" xmlns:w16="http://schemas.microsoft.com/office/word/2018/wordml" xmlns:w16sdtdh="http://schemas.microsoft.com/office/word/2020/wordml/sdtdatahash" xmlns:w16se="http://schemas.microsoft.com/office/word/2015/wordml/symex" xmlns:wpg="http://schemas.microsoft.com/office/word/2010/wordprocessingGroup" xmlns:wpi="http://schemas.microsoft.com/office/word/2010/wordprocessingInk" xmlns:wne="http://schemas.microsoft.com/office/word/2006/wordml" xmlns:wps="http://schemas.microsoft.com/office/word/2010/wordprocessingShape" mc:Ignorable="w14 w15 w16se w16cid w16 w16cex w16sdtdh wp14">
+  <w:footnote w:type="separator" w:id="-1">
+    <w:p>
+      <w:pPr>
+        <w:spacing w:after="0" w:line="240" w:lineRule="auto"/>
+      </w:pPr>
+      <w:r>
+        <w:separator/>
+      </w:r>
+    </w:p>
+  </w:footnote>
+  <w:footnote w:type="continuationSeparator" w:id="0">
+    <w:p>
+      <w:pPr>
+        <w:spacing w:after="0" w:line="240" w:lineRule="auto"/>
+      </w:pPr>
+      <w:r>
+        <w:continuationSeparator/>
+      </w:r>
+    </w:p>
+  </w:footnote>
+</w:footnotes>
 </file>
 
 <file path=word/numbering.xml><?xml version="1.0" encoding="utf-8"?>
@@ -4078,6 +4181,50 @@
       <w:spacing w:val="15"/>
     </w:rPr>
   </w:style>
+  <w:style w:type="paragraph" w:styleId="Header">
+    <w:name w:val="header"/>
+    <w:basedOn w:val="Normal"/>
+    <w:link w:val="HeaderChar"/>
+    <w:uiPriority w:val="99"/>
+    <w:unhideWhenUsed/>
+    <w:rsid w:val="004F5499"/>
+    <w:pPr>
+      <w:tabs>
+        <w:tab w:val="center" w:pos="4680"/>
+        <w:tab w:val="right" w:pos="9360"/>
+      </w:tabs>
+      <w:spacing w:after="0" w:line="240" w:lineRule="auto"/>
+    </w:pPr>
+  </w:style>
+  <w:style w:type="character" w:customStyle="1" w:styleId="HeaderChar">
+    <w:name w:val="Header Char"/>
+    <w:basedOn w:val="DefaultParagraphFont"/>
+    <w:link w:val="Header"/>
+    <w:uiPriority w:val="99"/>
+    <w:rsid w:val="004F5499"/>
+  </w:style>
+  <w:style w:type="paragraph" w:styleId="Footer">
+    <w:name w:val="footer"/>
+    <w:basedOn w:val="Normal"/>
+    <w:link w:val="FooterChar"/>
+    <w:uiPriority w:val="99"/>
+    <w:unhideWhenUsed/>
+    <w:rsid w:val="004F5499"/>
+    <w:pPr>
+      <w:tabs>
+        <w:tab w:val="center" w:pos="4680"/>
+        <w:tab w:val="right" w:pos="9360"/>
+      </w:tabs>
+      <w:spacing w:after="0" w:line="240" w:lineRule="auto"/>
+    </w:pPr>
+  </w:style>
+  <w:style w:type="character" w:customStyle="1" w:styleId="FooterChar">
+    <w:name w:val="Footer Char"/>
+    <w:basedOn w:val="DefaultParagraphFont"/>
+    <w:link w:val="Footer"/>
+    <w:uiPriority w:val="99"/>
+    <w:rsid w:val="004F5499"/>
+  </w:style>
 </w:styles>
 </file>
 

</xml_diff>

<commit_message>
preparing files for submission(final commit assignment 1b)
</commit_message>
<xml_diff>
--- a/Assignments/Ass1B/ad_normalisation.docx
+++ b/Assignments/Ass1B/ad_normalisation.docx
@@ -299,23 +299,7 @@
           <w:sz w:val="24"/>
           <w:szCs w:val="24"/>
         </w:rPr>
-        <w:t>, (</w:t>
-      </w:r>
-      <w:proofErr w:type="spellStart"/>
-      <w:r>
-        <w:rPr>
-          <w:sz w:val="24"/>
-          <w:szCs w:val="24"/>
-        </w:rPr>
-        <w:t>pet_id</w:t>
-      </w:r>
-      <w:proofErr w:type="spellEnd"/>
-      <w:r>
-        <w:rPr>
-          <w:sz w:val="24"/>
-          <w:szCs w:val="24"/>
-        </w:rPr>
-        <w:t xml:space="preserve">, </w:t>
+        <w:t xml:space="preserve">, (pet_id, </w:t>
       </w:r>
       <w:proofErr w:type="spellStart"/>
       <w:r>
@@ -483,6 +467,7 @@
         <w:rPr>
           <w:sz w:val="24"/>
           <w:szCs w:val="24"/>
+          <w:u w:val="single"/>
         </w:rPr>
         <w:t>owner_id</w:t>
       </w:r>
@@ -588,13 +573,51 @@
           <w:sz w:val="24"/>
           <w:szCs w:val="24"/>
         </w:rPr>
-        <w:t>PET (</w:t>
-      </w:r>
-      <w:proofErr w:type="spellStart"/>
-      <w:r>
-        <w:rPr>
-          <w:sz w:val="24"/>
-          <w:szCs w:val="24"/>
+        <w:t>OWNERSHIP_</w:t>
+      </w:r>
+      <w:r>
+        <w:rPr>
+          <w:sz w:val="24"/>
+          <w:szCs w:val="24"/>
+        </w:rPr>
+        <w:t>RECORD</w:t>
+      </w:r>
+      <w:r>
+        <w:rPr>
+          <w:sz w:val="24"/>
+          <w:szCs w:val="24"/>
+        </w:rPr>
+        <w:t xml:space="preserve"> </w:t>
+      </w:r>
+      <w:r>
+        <w:rPr>
+          <w:sz w:val="24"/>
+          <w:szCs w:val="24"/>
+          <w:u w:val="single"/>
+        </w:rPr>
+        <w:t>(</w:t>
+      </w:r>
+      <w:proofErr w:type="spellStart"/>
+      <w:r>
+        <w:rPr>
+          <w:sz w:val="24"/>
+          <w:szCs w:val="24"/>
+          <w:u w:val="single"/>
+        </w:rPr>
+        <w:t>owner_id</w:t>
+      </w:r>
+      <w:r>
+        <w:rPr>
+          <w:sz w:val="24"/>
+          <w:szCs w:val="24"/>
+        </w:rPr>
+        <w:t>,</w:t>
+      </w:r>
+      <w:r>
+        <w:rPr>
+          <w:sz w:val="24"/>
+          <w:szCs w:val="24"/>
+          <w:u w:val="single"/>
         </w:rPr>
         <w:t>pet_id</w:t>
       </w:r>
@@ -730,8 +753,88 @@
           <w:sz w:val="24"/>
           <w:szCs w:val="24"/>
         </w:rPr>
-        <w:t>No Partial Dependency</w:t>
-      </w:r>
+        <w:t>pet_id</w:t>
+      </w:r>
+      <w:r>
+        <w:rPr>
+          <w:sz w:val="24"/>
+          <w:szCs w:val="24"/>
+        </w:rPr>
+        <w:t xml:space="preserve"> —&gt; </w:t>
+      </w:r>
+      <w:proofErr w:type="spellStart"/>
+      <w:r>
+        <w:rPr>
+          <w:sz w:val="24"/>
+          <w:szCs w:val="24"/>
+        </w:rPr>
+        <w:t>pet_gender</w:t>
+      </w:r>
+      <w:proofErr w:type="spellEnd"/>
+      <w:r>
+        <w:rPr>
+          <w:sz w:val="24"/>
+          <w:szCs w:val="24"/>
+        </w:rPr>
+        <w:t xml:space="preserve">, </w:t>
+      </w:r>
+      <w:proofErr w:type="spellStart"/>
+      <w:r>
+        <w:rPr>
+          <w:sz w:val="24"/>
+          <w:szCs w:val="24"/>
+        </w:rPr>
+        <w:t>pet_name</w:t>
+      </w:r>
+      <w:proofErr w:type="spellEnd"/>
+      <w:r>
+        <w:rPr>
+          <w:sz w:val="24"/>
+          <w:szCs w:val="24"/>
+        </w:rPr>
+        <w:t xml:space="preserve">, </w:t>
+      </w:r>
+      <w:proofErr w:type="spellStart"/>
+      <w:r>
+        <w:rPr>
+          <w:sz w:val="24"/>
+          <w:szCs w:val="24"/>
+        </w:rPr>
+        <w:t>pet_type</w:t>
+      </w:r>
+      <w:proofErr w:type="spellEnd"/>
+      <w:r>
+        <w:rPr>
+          <w:sz w:val="24"/>
+          <w:szCs w:val="24"/>
+        </w:rPr>
+        <w:t xml:space="preserve">, </w:t>
+      </w:r>
+      <w:proofErr w:type="spellStart"/>
+      <w:r>
+        <w:rPr>
+          <w:sz w:val="24"/>
+          <w:szCs w:val="24"/>
+        </w:rPr>
+        <w:t>pet_dob</w:t>
+      </w:r>
+      <w:proofErr w:type="spellEnd"/>
+      <w:r>
+        <w:rPr>
+          <w:sz w:val="24"/>
+          <w:szCs w:val="24"/>
+        </w:rPr>
+        <w:t xml:space="preserve">, </w:t>
+      </w:r>
+      <w:proofErr w:type="spellStart"/>
+      <w:r>
+        <w:rPr>
+          <w:sz w:val="24"/>
+          <w:szCs w:val="24"/>
+        </w:rPr>
+        <w:t>pet_status</w:t>
+      </w:r>
+      <w:proofErr w:type="spellEnd"/>
     </w:p>
     <w:p>
       <w:pPr>
@@ -875,9 +978,71 @@
           <w:sz w:val="24"/>
           <w:szCs w:val="24"/>
         </w:rPr>
+        <w:t>OWNERSHIP_</w:t>
+      </w:r>
+      <w:r>
+        <w:rPr>
+          <w:sz w:val="24"/>
+          <w:szCs w:val="24"/>
+        </w:rPr>
+        <w:t>RECORD</w:t>
+      </w:r>
+      <w:r>
+        <w:rPr>
+          <w:sz w:val="24"/>
+          <w:szCs w:val="24"/>
+        </w:rPr>
+        <w:t xml:space="preserve"> (</w:t>
+      </w:r>
+      <w:proofErr w:type="spellStart"/>
+      <w:r>
+        <w:rPr>
+          <w:sz w:val="24"/>
+          <w:szCs w:val="24"/>
+          <w:u w:val="single"/>
+        </w:rPr>
+        <w:t>owner_id</w:t>
+      </w:r>
+      <w:proofErr w:type="spellEnd"/>
+      <w:r>
+        <w:rPr>
+          <w:sz w:val="24"/>
+          <w:szCs w:val="24"/>
+        </w:rPr>
+        <w:t xml:space="preserve">, </w:t>
+      </w:r>
+      <w:r>
+        <w:rPr>
+          <w:sz w:val="24"/>
+          <w:szCs w:val="24"/>
+          <w:u w:val="single"/>
+        </w:rPr>
+        <w:t>pet</w:t>
+      </w:r>
+      <w:r>
+        <w:rPr>
+          <w:sz w:val="24"/>
+          <w:szCs w:val="24"/>
+          <w:u w:val="single"/>
+        </w:rPr>
+        <w:t>_id)</w:t>
+      </w:r>
+    </w:p>
+    <w:p>
+      <w:pPr>
+        <w:spacing w:line="360" w:lineRule="auto"/>
+        <w:rPr>
+          <w:sz w:val="24"/>
+          <w:szCs w:val="24"/>
+        </w:rPr>
+      </w:pPr>
+      <w:r>
+        <w:rPr>
+          <w:sz w:val="24"/>
+          <w:szCs w:val="24"/>
+        </w:rPr>
         <w:t>PET (</w:t>
       </w:r>
-      <w:proofErr w:type="spellStart"/>
       <w:r>
         <w:rPr>
           <w:sz w:val="24"/>
@@ -886,7 +1051,6 @@
         </w:rPr>
         <w:t>pet_id</w:t>
       </w:r>
-      <w:proofErr w:type="spellEnd"/>
       <w:r>
         <w:rPr>
           <w:sz w:val="24"/>
@@ -1167,7 +1331,6 @@
         </w:rPr>
         <w:t>PET (</w:t>
       </w:r>
-      <w:proofErr w:type="spellStart"/>
       <w:r>
         <w:rPr>
           <w:sz w:val="24"/>
@@ -1176,7 +1339,6 @@
         </w:rPr>
         <w:t>pet_id</w:t>
       </w:r>
-      <w:proofErr w:type="spellEnd"/>
       <w:r>
         <w:rPr>
           <w:sz w:val="24"/>
@@ -1327,6 +1489,79 @@
           <w:sz w:val="24"/>
           <w:szCs w:val="24"/>
         </w:rPr>
+        <w:lastRenderedPageBreak/>
+        <w:t>OWNERSHIP_</w:t>
+      </w:r>
+      <w:r>
+        <w:rPr>
+          <w:sz w:val="24"/>
+          <w:szCs w:val="24"/>
+        </w:rPr>
+        <w:t>RECORD</w:t>
+      </w:r>
+      <w:r>
+        <w:rPr>
+          <w:sz w:val="24"/>
+          <w:szCs w:val="24"/>
+        </w:rPr>
+        <w:t xml:space="preserve"> (</w:t>
+      </w:r>
+      <w:proofErr w:type="spellStart"/>
+      <w:r>
+        <w:rPr>
+          <w:sz w:val="24"/>
+          <w:szCs w:val="24"/>
+          <w:u w:val="single"/>
+        </w:rPr>
+        <w:t>owner_id</w:t>
+      </w:r>
+      <w:proofErr w:type="spellEnd"/>
+      <w:r>
+        <w:rPr>
+          <w:sz w:val="24"/>
+          <w:szCs w:val="24"/>
+        </w:rPr>
+        <w:t xml:space="preserve">, </w:t>
+      </w:r>
+      <w:r>
+        <w:rPr>
+          <w:sz w:val="24"/>
+          <w:szCs w:val="24"/>
+          <w:u w:val="single"/>
+        </w:rPr>
+        <w:t>pet</w:t>
+      </w:r>
+      <w:r>
+        <w:rPr>
+          <w:sz w:val="24"/>
+          <w:szCs w:val="24"/>
+          <w:u w:val="single"/>
+        </w:rPr>
+        <w:t>_id)</w:t>
+      </w:r>
+    </w:p>
+    <w:p>
+      <w:pPr>
+        <w:spacing w:line="360" w:lineRule="auto"/>
+        <w:rPr>
+          <w:sz w:val="24"/>
+          <w:szCs w:val="24"/>
+        </w:rPr>
+      </w:pPr>
+    </w:p>
+    <w:p>
+      <w:pPr>
+        <w:spacing w:line="360" w:lineRule="auto"/>
+        <w:rPr>
+          <w:sz w:val="24"/>
+          <w:szCs w:val="24"/>
+        </w:rPr>
+      </w:pPr>
+      <w:r>
+        <w:rPr>
+          <w:sz w:val="24"/>
+          <w:szCs w:val="24"/>
+        </w:rPr>
         <w:t>Full Dependencies:</w:t>
       </w:r>
     </w:p>
@@ -1344,7 +1579,6 @@
           <w:sz w:val="24"/>
           <w:szCs w:val="24"/>
         </w:rPr>
-        <w:lastRenderedPageBreak/>
         <w:t>owner_</w:t>
       </w:r>
       <w:r>
@@ -1435,21 +1669,12 @@
           <w:szCs w:val="24"/>
         </w:rPr>
       </w:pPr>
-      <w:proofErr w:type="spellStart"/>
-      <w:r>
-        <w:rPr>
-          <w:sz w:val="24"/>
-          <w:szCs w:val="24"/>
-        </w:rPr>
-        <w:t>pet_id</w:t>
-      </w:r>
-      <w:proofErr w:type="spellEnd"/>
-      <w:r>
-        <w:rPr>
-          <w:sz w:val="24"/>
-          <w:szCs w:val="24"/>
-        </w:rPr>
-        <w:t xml:space="preserve"> </w:t>
+      <w:r>
+        <w:rPr>
+          <w:sz w:val="24"/>
+          <w:szCs w:val="24"/>
+        </w:rPr>
+        <w:t xml:space="preserve">pet_id </w:t>
       </w:r>
       <w:bookmarkStart w:id="0" w:name="_Hlk69828546"/>
       <w:r>
@@ -1530,18 +1755,9 @@
           <w:sz w:val="24"/>
           <w:szCs w:val="24"/>
         </w:rPr>
-        <w:t>pet_</w:t>
-      </w:r>
-      <w:proofErr w:type="gramStart"/>
-      <w:r>
-        <w:rPr>
-          <w:sz w:val="24"/>
-          <w:szCs w:val="24"/>
-        </w:rPr>
-        <w:t>status</w:t>
-      </w:r>
-      <w:proofErr w:type="spellEnd"/>
-      <w:proofErr w:type="gramEnd"/>
+        <w:t>pet_status</w:t>
+      </w:r>
+      <w:proofErr w:type="spellEnd"/>
     </w:p>
     <w:p>
       <w:pPr>
@@ -1644,7 +1860,6 @@
         </w:rPr>
         <w:t>INVOICE (</w:t>
       </w:r>
-      <w:proofErr w:type="spellStart"/>
       <w:r>
         <w:rPr>
           <w:sz w:val="24"/>
@@ -1664,7 +1879,22 @@
           <w:sz w:val="24"/>
           <w:szCs w:val="24"/>
         </w:rPr>
-        <w:t>_id</w:t>
+        <w:t>_id,</w:t>
+      </w:r>
+      <w:r>
+        <w:rPr>
+          <w:sz w:val="24"/>
+          <w:szCs w:val="24"/>
+        </w:rPr>
+        <w:t xml:space="preserve"> </w:t>
+      </w:r>
+      <w:proofErr w:type="spellStart"/>
+      <w:r>
+        <w:rPr>
+          <w:sz w:val="24"/>
+          <w:szCs w:val="24"/>
+        </w:rPr>
+        <w:t>pt_name</w:t>
       </w:r>
       <w:proofErr w:type="spellEnd"/>
       <w:r>
@@ -1687,7 +1917,7 @@
           <w:sz w:val="24"/>
           <w:szCs w:val="24"/>
         </w:rPr>
-        <w:t>pt_name</w:t>
+        <w:t>vet_id</w:t>
       </w:r>
       <w:proofErr w:type="spellEnd"/>
       <w:r>
@@ -1710,7 +1940,71 @@
           <w:sz w:val="24"/>
           <w:szCs w:val="24"/>
         </w:rPr>
-        <w:t>vet_id</w:t>
+        <w:t>vet_name</w:t>
+      </w:r>
+      <w:proofErr w:type="spellEnd"/>
+      <w:r>
+        <w:rPr>
+          <w:sz w:val="24"/>
+          <w:szCs w:val="24"/>
+        </w:rPr>
+        <w:t xml:space="preserve">, </w:t>
+      </w:r>
+      <w:proofErr w:type="spellStart"/>
+      <w:r>
+        <w:rPr>
+          <w:sz w:val="24"/>
+          <w:szCs w:val="24"/>
+        </w:rPr>
+        <w:t>amount_due</w:t>
+      </w:r>
+      <w:proofErr w:type="spellEnd"/>
+      <w:r>
+        <w:rPr>
+          <w:sz w:val="24"/>
+          <w:szCs w:val="24"/>
+        </w:rPr>
+        <w:t xml:space="preserve">, </w:t>
+      </w:r>
+      <w:proofErr w:type="spellStart"/>
+      <w:r>
+        <w:rPr>
+          <w:sz w:val="24"/>
+          <w:szCs w:val="24"/>
+        </w:rPr>
+        <w:t>payment_method</w:t>
+      </w:r>
+      <w:proofErr w:type="spellEnd"/>
+      <w:r>
+        <w:rPr>
+          <w:sz w:val="24"/>
+          <w:szCs w:val="24"/>
+        </w:rPr>
+        <w:t xml:space="preserve">, </w:t>
+      </w:r>
+      <w:proofErr w:type="spellStart"/>
+      <w:r>
+        <w:rPr>
+          <w:sz w:val="24"/>
+          <w:szCs w:val="24"/>
+        </w:rPr>
+        <w:t>serv_date</w:t>
+      </w:r>
+      <w:proofErr w:type="spellEnd"/>
+      <w:r>
+        <w:rPr>
+          <w:sz w:val="24"/>
+          <w:szCs w:val="24"/>
+        </w:rPr>
+        <w:t xml:space="preserve">, </w:t>
+      </w:r>
+      <w:proofErr w:type="spellStart"/>
+      <w:r>
+        <w:rPr>
+          <w:sz w:val="24"/>
+          <w:szCs w:val="24"/>
+        </w:rPr>
+        <w:t>serv_time</w:t>
       </w:r>
       <w:proofErr w:type="spellEnd"/>
       <w:r>
@@ -1725,88 +2019,31 @@
           <w:sz w:val="24"/>
           <w:szCs w:val="24"/>
         </w:rPr>
+        <w:t>(</w:t>
+      </w:r>
+      <w:proofErr w:type="spellStart"/>
+      <w:r>
+        <w:rPr>
+          <w:sz w:val="24"/>
+          <w:szCs w:val="24"/>
+        </w:rPr>
+        <w:t>serv_code,serv_desc,serv_cost</w:t>
+      </w:r>
+      <w:proofErr w:type="spellEnd"/>
+      <w:r>
+        <w:rPr>
+          <w:sz w:val="24"/>
+          <w:szCs w:val="24"/>
+        </w:rPr>
+        <w:t>),</w:t>
+      </w:r>
+      <w:r>
+        <w:rPr>
+          <w:sz w:val="24"/>
+          <w:szCs w:val="24"/>
+        </w:rPr>
         <w:t xml:space="preserve"> </w:t>
       </w:r>
-      <w:proofErr w:type="spellStart"/>
-      <w:r>
-        <w:rPr>
-          <w:sz w:val="24"/>
-          <w:szCs w:val="24"/>
-        </w:rPr>
-        <w:t>vet_name</w:t>
-      </w:r>
-      <w:proofErr w:type="spellEnd"/>
-      <w:r>
-        <w:rPr>
-          <w:sz w:val="24"/>
-          <w:szCs w:val="24"/>
-        </w:rPr>
-        <w:t xml:space="preserve">, </w:t>
-      </w:r>
-      <w:proofErr w:type="spellStart"/>
-      <w:r>
-        <w:rPr>
-          <w:sz w:val="24"/>
-          <w:szCs w:val="24"/>
-        </w:rPr>
-        <w:t>amount_due</w:t>
-      </w:r>
-      <w:proofErr w:type="spellEnd"/>
-      <w:r>
-        <w:rPr>
-          <w:sz w:val="24"/>
-          <w:szCs w:val="24"/>
-        </w:rPr>
-        <w:t xml:space="preserve">, </w:t>
-      </w:r>
-      <w:proofErr w:type="spellStart"/>
-      <w:r>
-        <w:rPr>
-          <w:sz w:val="24"/>
-          <w:szCs w:val="24"/>
-        </w:rPr>
-        <w:t>payment_method</w:t>
-      </w:r>
-      <w:proofErr w:type="spellEnd"/>
-      <w:r>
-        <w:rPr>
-          <w:sz w:val="24"/>
-          <w:szCs w:val="24"/>
-        </w:rPr>
-        <w:t xml:space="preserve">, </w:t>
-      </w:r>
-      <w:proofErr w:type="spellStart"/>
-      <w:r>
-        <w:rPr>
-          <w:sz w:val="24"/>
-          <w:szCs w:val="24"/>
-        </w:rPr>
-        <w:t>serv_date</w:t>
-      </w:r>
-      <w:proofErr w:type="spellEnd"/>
-      <w:r>
-        <w:rPr>
-          <w:sz w:val="24"/>
-          <w:szCs w:val="24"/>
-        </w:rPr>
-        <w:t xml:space="preserve">, </w:t>
-      </w:r>
-      <w:proofErr w:type="spellStart"/>
-      <w:r>
-        <w:rPr>
-          <w:sz w:val="24"/>
-          <w:szCs w:val="24"/>
-        </w:rPr>
-        <w:t>serv_time</w:t>
-      </w:r>
-      <w:proofErr w:type="spellEnd"/>
-      <w:r>
-        <w:rPr>
-          <w:sz w:val="24"/>
-          <w:szCs w:val="24"/>
-        </w:rPr>
-        <w:t xml:space="preserve">, </w:t>
-      </w:r>
       <w:r>
         <w:rPr>
           <w:sz w:val="24"/>
@@ -1820,53 +2057,21 @@
           <w:sz w:val="24"/>
           <w:szCs w:val="24"/>
         </w:rPr>
-        <w:t>serv_</w:t>
-      </w:r>
-      <w:proofErr w:type="gramStart"/>
-      <w:r>
-        <w:rPr>
-          <w:sz w:val="24"/>
-          <w:szCs w:val="24"/>
-        </w:rPr>
-        <w:t>code,serv</w:t>
-      </w:r>
-      <w:proofErr w:type="gramEnd"/>
-      <w:r>
-        <w:rPr>
-          <w:sz w:val="24"/>
-          <w:szCs w:val="24"/>
-        </w:rPr>
-        <w:t>_desc,serv_cost</w:t>
-      </w:r>
-      <w:proofErr w:type="spellEnd"/>
-      <w:r>
-        <w:rPr>
-          <w:sz w:val="24"/>
-          <w:szCs w:val="24"/>
-        </w:rPr>
-        <w:t>),</w:t>
-      </w:r>
-      <w:r>
-        <w:rPr>
-          <w:sz w:val="24"/>
-          <w:szCs w:val="24"/>
-        </w:rPr>
-        <w:t xml:space="preserve"> </w:t>
-      </w:r>
-      <w:r>
-        <w:rPr>
-          <w:sz w:val="24"/>
-          <w:szCs w:val="24"/>
-        </w:rPr>
-        <w:t>(</w:t>
-      </w:r>
-      <w:proofErr w:type="spellStart"/>
-      <w:r>
-        <w:rPr>
-          <w:sz w:val="24"/>
-          <w:szCs w:val="24"/>
-        </w:rPr>
-        <w:t>drug_id,drug_name,qty_supplied,drug_cost</w:t>
+        <w:t>drug_id,drug_name,</w:t>
+      </w:r>
+      <w:r>
+        <w:rPr>
+          <w:sz w:val="24"/>
+          <w:szCs w:val="24"/>
+        </w:rPr>
+        <w:t>drug_</w:t>
+      </w:r>
+      <w:r>
+        <w:rPr>
+          <w:sz w:val="24"/>
+          <w:szCs w:val="24"/>
+        </w:rPr>
+        <w:t>qty_supplied,drug_cost</w:t>
       </w:r>
       <w:proofErr w:type="spellEnd"/>
       <w:r>
@@ -1915,7 +2120,6 @@
         </w:rPr>
         <w:t>INVOICE (</w:t>
       </w:r>
-      <w:proofErr w:type="spellStart"/>
       <w:r>
         <w:rPr>
           <w:sz w:val="24"/>
@@ -1940,7 +2144,6 @@
         </w:rPr>
         <w:t>t_id</w:t>
       </w:r>
-      <w:proofErr w:type="spellEnd"/>
       <w:r>
         <w:rPr>
           <w:sz w:val="24"/>
@@ -2113,9 +2316,79 @@
           <w:sz w:val="24"/>
           <w:szCs w:val="24"/>
         </w:rPr>
-        <w:t>SERVICE (</w:t>
-      </w:r>
-      <w:proofErr w:type="spellStart"/>
+        <w:t>SERVICE</w:t>
+      </w:r>
+      <w:r>
+        <w:rPr>
+          <w:sz w:val="24"/>
+          <w:szCs w:val="24"/>
+        </w:rPr>
+        <w:t>_</w:t>
+      </w:r>
+      <w:r>
+        <w:rPr>
+          <w:sz w:val="24"/>
+          <w:szCs w:val="24"/>
+        </w:rPr>
+        <w:t>RECORD</w:t>
+      </w:r>
+      <w:r>
+        <w:rPr>
+          <w:sz w:val="24"/>
+          <w:szCs w:val="24"/>
+        </w:rPr>
+        <w:t xml:space="preserve"> (</w:t>
+      </w:r>
+      <w:r>
+        <w:rPr>
+          <w:sz w:val="24"/>
+          <w:szCs w:val="24"/>
+          <w:u w:val="single"/>
+        </w:rPr>
+        <w:t>pet</w:t>
+      </w:r>
+      <w:r>
+        <w:rPr>
+          <w:sz w:val="24"/>
+          <w:szCs w:val="24"/>
+          <w:u w:val="single"/>
+        </w:rPr>
+        <w:t xml:space="preserve">_id, </w:t>
+      </w:r>
+      <w:proofErr w:type="spellStart"/>
+      <w:r>
+        <w:rPr>
+          <w:sz w:val="24"/>
+          <w:szCs w:val="24"/>
+          <w:u w:val="single"/>
+        </w:rPr>
+        <w:t>serv_date</w:t>
+      </w:r>
+      <w:proofErr w:type="spellEnd"/>
+      <w:r>
+        <w:rPr>
+          <w:sz w:val="24"/>
+          <w:szCs w:val="24"/>
+          <w:u w:val="single"/>
+        </w:rPr>
+        <w:t xml:space="preserve">, </w:t>
+      </w:r>
+      <w:proofErr w:type="spellStart"/>
+      <w:r>
+        <w:rPr>
+          <w:sz w:val="24"/>
+          <w:szCs w:val="24"/>
+          <w:u w:val="single"/>
+        </w:rPr>
+        <w:t>serv_time</w:t>
+      </w:r>
+      <w:r>
+        <w:rPr>
+          <w:sz w:val="24"/>
+          <w:szCs w:val="24"/>
+        </w:rPr>
+        <w:t>,</w:t>
+      </w:r>
       <w:r>
         <w:rPr>
           <w:sz w:val="24"/>
@@ -2153,23 +2426,138 @@
           <w:sz w:val="24"/>
           <w:szCs w:val="24"/>
         </w:rPr>
+        <w:t>_desc,serv_cost</w:t>
+      </w:r>
+      <w:proofErr w:type="spellEnd"/>
+      <w:r>
+        <w:rPr>
+          <w:sz w:val="24"/>
+          <w:szCs w:val="24"/>
+        </w:rPr>
+        <w:t>)</w:t>
+      </w:r>
+    </w:p>
+    <w:p>
+      <w:pPr>
+        <w:spacing w:line="360" w:lineRule="auto"/>
+        <w:rPr>
+          <w:sz w:val="24"/>
+          <w:szCs w:val="24"/>
+        </w:rPr>
+      </w:pPr>
+      <w:r>
+        <w:rPr>
+          <w:sz w:val="24"/>
+          <w:szCs w:val="24"/>
+        </w:rPr>
+        <w:t>DRUG</w:t>
+      </w:r>
+      <w:r>
+        <w:rPr>
+          <w:sz w:val="24"/>
+          <w:szCs w:val="24"/>
+        </w:rPr>
         <w:t>_</w:t>
       </w:r>
-      <w:proofErr w:type="gramStart"/>
-      <w:r>
-        <w:rPr>
-          <w:sz w:val="24"/>
-          <w:szCs w:val="24"/>
-        </w:rPr>
-        <w:t>desc,serv</w:t>
-      </w:r>
-      <w:proofErr w:type="gramEnd"/>
-      <w:r>
-        <w:rPr>
-          <w:sz w:val="24"/>
-          <w:szCs w:val="24"/>
-        </w:rPr>
-        <w:t>_cost</w:t>
+      <w:r>
+        <w:rPr>
+          <w:sz w:val="24"/>
+          <w:szCs w:val="24"/>
+        </w:rPr>
+        <w:t>RECORD</w:t>
+      </w:r>
+      <w:r>
+        <w:rPr>
+          <w:sz w:val="24"/>
+          <w:szCs w:val="24"/>
+        </w:rPr>
+        <w:t xml:space="preserve"> </w:t>
+      </w:r>
+      <w:r>
+        <w:rPr>
+          <w:sz w:val="24"/>
+          <w:szCs w:val="24"/>
+          <w:u w:val="single"/>
+        </w:rPr>
+        <w:t>(</w:t>
+      </w:r>
+      <w:proofErr w:type="spellStart"/>
+      <w:r>
+        <w:rPr>
+          <w:sz w:val="24"/>
+          <w:szCs w:val="24"/>
+          <w:u w:val="single"/>
+        </w:rPr>
+        <w:t>pet</w:t>
+      </w:r>
+      <w:r>
+        <w:rPr>
+          <w:sz w:val="24"/>
+          <w:szCs w:val="24"/>
+          <w:u w:val="single"/>
+        </w:rPr>
+        <w:t>_id,serv_date,serv_time</w:t>
+      </w:r>
+      <w:r>
+        <w:rPr>
+          <w:sz w:val="24"/>
+          <w:szCs w:val="24"/>
+          <w:u w:val="single"/>
+        </w:rPr>
+        <w:t>,</w:t>
+      </w:r>
+      <w:r>
+        <w:rPr>
+          <w:sz w:val="24"/>
+          <w:szCs w:val="24"/>
+          <w:u w:val="single"/>
+        </w:rPr>
+        <w:t>drug_</w:t>
+      </w:r>
+      <w:r>
+        <w:rPr>
+          <w:sz w:val="24"/>
+          <w:szCs w:val="24"/>
+          <w:u w:val="single"/>
+        </w:rPr>
+        <w:t>id</w:t>
+      </w:r>
+      <w:proofErr w:type="spellEnd"/>
+      <w:r>
+        <w:rPr>
+          <w:sz w:val="24"/>
+          <w:szCs w:val="24"/>
+        </w:rPr>
+        <w:t xml:space="preserve">, </w:t>
+      </w:r>
+      <w:proofErr w:type="spellStart"/>
+      <w:r>
+        <w:rPr>
+          <w:sz w:val="24"/>
+          <w:szCs w:val="24"/>
+        </w:rPr>
+        <w:t>drug</w:t>
+      </w:r>
+      <w:r>
+        <w:rPr>
+          <w:sz w:val="24"/>
+          <w:szCs w:val="24"/>
+        </w:rPr>
+        <w:t>_name,</w:t>
+      </w:r>
+      <w:r>
+        <w:rPr>
+          <w:sz w:val="24"/>
+          <w:szCs w:val="24"/>
+        </w:rPr>
+        <w:t>drug_</w:t>
+      </w:r>
+      <w:r>
+        <w:rPr>
+          <w:sz w:val="24"/>
+          <w:szCs w:val="24"/>
+        </w:rPr>
+        <w:t>qty_supplied,drug_cost</w:t>
       </w:r>
       <w:proofErr w:type="spellEnd"/>
       <w:r>
@@ -2193,79 +2581,7 @@
           <w:sz w:val="24"/>
           <w:szCs w:val="24"/>
         </w:rPr>
-        <w:t xml:space="preserve">DRUG </w:t>
-      </w:r>
-      <w:r>
-        <w:rPr>
-          <w:sz w:val="24"/>
-          <w:szCs w:val="24"/>
-          <w:u w:val="single"/>
-        </w:rPr>
-        <w:t>(</w:t>
-      </w:r>
-      <w:proofErr w:type="spellStart"/>
-      <w:r>
-        <w:rPr>
-          <w:sz w:val="24"/>
-          <w:szCs w:val="24"/>
-          <w:u w:val="single"/>
-        </w:rPr>
-        <w:t>drug_</w:t>
-      </w:r>
-      <w:r>
-        <w:rPr>
-          <w:sz w:val="24"/>
-          <w:szCs w:val="24"/>
-          <w:u w:val="single"/>
-        </w:rPr>
-        <w:t>id</w:t>
-      </w:r>
-      <w:proofErr w:type="spellEnd"/>
-      <w:r>
-        <w:rPr>
-          <w:sz w:val="24"/>
-          <w:szCs w:val="24"/>
-        </w:rPr>
-        <w:t xml:space="preserve">, </w:t>
-      </w:r>
-      <w:proofErr w:type="spellStart"/>
-      <w:r>
-        <w:rPr>
-          <w:sz w:val="24"/>
-          <w:szCs w:val="24"/>
-        </w:rPr>
-        <w:t>drug</w:t>
-      </w:r>
-      <w:r>
-        <w:rPr>
-          <w:sz w:val="24"/>
-          <w:szCs w:val="24"/>
-        </w:rPr>
-        <w:t>_</w:t>
-      </w:r>
-      <w:proofErr w:type="gramStart"/>
-      <w:r>
-        <w:rPr>
-          <w:sz w:val="24"/>
-          <w:szCs w:val="24"/>
-        </w:rPr>
-        <w:t>name,qty</w:t>
-      </w:r>
-      <w:proofErr w:type="gramEnd"/>
-      <w:r>
-        <w:rPr>
-          <w:sz w:val="24"/>
-          <w:szCs w:val="24"/>
-        </w:rPr>
-        <w:t>_supplied,drug_cost</w:t>
-      </w:r>
-      <w:proofErr w:type="spellEnd"/>
-      <w:r>
-        <w:rPr>
-          <w:sz w:val="24"/>
-          <w:szCs w:val="24"/>
-        </w:rPr>
-        <w:t>)</w:t>
+        <w:t>Partial Dependencies:</w:t>
       </w:r>
     </w:p>
     <w:p>
@@ -2281,7 +2597,65 @@
           <w:sz w:val="24"/>
           <w:szCs w:val="24"/>
         </w:rPr>
-        <w:t>Partial Dependencies:</w:t>
+        <w:t>p</w:t>
+      </w:r>
+      <w:r>
+        <w:rPr>
+          <w:sz w:val="24"/>
+          <w:szCs w:val="24"/>
+        </w:rPr>
+        <w:t>e</w:t>
+      </w:r>
+      <w:r>
+        <w:rPr>
+          <w:sz w:val="24"/>
+          <w:szCs w:val="24"/>
+        </w:rPr>
+        <w:t xml:space="preserve">t_id </w:t>
+      </w:r>
+      <w:r>
+        <w:rPr>
+          <w:sz w:val="24"/>
+          <w:szCs w:val="24"/>
+        </w:rPr>
+        <w:t>→</w:t>
+      </w:r>
+      <w:r>
+        <w:rPr>
+          <w:sz w:val="24"/>
+          <w:szCs w:val="24"/>
+        </w:rPr>
+        <w:t xml:space="preserve"> </w:t>
+      </w:r>
+      <w:proofErr w:type="spellStart"/>
+      <w:r>
+        <w:rPr>
+          <w:sz w:val="24"/>
+          <w:szCs w:val="24"/>
+        </w:rPr>
+        <w:t>p</w:t>
+      </w:r>
+      <w:r>
+        <w:rPr>
+          <w:sz w:val="24"/>
+          <w:szCs w:val="24"/>
+        </w:rPr>
+        <w:t>e</w:t>
+      </w:r>
+      <w:r>
+        <w:rPr>
+          <w:sz w:val="24"/>
+          <w:szCs w:val="24"/>
+        </w:rPr>
+        <w:t>t_name</w:t>
+      </w:r>
+      <w:proofErr w:type="spellEnd"/>
+      <w:r>
+        <w:rPr>
+          <w:sz w:val="24"/>
+          <w:szCs w:val="24"/>
+        </w:rPr>
+        <w:t xml:space="preserve"> </w:t>
       </w:r>
     </w:p>
     <w:p>
@@ -2298,21 +2672,14 @@
           <w:sz w:val="24"/>
           <w:szCs w:val="24"/>
         </w:rPr>
-        <w:t>p</w:t>
-      </w:r>
-      <w:r>
-        <w:rPr>
-          <w:sz w:val="24"/>
-          <w:szCs w:val="24"/>
-        </w:rPr>
-        <w:t>e</w:t>
-      </w:r>
-      <w:r>
-        <w:rPr>
-          <w:sz w:val="24"/>
-          <w:szCs w:val="24"/>
-        </w:rPr>
-        <w:t>t_id</w:t>
+        <w:t>v</w:t>
+      </w:r>
+      <w:r>
+        <w:rPr>
+          <w:sz w:val="24"/>
+          <w:szCs w:val="24"/>
+        </w:rPr>
+        <w:t>et_id</w:t>
       </w:r>
       <w:proofErr w:type="spellEnd"/>
       <w:r>
@@ -2342,30 +2709,9 @@
           <w:sz w:val="24"/>
           <w:szCs w:val="24"/>
         </w:rPr>
-        <w:t>p</w:t>
-      </w:r>
-      <w:r>
-        <w:rPr>
-          <w:sz w:val="24"/>
-          <w:szCs w:val="24"/>
-        </w:rPr>
-        <w:t>e</w:t>
-      </w:r>
-      <w:r>
-        <w:rPr>
-          <w:sz w:val="24"/>
-          <w:szCs w:val="24"/>
-        </w:rPr>
-        <w:t>t_name</w:t>
-      </w:r>
-      <w:proofErr w:type="spellEnd"/>
-      <w:r>
-        <w:rPr>
-          <w:sz w:val="24"/>
-          <w:szCs w:val="24"/>
-        </w:rPr>
-        <w:t xml:space="preserve"> </w:t>
-      </w:r>
+        <w:t>vet_name</w:t>
+      </w:r>
+      <w:proofErr w:type="spellEnd"/>
     </w:p>
     <w:p>
       <w:pPr>
@@ -2381,44 +2727,89 @@
           <w:sz w:val="24"/>
           <w:szCs w:val="24"/>
         </w:rPr>
-        <w:t>v</w:t>
-      </w:r>
-      <w:r>
-        <w:rPr>
-          <w:sz w:val="24"/>
-          <w:szCs w:val="24"/>
-        </w:rPr>
-        <w:t>et_id</w:t>
-      </w:r>
-      <w:proofErr w:type="spellEnd"/>
-      <w:r>
-        <w:rPr>
-          <w:sz w:val="24"/>
-          <w:szCs w:val="24"/>
-        </w:rPr>
-        <w:t xml:space="preserve"> </w:t>
-      </w:r>
-      <w:r>
-        <w:rPr>
-          <w:sz w:val="24"/>
-          <w:szCs w:val="24"/>
-        </w:rPr>
-        <w:t>→</w:t>
-      </w:r>
-      <w:r>
-        <w:rPr>
-          <w:sz w:val="24"/>
-          <w:szCs w:val="24"/>
-        </w:rPr>
-        <w:t xml:space="preserve"> </w:t>
-      </w:r>
-      <w:proofErr w:type="spellStart"/>
-      <w:r>
-        <w:rPr>
-          <w:sz w:val="24"/>
-          <w:szCs w:val="24"/>
-        </w:rPr>
-        <w:t>vet_name</w:t>
+        <w:t>serv_code</w:t>
+      </w:r>
+      <w:proofErr w:type="spellEnd"/>
+      <w:r>
+        <w:rPr>
+          <w:sz w:val="24"/>
+          <w:szCs w:val="24"/>
+        </w:rPr>
+        <w:t xml:space="preserve"> —&gt; </w:t>
+      </w:r>
+      <w:proofErr w:type="spellStart"/>
+      <w:r>
+        <w:rPr>
+          <w:sz w:val="24"/>
+          <w:szCs w:val="24"/>
+        </w:rPr>
+        <w:t>serv_desc</w:t>
+      </w:r>
+      <w:proofErr w:type="spellEnd"/>
+      <w:r>
+        <w:rPr>
+          <w:sz w:val="24"/>
+          <w:szCs w:val="24"/>
+        </w:rPr>
+        <w:t xml:space="preserve">, </w:t>
+      </w:r>
+      <w:proofErr w:type="spellStart"/>
+      <w:r>
+        <w:rPr>
+          <w:sz w:val="24"/>
+          <w:szCs w:val="24"/>
+        </w:rPr>
+        <w:t>serv_cost</w:t>
+      </w:r>
+      <w:proofErr w:type="spellEnd"/>
+    </w:p>
+    <w:p>
+      <w:pPr>
+        <w:spacing w:line="360" w:lineRule="auto"/>
+        <w:rPr>
+          <w:sz w:val="24"/>
+          <w:szCs w:val="24"/>
+        </w:rPr>
+      </w:pPr>
+      <w:proofErr w:type="spellStart"/>
+      <w:r>
+        <w:rPr>
+          <w:sz w:val="24"/>
+          <w:szCs w:val="24"/>
+        </w:rPr>
+        <w:t>drug_id</w:t>
+      </w:r>
+      <w:proofErr w:type="spellEnd"/>
+      <w:r>
+        <w:rPr>
+          <w:sz w:val="24"/>
+          <w:szCs w:val="24"/>
+        </w:rPr>
+        <w:t xml:space="preserve"> —&gt; </w:t>
+      </w:r>
+      <w:proofErr w:type="spellStart"/>
+      <w:r>
+        <w:rPr>
+          <w:sz w:val="24"/>
+          <w:szCs w:val="24"/>
+        </w:rPr>
+        <w:t>drug_name</w:t>
+      </w:r>
+      <w:proofErr w:type="spellEnd"/>
+      <w:r>
+        <w:rPr>
+          <w:sz w:val="24"/>
+          <w:szCs w:val="24"/>
+        </w:rPr>
+        <w:t xml:space="preserve">, </w:t>
+      </w:r>
+      <w:proofErr w:type="spellStart"/>
+      <w:r>
+        <w:rPr>
+          <w:sz w:val="24"/>
+          <w:szCs w:val="24"/>
+        </w:rPr>
+        <w:t>drug_cost</w:t>
       </w:r>
       <w:proofErr w:type="spellEnd"/>
     </w:p>
@@ -2453,7 +2844,6 @@
         </w:rPr>
         <w:t>INVOICE (</w:t>
       </w:r>
-      <w:proofErr w:type="spellStart"/>
       <w:r>
         <w:rPr>
           <w:sz w:val="24"/>
@@ -2478,7 +2868,6 @@
         </w:rPr>
         <w:t>t_id</w:t>
       </w:r>
-      <w:proofErr w:type="spellEnd"/>
       <w:r>
         <w:rPr>
           <w:sz w:val="24"/>
@@ -2631,23 +3020,23 @@
           <w:sz w:val="24"/>
           <w:szCs w:val="24"/>
         </w:rPr>
-        <w:t>serv_</w:t>
-      </w:r>
-      <w:proofErr w:type="gramStart"/>
-      <w:r>
-        <w:rPr>
-          <w:sz w:val="24"/>
-          <w:szCs w:val="24"/>
-        </w:rPr>
-        <w:t>desc,serv</w:t>
-      </w:r>
-      <w:proofErr w:type="gramEnd"/>
-      <w:r>
-        <w:rPr>
-          <w:sz w:val="24"/>
-          <w:szCs w:val="24"/>
-        </w:rPr>
-        <w:t>_cost</w:t>
+        <w:t>serv_desc</w:t>
+      </w:r>
+      <w:proofErr w:type="spellEnd"/>
+      <w:r>
+        <w:rPr>
+          <w:sz w:val="24"/>
+          <w:szCs w:val="24"/>
+        </w:rPr>
+        <w:t xml:space="preserve">, </w:t>
+      </w:r>
+      <w:proofErr w:type="spellStart"/>
+      <w:r>
+        <w:rPr>
+          <w:sz w:val="24"/>
+          <w:szCs w:val="24"/>
+        </w:rPr>
+        <w:t>serv_cost</w:t>
       </w:r>
       <w:proofErr w:type="spellEnd"/>
       <w:r>
@@ -2671,7 +3060,109 @@
           <w:sz w:val="24"/>
           <w:szCs w:val="24"/>
         </w:rPr>
-        <w:t xml:space="preserve">DRUG </w:t>
+        <w:lastRenderedPageBreak/>
+        <w:t>SERVICE</w:t>
+      </w:r>
+      <w:r>
+        <w:rPr>
+          <w:sz w:val="24"/>
+          <w:szCs w:val="24"/>
+        </w:rPr>
+        <w:t>_</w:t>
+      </w:r>
+      <w:r>
+        <w:rPr>
+          <w:sz w:val="24"/>
+          <w:szCs w:val="24"/>
+        </w:rPr>
+        <w:t>RECORD</w:t>
+      </w:r>
+      <w:r>
+        <w:rPr>
+          <w:sz w:val="24"/>
+          <w:szCs w:val="24"/>
+        </w:rPr>
+        <w:t xml:space="preserve"> (</w:t>
+      </w:r>
+      <w:r>
+        <w:rPr>
+          <w:sz w:val="24"/>
+          <w:szCs w:val="24"/>
+          <w:u w:val="single"/>
+        </w:rPr>
+        <w:t xml:space="preserve">pet_id, </w:t>
+      </w:r>
+      <w:proofErr w:type="spellStart"/>
+      <w:r>
+        <w:rPr>
+          <w:sz w:val="24"/>
+          <w:szCs w:val="24"/>
+          <w:u w:val="single"/>
+        </w:rPr>
+        <w:t>serv_date</w:t>
+      </w:r>
+      <w:proofErr w:type="spellEnd"/>
+      <w:r>
+        <w:rPr>
+          <w:sz w:val="24"/>
+          <w:szCs w:val="24"/>
+          <w:u w:val="single"/>
+        </w:rPr>
+        <w:t xml:space="preserve">, </w:t>
+      </w:r>
+      <w:proofErr w:type="spellStart"/>
+      <w:r>
+        <w:rPr>
+          <w:sz w:val="24"/>
+          <w:szCs w:val="24"/>
+          <w:u w:val="single"/>
+        </w:rPr>
+        <w:t>serv_time,serv_code</w:t>
+      </w:r>
+      <w:proofErr w:type="spellEnd"/>
+      <w:r>
+        <w:rPr>
+          <w:sz w:val="24"/>
+          <w:szCs w:val="24"/>
+        </w:rPr>
+        <w:t>)</w:t>
+      </w:r>
+    </w:p>
+    <w:p>
+      <w:pPr>
+        <w:spacing w:line="360" w:lineRule="auto"/>
+        <w:rPr>
+          <w:sz w:val="24"/>
+          <w:szCs w:val="24"/>
+        </w:rPr>
+      </w:pPr>
+      <w:r>
+        <w:rPr>
+          <w:sz w:val="24"/>
+          <w:szCs w:val="24"/>
+        </w:rPr>
+        <w:t>DRUG</w:t>
+      </w:r>
+      <w:r>
+        <w:rPr>
+          <w:sz w:val="24"/>
+          <w:szCs w:val="24"/>
+        </w:rPr>
+        <w:t>_</w:t>
+      </w:r>
+      <w:r>
+        <w:rPr>
+          <w:sz w:val="24"/>
+          <w:szCs w:val="24"/>
+        </w:rPr>
+        <w:t>RECORD</w:t>
+      </w:r>
+      <w:r>
+        <w:rPr>
+          <w:sz w:val="24"/>
+          <w:szCs w:val="24"/>
+        </w:rPr>
+        <w:t xml:space="preserve"> </w:t>
       </w:r>
       <w:r>
         <w:rPr>
@@ -2688,6 +3179,225 @@
           <w:szCs w:val="24"/>
           <w:u w:val="single"/>
         </w:rPr>
+        <w:t>pet_id,serv_date,serv_time,drug_id</w:t>
+      </w:r>
+      <w:proofErr w:type="spellEnd"/>
+      <w:r>
+        <w:rPr>
+          <w:sz w:val="24"/>
+          <w:szCs w:val="24"/>
+          <w:u w:val="single"/>
+        </w:rPr>
+        <w:t xml:space="preserve">, </w:t>
+      </w:r>
+      <w:proofErr w:type="spellStart"/>
+      <w:r>
+        <w:rPr>
+          <w:sz w:val="24"/>
+          <w:szCs w:val="24"/>
+          <w:u w:val="single"/>
+        </w:rPr>
+        <w:t>drug_name</w:t>
+      </w:r>
+      <w:r>
+        <w:rPr>
+          <w:sz w:val="24"/>
+          <w:szCs w:val="24"/>
+        </w:rPr>
+        <w:t>,</w:t>
+      </w:r>
+      <w:r>
+        <w:rPr>
+          <w:sz w:val="24"/>
+          <w:szCs w:val="24"/>
+        </w:rPr>
+        <w:t>drug_</w:t>
+      </w:r>
+      <w:r>
+        <w:rPr>
+          <w:sz w:val="24"/>
+          <w:szCs w:val="24"/>
+        </w:rPr>
+        <w:t>qty_supplied</w:t>
+      </w:r>
+      <w:proofErr w:type="spellEnd"/>
+      <w:r>
+        <w:rPr>
+          <w:sz w:val="24"/>
+          <w:szCs w:val="24"/>
+        </w:rPr>
+        <w:t>)</w:t>
+      </w:r>
+    </w:p>
+    <w:p>
+      <w:pPr>
+        <w:spacing w:line="360" w:lineRule="auto"/>
+        <w:rPr>
+          <w:sz w:val="24"/>
+          <w:szCs w:val="24"/>
+        </w:rPr>
+      </w:pPr>
+      <w:r>
+        <w:rPr>
+          <w:sz w:val="24"/>
+          <w:szCs w:val="24"/>
+        </w:rPr>
+        <w:t>P</w:t>
+      </w:r>
+      <w:r>
+        <w:rPr>
+          <w:sz w:val="24"/>
+          <w:szCs w:val="24"/>
+        </w:rPr>
+        <w:t>ET</w:t>
+      </w:r>
+      <w:r>
+        <w:rPr>
+          <w:sz w:val="24"/>
+          <w:szCs w:val="24"/>
+        </w:rPr>
+        <w:t xml:space="preserve"> (</w:t>
+      </w:r>
+      <w:r>
+        <w:rPr>
+          <w:sz w:val="24"/>
+          <w:szCs w:val="24"/>
+          <w:u w:val="single"/>
+        </w:rPr>
+        <w:t>p</w:t>
+      </w:r>
+      <w:r>
+        <w:rPr>
+          <w:sz w:val="24"/>
+          <w:szCs w:val="24"/>
+          <w:u w:val="single"/>
+        </w:rPr>
+        <w:t>e</w:t>
+      </w:r>
+      <w:r>
+        <w:rPr>
+          <w:sz w:val="24"/>
+          <w:szCs w:val="24"/>
+          <w:u w:val="single"/>
+        </w:rPr>
+        <w:t>t_id</w:t>
+      </w:r>
+      <w:r>
+        <w:rPr>
+          <w:sz w:val="24"/>
+          <w:szCs w:val="24"/>
+        </w:rPr>
+        <w:t>,</w:t>
+      </w:r>
+      <w:r>
+        <w:rPr>
+          <w:sz w:val="24"/>
+          <w:szCs w:val="24"/>
+        </w:rPr>
+        <w:t xml:space="preserve"> </w:t>
+      </w:r>
+      <w:proofErr w:type="spellStart"/>
+      <w:r>
+        <w:rPr>
+          <w:sz w:val="24"/>
+          <w:szCs w:val="24"/>
+        </w:rPr>
+        <w:t>p</w:t>
+      </w:r>
+      <w:r>
+        <w:rPr>
+          <w:sz w:val="24"/>
+          <w:szCs w:val="24"/>
+        </w:rPr>
+        <w:t>e</w:t>
+      </w:r>
+      <w:r>
+        <w:rPr>
+          <w:sz w:val="24"/>
+          <w:szCs w:val="24"/>
+        </w:rPr>
+        <w:t>t_name</w:t>
+      </w:r>
+      <w:proofErr w:type="spellEnd"/>
+      <w:r>
+        <w:rPr>
+          <w:sz w:val="24"/>
+          <w:szCs w:val="24"/>
+        </w:rPr>
+        <w:t>)</w:t>
+      </w:r>
+    </w:p>
+    <w:p>
+      <w:pPr>
+        <w:spacing w:line="360" w:lineRule="auto"/>
+        <w:rPr>
+          <w:sz w:val="24"/>
+          <w:szCs w:val="24"/>
+        </w:rPr>
+      </w:pPr>
+      <w:r>
+        <w:rPr>
+          <w:sz w:val="24"/>
+          <w:szCs w:val="24"/>
+        </w:rPr>
+        <w:t>VET (</w:t>
+      </w:r>
+      <w:proofErr w:type="spellStart"/>
+      <w:r>
+        <w:rPr>
+          <w:sz w:val="24"/>
+          <w:szCs w:val="24"/>
+          <w:u w:val="single"/>
+        </w:rPr>
+        <w:t>vet_id</w:t>
+      </w:r>
+      <w:proofErr w:type="spellEnd"/>
+      <w:r>
+        <w:rPr>
+          <w:sz w:val="24"/>
+          <w:szCs w:val="24"/>
+        </w:rPr>
+        <w:t xml:space="preserve">, </w:t>
+      </w:r>
+      <w:proofErr w:type="spellStart"/>
+      <w:r>
+        <w:rPr>
+          <w:sz w:val="24"/>
+          <w:szCs w:val="24"/>
+        </w:rPr>
+        <w:t>vet_name</w:t>
+      </w:r>
+      <w:proofErr w:type="spellEnd"/>
+      <w:r>
+        <w:rPr>
+          <w:sz w:val="24"/>
+          <w:szCs w:val="24"/>
+        </w:rPr>
+        <w:t>)</w:t>
+      </w:r>
+    </w:p>
+    <w:p>
+      <w:pPr>
+        <w:spacing w:line="360" w:lineRule="auto"/>
+        <w:rPr>
+          <w:sz w:val="24"/>
+          <w:szCs w:val="24"/>
+        </w:rPr>
+      </w:pPr>
+      <w:r>
+        <w:rPr>
+          <w:sz w:val="24"/>
+          <w:szCs w:val="24"/>
+        </w:rPr>
+        <w:t>DRUG (</w:t>
+      </w:r>
+      <w:proofErr w:type="spellStart"/>
+      <w:r>
+        <w:rPr>
+          <w:sz w:val="24"/>
+          <w:szCs w:val="24"/>
+          <w:u w:val="single"/>
+        </w:rPr>
         <w:t>drug_id</w:t>
       </w:r>
       <w:proofErr w:type="spellEnd"/>
@@ -2704,168 +3414,23 @@
           <w:sz w:val="24"/>
           <w:szCs w:val="24"/>
         </w:rPr>
-        <w:t>drug_</w:t>
-      </w:r>
-      <w:proofErr w:type="gramStart"/>
-      <w:r>
-        <w:rPr>
-          <w:sz w:val="24"/>
-          <w:szCs w:val="24"/>
-        </w:rPr>
-        <w:t>name,qty</w:t>
-      </w:r>
-      <w:proofErr w:type="gramEnd"/>
-      <w:r>
-        <w:rPr>
-          <w:sz w:val="24"/>
-          <w:szCs w:val="24"/>
-        </w:rPr>
-        <w:t>_supplied,drug_cost</w:t>
-      </w:r>
-      <w:proofErr w:type="spellEnd"/>
-      <w:r>
-        <w:rPr>
-          <w:sz w:val="24"/>
-          <w:szCs w:val="24"/>
-        </w:rPr>
-        <w:t>)</w:t>
-      </w:r>
-    </w:p>
-    <w:p>
-      <w:pPr>
-        <w:spacing w:line="360" w:lineRule="auto"/>
-        <w:rPr>
-          <w:sz w:val="24"/>
-          <w:szCs w:val="24"/>
-        </w:rPr>
-      </w:pPr>
-      <w:r>
-        <w:rPr>
-          <w:sz w:val="24"/>
-          <w:szCs w:val="24"/>
-        </w:rPr>
-        <w:t>P</w:t>
-      </w:r>
-      <w:r>
-        <w:rPr>
-          <w:sz w:val="24"/>
-          <w:szCs w:val="24"/>
-        </w:rPr>
-        <w:t>ET</w:t>
-      </w:r>
-      <w:r>
-        <w:rPr>
-          <w:sz w:val="24"/>
-          <w:szCs w:val="24"/>
-        </w:rPr>
-        <w:t xml:space="preserve"> (</w:t>
-      </w:r>
-      <w:proofErr w:type="spellStart"/>
-      <w:r>
-        <w:rPr>
-          <w:sz w:val="24"/>
-          <w:szCs w:val="24"/>
-        </w:rPr>
-        <w:t>p</w:t>
-      </w:r>
-      <w:r>
-        <w:rPr>
-          <w:sz w:val="24"/>
-          <w:szCs w:val="24"/>
-        </w:rPr>
-        <w:t>e</w:t>
-      </w:r>
-      <w:r>
-        <w:rPr>
-          <w:sz w:val="24"/>
-          <w:szCs w:val="24"/>
-        </w:rPr>
-        <w:t>t_id</w:t>
-      </w:r>
-      <w:proofErr w:type="spellEnd"/>
-      <w:r>
-        <w:rPr>
-          <w:sz w:val="24"/>
-          <w:szCs w:val="24"/>
-        </w:rPr>
-        <w:t>,</w:t>
-      </w:r>
-      <w:r>
-        <w:rPr>
-          <w:sz w:val="24"/>
-          <w:szCs w:val="24"/>
-        </w:rPr>
-        <w:t xml:space="preserve"> </w:t>
-      </w:r>
-      <w:proofErr w:type="spellStart"/>
-      <w:r>
-        <w:rPr>
-          <w:sz w:val="24"/>
-          <w:szCs w:val="24"/>
-        </w:rPr>
-        <w:t>p</w:t>
-      </w:r>
-      <w:r>
-        <w:rPr>
-          <w:sz w:val="24"/>
-          <w:szCs w:val="24"/>
-        </w:rPr>
-        <w:t>e</w:t>
-      </w:r>
-      <w:r>
-        <w:rPr>
-          <w:sz w:val="24"/>
-          <w:szCs w:val="24"/>
-        </w:rPr>
-        <w:t>t_name</w:t>
-      </w:r>
-      <w:proofErr w:type="spellEnd"/>
-      <w:r>
-        <w:rPr>
-          <w:sz w:val="24"/>
-          <w:szCs w:val="24"/>
-        </w:rPr>
-        <w:t>)</w:t>
-      </w:r>
-    </w:p>
-    <w:p>
-      <w:pPr>
-        <w:spacing w:line="360" w:lineRule="auto"/>
-        <w:rPr>
-          <w:sz w:val="24"/>
-          <w:szCs w:val="24"/>
-        </w:rPr>
-      </w:pPr>
-      <w:r>
-        <w:rPr>
-          <w:sz w:val="24"/>
-          <w:szCs w:val="24"/>
-        </w:rPr>
-        <w:t>VET (</w:t>
-      </w:r>
-      <w:proofErr w:type="spellStart"/>
-      <w:r>
-        <w:rPr>
-          <w:sz w:val="24"/>
-          <w:szCs w:val="24"/>
-        </w:rPr>
-        <w:t>vet_id</w:t>
-      </w:r>
-      <w:proofErr w:type="spellEnd"/>
-      <w:r>
-        <w:rPr>
-          <w:sz w:val="24"/>
-          <w:szCs w:val="24"/>
-        </w:rPr>
-        <w:t xml:space="preserve">, </w:t>
-      </w:r>
-      <w:proofErr w:type="spellStart"/>
-      <w:r>
-        <w:rPr>
-          <w:sz w:val="24"/>
-          <w:szCs w:val="24"/>
-        </w:rPr>
-        <w:t>vet_name</w:t>
+        <w:t>drug_name</w:t>
+      </w:r>
+      <w:proofErr w:type="spellEnd"/>
+      <w:r>
+        <w:rPr>
+          <w:sz w:val="24"/>
+          <w:szCs w:val="24"/>
+        </w:rPr>
+        <w:t xml:space="preserve">, </w:t>
+      </w:r>
+      <w:proofErr w:type="spellStart"/>
+      <w:r>
+        <w:rPr>
+          <w:sz w:val="24"/>
+          <w:szCs w:val="24"/>
+        </w:rPr>
+        <w:t>drug_cost</w:t>
       </w:r>
       <w:proofErr w:type="spellEnd"/>
       <w:r>
@@ -2921,7 +3486,6 @@
         <w:rPr>
           <w:color w:val="000000" w:themeColor="text1"/>
         </w:rPr>
-        <w:lastRenderedPageBreak/>
         <w:t>3NF</w:t>
       </w:r>
     </w:p>
@@ -2940,7 +3504,6 @@
         </w:rPr>
         <w:t>INVOICE (</w:t>
       </w:r>
-      <w:proofErr w:type="spellStart"/>
       <w:r>
         <w:rPr>
           <w:sz w:val="24"/>
@@ -2965,7 +3528,6 @@
         </w:rPr>
         <w:t>t_id</w:t>
       </w:r>
-      <w:proofErr w:type="spellEnd"/>
       <w:r>
         <w:rPr>
           <w:sz w:val="24"/>
@@ -3093,6 +3655,289 @@
           <w:sz w:val="24"/>
           <w:szCs w:val="24"/>
         </w:rPr>
+        <w:t>SERVICE</w:t>
+      </w:r>
+      <w:r>
+        <w:rPr>
+          <w:sz w:val="24"/>
+          <w:szCs w:val="24"/>
+        </w:rPr>
+        <w:t>_</w:t>
+      </w:r>
+      <w:r>
+        <w:rPr>
+          <w:sz w:val="24"/>
+          <w:szCs w:val="24"/>
+        </w:rPr>
+        <w:t>RECORD</w:t>
+      </w:r>
+      <w:r>
+        <w:rPr>
+          <w:sz w:val="24"/>
+          <w:szCs w:val="24"/>
+        </w:rPr>
+        <w:t xml:space="preserve"> (</w:t>
+      </w:r>
+      <w:r>
+        <w:rPr>
+          <w:sz w:val="24"/>
+          <w:szCs w:val="24"/>
+          <w:u w:val="single"/>
+        </w:rPr>
+        <w:t xml:space="preserve">pet_id, </w:t>
+      </w:r>
+      <w:proofErr w:type="spellStart"/>
+      <w:r>
+        <w:rPr>
+          <w:sz w:val="24"/>
+          <w:szCs w:val="24"/>
+          <w:u w:val="single"/>
+        </w:rPr>
+        <w:t>serv_date</w:t>
+      </w:r>
+      <w:proofErr w:type="spellEnd"/>
+      <w:r>
+        <w:rPr>
+          <w:sz w:val="24"/>
+          <w:szCs w:val="24"/>
+          <w:u w:val="single"/>
+        </w:rPr>
+        <w:t xml:space="preserve">, </w:t>
+      </w:r>
+      <w:proofErr w:type="spellStart"/>
+      <w:r>
+        <w:rPr>
+          <w:sz w:val="24"/>
+          <w:szCs w:val="24"/>
+          <w:u w:val="single"/>
+        </w:rPr>
+        <w:t>serv_time,serv_code</w:t>
+      </w:r>
+      <w:proofErr w:type="spellEnd"/>
+      <w:r>
+        <w:rPr>
+          <w:sz w:val="24"/>
+          <w:szCs w:val="24"/>
+          <w:u w:val="single"/>
+        </w:rPr>
+        <w:t>,</w:t>
+      </w:r>
+      <w:r>
+        <w:rPr>
+          <w:sz w:val="24"/>
+          <w:szCs w:val="24"/>
+        </w:rPr>
+        <w:t>)</w:t>
+      </w:r>
+    </w:p>
+    <w:p>
+      <w:pPr>
+        <w:spacing w:line="360" w:lineRule="auto"/>
+        <w:rPr>
+          <w:sz w:val="24"/>
+          <w:szCs w:val="24"/>
+        </w:rPr>
+      </w:pPr>
+      <w:r>
+        <w:rPr>
+          <w:sz w:val="24"/>
+          <w:szCs w:val="24"/>
+        </w:rPr>
+        <w:t>DRUG (</w:t>
+      </w:r>
+      <w:proofErr w:type="spellStart"/>
+      <w:r>
+        <w:rPr>
+          <w:sz w:val="24"/>
+          <w:szCs w:val="24"/>
+          <w:u w:val="single"/>
+        </w:rPr>
+        <w:t>drug_id</w:t>
+      </w:r>
+      <w:proofErr w:type="spellEnd"/>
+      <w:r>
+        <w:rPr>
+          <w:sz w:val="24"/>
+          <w:szCs w:val="24"/>
+        </w:rPr>
+        <w:t xml:space="preserve">, </w:t>
+      </w:r>
+      <w:proofErr w:type="spellStart"/>
+      <w:r>
+        <w:rPr>
+          <w:sz w:val="24"/>
+          <w:szCs w:val="24"/>
+        </w:rPr>
+        <w:t>drug_name</w:t>
+      </w:r>
+      <w:proofErr w:type="spellEnd"/>
+      <w:r>
+        <w:rPr>
+          <w:sz w:val="24"/>
+          <w:szCs w:val="24"/>
+        </w:rPr>
+        <w:t xml:space="preserve">, </w:t>
+      </w:r>
+      <w:proofErr w:type="spellStart"/>
+      <w:r>
+        <w:rPr>
+          <w:sz w:val="24"/>
+          <w:szCs w:val="24"/>
+        </w:rPr>
+        <w:t>drug_cost</w:t>
+      </w:r>
+      <w:proofErr w:type="spellEnd"/>
+      <w:r>
+        <w:rPr>
+          <w:sz w:val="24"/>
+          <w:szCs w:val="24"/>
+        </w:rPr>
+        <w:t>)</w:t>
+      </w:r>
+    </w:p>
+    <w:p>
+      <w:pPr>
+        <w:spacing w:line="360" w:lineRule="auto"/>
+        <w:rPr>
+          <w:sz w:val="24"/>
+          <w:szCs w:val="24"/>
+        </w:rPr>
+      </w:pPr>
+      <w:r>
+        <w:rPr>
+          <w:sz w:val="24"/>
+          <w:szCs w:val="24"/>
+        </w:rPr>
+        <w:t>DRUG</w:t>
+      </w:r>
+      <w:r>
+        <w:rPr>
+          <w:sz w:val="24"/>
+          <w:szCs w:val="24"/>
+        </w:rPr>
+        <w:t>_</w:t>
+      </w:r>
+      <w:r>
+        <w:rPr>
+          <w:sz w:val="24"/>
+          <w:szCs w:val="24"/>
+        </w:rPr>
+        <w:t>RECORD</w:t>
+      </w:r>
+      <w:r>
+        <w:rPr>
+          <w:sz w:val="24"/>
+          <w:szCs w:val="24"/>
+        </w:rPr>
+        <w:t xml:space="preserve"> </w:t>
+      </w:r>
+      <w:r>
+        <w:rPr>
+          <w:sz w:val="24"/>
+          <w:szCs w:val="24"/>
+          <w:u w:val="single"/>
+        </w:rPr>
+        <w:t>(</w:t>
+      </w:r>
+      <w:r>
+        <w:rPr>
+          <w:sz w:val="24"/>
+          <w:szCs w:val="24"/>
+          <w:u w:val="single"/>
+        </w:rPr>
+        <w:t>pet</w:t>
+      </w:r>
+      <w:r>
+        <w:rPr>
+          <w:sz w:val="24"/>
+          <w:szCs w:val="24"/>
+          <w:u w:val="single"/>
+        </w:rPr>
+        <w:t xml:space="preserve">_id, </w:t>
+      </w:r>
+      <w:proofErr w:type="spellStart"/>
+      <w:r>
+        <w:rPr>
+          <w:sz w:val="24"/>
+          <w:szCs w:val="24"/>
+          <w:u w:val="single"/>
+        </w:rPr>
+        <w:t>invoice_date</w:t>
+      </w:r>
+      <w:proofErr w:type="spellEnd"/>
+      <w:r>
+        <w:rPr>
+          <w:sz w:val="24"/>
+          <w:szCs w:val="24"/>
+          <w:u w:val="single"/>
+        </w:rPr>
+        <w:t xml:space="preserve">, </w:t>
+      </w:r>
+      <w:proofErr w:type="spellStart"/>
+      <w:r>
+        <w:rPr>
+          <w:sz w:val="24"/>
+          <w:szCs w:val="24"/>
+          <w:u w:val="single"/>
+        </w:rPr>
+        <w:t>invoice_time</w:t>
+      </w:r>
+      <w:proofErr w:type="spellEnd"/>
+      <w:r>
+        <w:rPr>
+          <w:sz w:val="24"/>
+          <w:szCs w:val="24"/>
+          <w:u w:val="single"/>
+        </w:rPr>
+        <w:t xml:space="preserve">, </w:t>
+      </w:r>
+      <w:proofErr w:type="spellStart"/>
+      <w:r>
+        <w:rPr>
+          <w:sz w:val="24"/>
+          <w:szCs w:val="24"/>
+          <w:u w:val="single"/>
+        </w:rPr>
+        <w:t>drug_id</w:t>
+      </w:r>
+      <w:proofErr w:type="spellEnd"/>
+      <w:r>
+        <w:rPr>
+          <w:sz w:val="24"/>
+          <w:szCs w:val="24"/>
+        </w:rPr>
+        <w:t xml:space="preserve">, </w:t>
+      </w:r>
+      <w:proofErr w:type="spellStart"/>
+      <w:r>
+        <w:rPr>
+          <w:sz w:val="24"/>
+          <w:szCs w:val="24"/>
+        </w:rPr>
+        <w:t>drug_qty_supplied</w:t>
+      </w:r>
+      <w:proofErr w:type="spellEnd"/>
+      <w:r>
+        <w:rPr>
+          <w:sz w:val="24"/>
+          <w:szCs w:val="24"/>
+        </w:rPr>
+        <w:t>)</w:t>
+      </w:r>
+    </w:p>
+    <w:p>
+      <w:pPr>
+        <w:spacing w:line="360" w:lineRule="auto"/>
+        <w:rPr>
+          <w:sz w:val="24"/>
+          <w:szCs w:val="24"/>
+        </w:rPr>
+      </w:pPr>
+      <w:r>
+        <w:rPr>
+          <w:sz w:val="24"/>
+          <w:szCs w:val="24"/>
+        </w:rPr>
         <w:t>SERVICE (</w:t>
       </w:r>
       <w:proofErr w:type="spellStart"/>
@@ -3118,96 +3963,23 @@
           <w:sz w:val="24"/>
           <w:szCs w:val="24"/>
         </w:rPr>
-        <w:t>serv_</w:t>
-      </w:r>
-      <w:proofErr w:type="gramStart"/>
-      <w:r>
-        <w:rPr>
-          <w:sz w:val="24"/>
-          <w:szCs w:val="24"/>
-        </w:rPr>
-        <w:t>desc,serv</w:t>
-      </w:r>
-      <w:proofErr w:type="gramEnd"/>
-      <w:r>
-        <w:rPr>
-          <w:sz w:val="24"/>
-          <w:szCs w:val="24"/>
-        </w:rPr>
-        <w:t>_cost</w:t>
-      </w:r>
-      <w:proofErr w:type="spellEnd"/>
-      <w:r>
-        <w:rPr>
-          <w:sz w:val="24"/>
-          <w:szCs w:val="24"/>
-        </w:rPr>
-        <w:t>)</w:t>
-      </w:r>
-    </w:p>
-    <w:p>
-      <w:pPr>
-        <w:spacing w:line="360" w:lineRule="auto"/>
-        <w:rPr>
-          <w:sz w:val="24"/>
-          <w:szCs w:val="24"/>
-        </w:rPr>
-      </w:pPr>
-      <w:r>
-        <w:rPr>
-          <w:sz w:val="24"/>
-          <w:szCs w:val="24"/>
-        </w:rPr>
-        <w:t xml:space="preserve">DRUG </w:t>
-      </w:r>
-      <w:r>
-        <w:rPr>
-          <w:sz w:val="24"/>
-          <w:szCs w:val="24"/>
-          <w:u w:val="single"/>
-        </w:rPr>
-        <w:t>(</w:t>
-      </w:r>
-      <w:proofErr w:type="spellStart"/>
-      <w:r>
-        <w:rPr>
-          <w:sz w:val="24"/>
-          <w:szCs w:val="24"/>
-          <w:u w:val="single"/>
-        </w:rPr>
-        <w:t>drug_id</w:t>
-      </w:r>
-      <w:proofErr w:type="spellEnd"/>
-      <w:r>
-        <w:rPr>
-          <w:sz w:val="24"/>
-          <w:szCs w:val="24"/>
-        </w:rPr>
-        <w:t xml:space="preserve">, </w:t>
-      </w:r>
-      <w:proofErr w:type="spellStart"/>
-      <w:r>
-        <w:rPr>
-          <w:sz w:val="24"/>
-          <w:szCs w:val="24"/>
-        </w:rPr>
-        <w:t>drug_</w:t>
-      </w:r>
-      <w:proofErr w:type="gramStart"/>
-      <w:r>
-        <w:rPr>
-          <w:sz w:val="24"/>
-          <w:szCs w:val="24"/>
-        </w:rPr>
-        <w:t>name,qty</w:t>
-      </w:r>
-      <w:proofErr w:type="gramEnd"/>
-      <w:r>
-        <w:rPr>
-          <w:sz w:val="24"/>
-          <w:szCs w:val="24"/>
-        </w:rPr>
-        <w:t>_supplied,drug_cost</w:t>
+        <w:t>serv_desc</w:t>
+      </w:r>
+      <w:proofErr w:type="spellEnd"/>
+      <w:r>
+        <w:rPr>
+          <w:sz w:val="24"/>
+          <w:szCs w:val="24"/>
+        </w:rPr>
+        <w:t xml:space="preserve">, </w:t>
+      </w:r>
+      <w:proofErr w:type="spellStart"/>
+      <w:r>
+        <w:rPr>
+          <w:sz w:val="24"/>
+          <w:szCs w:val="24"/>
+        </w:rPr>
+        <w:t>serv_cost</w:t>
       </w:r>
       <w:proofErr w:type="spellEnd"/>
       <w:r>
@@ -3228,80 +4000,134 @@
       </w:pPr>
       <w:r>
         <w:rPr>
+          <w:sz w:val="24"/>
+          <w:szCs w:val="24"/>
+        </w:rPr>
+        <w:t>P</w:t>
+      </w:r>
+      <w:r>
+        <w:rPr>
+          <w:sz w:val="24"/>
+          <w:szCs w:val="24"/>
+        </w:rPr>
+        <w:t>E</w:t>
+      </w:r>
+      <w:r>
+        <w:rPr>
+          <w:sz w:val="24"/>
+          <w:szCs w:val="24"/>
+        </w:rPr>
+        <w:t>T</w:t>
+      </w:r>
+      <w:r>
+        <w:rPr>
           <w:sz w:val="28"/>
           <w:szCs w:val="28"/>
         </w:rPr>
-        <w:t>P</w:t>
-      </w:r>
-      <w:r>
+        <w:t xml:space="preserve"> (</w:t>
+      </w:r>
+      <w:r>
+        <w:rPr>
+          <w:sz w:val="24"/>
+          <w:szCs w:val="24"/>
+          <w:u w:val="single"/>
+        </w:rPr>
+        <w:t>p</w:t>
+      </w:r>
+      <w:r>
+        <w:rPr>
+          <w:sz w:val="24"/>
+          <w:szCs w:val="24"/>
+          <w:u w:val="single"/>
+        </w:rPr>
+        <w:t>e</w:t>
+      </w:r>
+      <w:r>
+        <w:rPr>
+          <w:sz w:val="24"/>
+          <w:szCs w:val="24"/>
+          <w:u w:val="single"/>
+        </w:rPr>
+        <w:t xml:space="preserve">t_id, </w:t>
+      </w:r>
+      <w:proofErr w:type="spellStart"/>
+      <w:r>
+        <w:rPr>
+          <w:sz w:val="24"/>
+          <w:szCs w:val="24"/>
+        </w:rPr>
+        <w:t>p</w:t>
+      </w:r>
+      <w:r>
+        <w:rPr>
+          <w:sz w:val="24"/>
+          <w:szCs w:val="24"/>
+        </w:rPr>
+        <w:t>e</w:t>
+      </w:r>
+      <w:r>
+        <w:rPr>
+          <w:sz w:val="24"/>
+          <w:szCs w:val="24"/>
+        </w:rPr>
+        <w:t>t_name</w:t>
+      </w:r>
+      <w:proofErr w:type="spellEnd"/>
+      <w:r>
+        <w:rPr>
+          <w:sz w:val="24"/>
+          <w:szCs w:val="24"/>
+        </w:rPr>
+        <w:t>)</w:t>
+      </w:r>
+    </w:p>
+    <w:p>
+      <w:pPr>
+        <w:spacing w:line="360" w:lineRule="auto"/>
         <w:rPr>
           <w:sz w:val="28"/>
           <w:szCs w:val="28"/>
         </w:rPr>
-        <w:t>E</w:t>
+      </w:pPr>
+      <w:r>
+        <w:rPr>
+          <w:sz w:val="24"/>
+          <w:szCs w:val="24"/>
+        </w:rPr>
+        <w:t xml:space="preserve">VET </w:t>
       </w:r>
       <w:r>
         <w:rPr>
           <w:sz w:val="28"/>
           <w:szCs w:val="28"/>
         </w:rPr>
-        <w:t>T (</w:t>
-      </w:r>
-      <w:proofErr w:type="spellStart"/>
-      <w:r>
-        <w:rPr>
-          <w:sz w:val="24"/>
-          <w:szCs w:val="24"/>
-          <w:u w:val="single"/>
-        </w:rPr>
-        <w:t>P</w:t>
-      </w:r>
-      <w:r>
-        <w:rPr>
-          <w:sz w:val="24"/>
-          <w:szCs w:val="24"/>
-          <w:u w:val="single"/>
-        </w:rPr>
-        <w:t>e</w:t>
-      </w:r>
-      <w:r>
-        <w:rPr>
-          <w:sz w:val="24"/>
-          <w:szCs w:val="24"/>
-          <w:u w:val="single"/>
-        </w:rPr>
-        <w:t>t_id</w:t>
-      </w:r>
-      <w:proofErr w:type="spellEnd"/>
-      <w:r>
-        <w:rPr>
-          <w:sz w:val="24"/>
-          <w:szCs w:val="24"/>
-          <w:u w:val="single"/>
-        </w:rPr>
-        <w:t xml:space="preserve">, </w:t>
-      </w:r>
-      <w:proofErr w:type="spellStart"/>
-      <w:r>
-        <w:rPr>
-          <w:sz w:val="24"/>
-          <w:szCs w:val="24"/>
-        </w:rPr>
-        <w:t>p</w:t>
-      </w:r>
-      <w:r>
-        <w:rPr>
-          <w:sz w:val="24"/>
-          <w:szCs w:val="24"/>
-        </w:rPr>
-        <w:t>e</w:t>
-      </w:r>
-      <w:r>
-        <w:rPr>
-          <w:sz w:val="24"/>
-          <w:szCs w:val="24"/>
-        </w:rPr>
-        <w:t>t_name</w:t>
+        <w:t>(</w:t>
+      </w:r>
+      <w:proofErr w:type="spellStart"/>
+      <w:r>
+        <w:rPr>
+          <w:sz w:val="24"/>
+          <w:szCs w:val="24"/>
+          <w:u w:val="single"/>
+        </w:rPr>
+        <w:t>vet_id</w:t>
+      </w:r>
+      <w:proofErr w:type="spellEnd"/>
+      <w:r>
+        <w:rPr>
+          <w:sz w:val="24"/>
+          <w:szCs w:val="24"/>
+          <w:u w:val="single"/>
+        </w:rPr>
+        <w:t xml:space="preserve">, </w:t>
+      </w:r>
+      <w:proofErr w:type="spellStart"/>
+      <w:r>
+        <w:rPr>
+          <w:sz w:val="24"/>
+          <w:szCs w:val="24"/>
+        </w:rPr>
+        <w:t>vet_name</w:t>
       </w:r>
       <w:proofErr w:type="spellEnd"/>
       <w:r>
@@ -3316,403 +4142,605 @@
       <w:pPr>
         <w:spacing w:line="360" w:lineRule="auto"/>
         <w:rPr>
-          <w:sz w:val="28"/>
-          <w:szCs w:val="28"/>
-        </w:rPr>
-      </w:pPr>
-      <w:r>
-        <w:rPr>
-          <w:sz w:val="28"/>
-          <w:szCs w:val="28"/>
-        </w:rPr>
-        <w:t>VET (</w:t>
-      </w:r>
-      <w:proofErr w:type="spellStart"/>
-      <w:r>
-        <w:rPr>
-          <w:sz w:val="24"/>
-          <w:szCs w:val="24"/>
-          <w:u w:val="single"/>
+          <w:sz w:val="24"/>
+          <w:szCs w:val="24"/>
+        </w:rPr>
+      </w:pPr>
+      <w:r>
+        <w:rPr>
+          <w:sz w:val="24"/>
+          <w:szCs w:val="24"/>
+        </w:rPr>
+        <w:t>Full Dependencies:</w:t>
+      </w:r>
+      <w:r>
+        <w:rPr>
+          <w:sz w:val="24"/>
+          <w:szCs w:val="24"/>
+        </w:rPr>
+        <w:tab/>
+      </w:r>
+    </w:p>
+    <w:p>
+      <w:pPr>
+        <w:pStyle w:val="Heading1"/>
+        <w:rPr>
+          <w:rFonts w:asciiTheme="minorHAnsi" w:eastAsiaTheme="minorEastAsia" w:hAnsiTheme="minorHAnsi" w:cstheme="minorBidi"/>
+          <w:b w:val="0"/>
+          <w:bCs w:val="0"/>
+          <w:caps w:val="0"/>
+          <w:spacing w:val="0"/>
+          <w:sz w:val="24"/>
+          <w:szCs w:val="24"/>
+        </w:rPr>
+      </w:pPr>
+      <w:r>
+        <w:rPr>
+          <w:rFonts w:asciiTheme="minorHAnsi" w:eastAsiaTheme="minorEastAsia" w:hAnsiTheme="minorHAnsi" w:cstheme="minorBidi"/>
+          <w:b w:val="0"/>
+          <w:bCs w:val="0"/>
+          <w:caps w:val="0"/>
+          <w:spacing w:val="0"/>
+          <w:sz w:val="24"/>
+          <w:szCs w:val="24"/>
+        </w:rPr>
+        <w:lastRenderedPageBreak/>
+        <w:t>pet</w:t>
+      </w:r>
+      <w:r>
+        <w:rPr>
+          <w:rFonts w:asciiTheme="minorHAnsi" w:eastAsiaTheme="minorEastAsia" w:hAnsiTheme="minorHAnsi" w:cstheme="minorBidi"/>
+          <w:b w:val="0"/>
+          <w:bCs w:val="0"/>
+          <w:caps w:val="0"/>
+          <w:spacing w:val="0"/>
+          <w:sz w:val="24"/>
+          <w:szCs w:val="24"/>
+        </w:rPr>
+        <w:t xml:space="preserve">_id, </w:t>
+      </w:r>
+      <w:proofErr w:type="spellStart"/>
+      <w:r>
+        <w:rPr>
+          <w:rFonts w:asciiTheme="minorHAnsi" w:eastAsiaTheme="minorEastAsia" w:hAnsiTheme="minorHAnsi" w:cstheme="minorBidi"/>
+          <w:b w:val="0"/>
+          <w:bCs w:val="0"/>
+          <w:caps w:val="0"/>
+          <w:spacing w:val="0"/>
+          <w:sz w:val="24"/>
+          <w:szCs w:val="24"/>
+        </w:rPr>
+        <w:t>invoice_date</w:t>
+      </w:r>
+      <w:proofErr w:type="spellEnd"/>
+      <w:r>
+        <w:rPr>
+          <w:rFonts w:asciiTheme="minorHAnsi" w:eastAsiaTheme="minorEastAsia" w:hAnsiTheme="minorHAnsi" w:cstheme="minorBidi"/>
+          <w:b w:val="0"/>
+          <w:bCs w:val="0"/>
+          <w:caps w:val="0"/>
+          <w:spacing w:val="0"/>
+          <w:sz w:val="24"/>
+          <w:szCs w:val="24"/>
+        </w:rPr>
+        <w:t xml:space="preserve">, </w:t>
+      </w:r>
+      <w:proofErr w:type="spellStart"/>
+      <w:r>
+        <w:rPr>
+          <w:rFonts w:asciiTheme="minorHAnsi" w:eastAsiaTheme="minorEastAsia" w:hAnsiTheme="minorHAnsi" w:cstheme="minorBidi"/>
+          <w:b w:val="0"/>
+          <w:bCs w:val="0"/>
+          <w:caps w:val="0"/>
+          <w:spacing w:val="0"/>
+          <w:sz w:val="24"/>
+          <w:szCs w:val="24"/>
+        </w:rPr>
+        <w:t>invoice_time</w:t>
+      </w:r>
+      <w:proofErr w:type="spellEnd"/>
+      <w:r>
+        <w:rPr>
+          <w:rFonts w:asciiTheme="minorHAnsi" w:eastAsiaTheme="minorEastAsia" w:hAnsiTheme="minorHAnsi" w:cstheme="minorBidi"/>
+          <w:b w:val="0"/>
+          <w:bCs w:val="0"/>
+          <w:caps w:val="0"/>
+          <w:spacing w:val="0"/>
+          <w:sz w:val="24"/>
+          <w:szCs w:val="24"/>
+        </w:rPr>
+        <w:t xml:space="preserve"> —</w:t>
+      </w:r>
+      <w:r>
+        <w:rPr>
+          <w:rFonts w:asciiTheme="minorHAnsi" w:eastAsiaTheme="minorEastAsia" w:hAnsiTheme="minorHAnsi" w:cstheme="minorBidi"/>
+          <w:b w:val="0"/>
+          <w:bCs w:val="0"/>
+          <w:caps w:val="0"/>
+          <w:spacing w:val="0"/>
+          <w:sz w:val="24"/>
+          <w:szCs w:val="24"/>
+        </w:rPr>
+        <w:t xml:space="preserve">&gt; </w:t>
+      </w:r>
+      <w:proofErr w:type="spellStart"/>
+      <w:r>
+        <w:rPr>
+          <w:rFonts w:asciiTheme="minorHAnsi" w:eastAsiaTheme="minorEastAsia" w:hAnsiTheme="minorHAnsi" w:cstheme="minorBidi"/>
+          <w:b w:val="0"/>
+          <w:bCs w:val="0"/>
+          <w:caps w:val="0"/>
+          <w:spacing w:val="0"/>
+          <w:sz w:val="24"/>
+          <w:szCs w:val="24"/>
+        </w:rPr>
+        <w:t>serv</w:t>
+      </w:r>
+      <w:r>
+        <w:rPr>
+          <w:rFonts w:asciiTheme="minorHAnsi" w:eastAsiaTheme="minorEastAsia" w:hAnsiTheme="minorHAnsi" w:cstheme="minorBidi"/>
+          <w:b w:val="0"/>
+          <w:bCs w:val="0"/>
+          <w:caps w:val="0"/>
+          <w:spacing w:val="0"/>
+          <w:sz w:val="24"/>
+          <w:szCs w:val="24"/>
+        </w:rPr>
+        <w:t>_total_due</w:t>
+      </w:r>
+      <w:proofErr w:type="spellEnd"/>
+      <w:r>
+        <w:rPr>
+          <w:rFonts w:asciiTheme="minorHAnsi" w:eastAsiaTheme="minorEastAsia" w:hAnsiTheme="minorHAnsi" w:cstheme="minorBidi"/>
+          <w:b w:val="0"/>
+          <w:bCs w:val="0"/>
+          <w:caps w:val="0"/>
+          <w:spacing w:val="0"/>
+          <w:sz w:val="24"/>
+          <w:szCs w:val="24"/>
+        </w:rPr>
+        <w:t xml:space="preserve">, </w:t>
+      </w:r>
+      <w:proofErr w:type="spellStart"/>
+      <w:r>
+        <w:rPr>
+          <w:rFonts w:asciiTheme="minorHAnsi" w:eastAsiaTheme="minorEastAsia" w:hAnsiTheme="minorHAnsi" w:cstheme="minorBidi"/>
+          <w:b w:val="0"/>
+          <w:bCs w:val="0"/>
+          <w:caps w:val="0"/>
+          <w:spacing w:val="0"/>
+          <w:sz w:val="24"/>
+          <w:szCs w:val="24"/>
+        </w:rPr>
+        <w:t>serv_pay_method</w:t>
+      </w:r>
+      <w:proofErr w:type="spellEnd"/>
+    </w:p>
+    <w:p>
+      <w:pPr>
+        <w:pStyle w:val="Heading1"/>
+        <w:rPr>
+          <w:rFonts w:asciiTheme="minorHAnsi" w:eastAsiaTheme="minorEastAsia" w:hAnsiTheme="minorHAnsi" w:cstheme="minorBidi"/>
+          <w:b w:val="0"/>
+          <w:bCs w:val="0"/>
+          <w:caps w:val="0"/>
+          <w:spacing w:val="0"/>
+          <w:sz w:val="24"/>
+          <w:szCs w:val="24"/>
+        </w:rPr>
+      </w:pPr>
+      <w:proofErr w:type="spellStart"/>
+      <w:r>
+        <w:rPr>
+          <w:rFonts w:asciiTheme="minorHAnsi" w:eastAsiaTheme="minorEastAsia" w:hAnsiTheme="minorHAnsi" w:cstheme="minorBidi"/>
+          <w:b w:val="0"/>
+          <w:bCs w:val="0"/>
+          <w:caps w:val="0"/>
+          <w:spacing w:val="0"/>
+          <w:sz w:val="24"/>
+          <w:szCs w:val="24"/>
         </w:rPr>
         <w:t>vet_id</w:t>
       </w:r>
       <w:proofErr w:type="spellEnd"/>
       <w:r>
         <w:rPr>
-          <w:sz w:val="24"/>
-          <w:szCs w:val="24"/>
-          <w:u w:val="single"/>
-        </w:rPr>
-        <w:t xml:space="preserve">, </w:t>
-      </w:r>
-      <w:proofErr w:type="spellStart"/>
-      <w:r>
-        <w:rPr>
+          <w:rFonts w:asciiTheme="minorHAnsi" w:eastAsiaTheme="minorEastAsia" w:hAnsiTheme="minorHAnsi" w:cstheme="minorBidi"/>
+          <w:b w:val="0"/>
+          <w:bCs w:val="0"/>
+          <w:caps w:val="0"/>
+          <w:spacing w:val="0"/>
+          <w:sz w:val="24"/>
+          <w:szCs w:val="24"/>
+        </w:rPr>
+        <w:t xml:space="preserve"> —&gt; </w:t>
+      </w:r>
+      <w:proofErr w:type="spellStart"/>
+      <w:r>
+        <w:rPr>
+          <w:rFonts w:asciiTheme="minorHAnsi" w:eastAsiaTheme="minorEastAsia" w:hAnsiTheme="minorHAnsi" w:cstheme="minorBidi"/>
+          <w:b w:val="0"/>
+          <w:bCs w:val="0"/>
+          <w:caps w:val="0"/>
+          <w:spacing w:val="0"/>
           <w:sz w:val="24"/>
           <w:szCs w:val="24"/>
         </w:rPr>
         <w:t>vet_name</w:t>
       </w:r>
       <w:proofErr w:type="spellEnd"/>
-      <w:r>
-        <w:rPr>
-          <w:sz w:val="24"/>
-          <w:szCs w:val="24"/>
-        </w:rPr>
-        <w:t>)</w:t>
-      </w:r>
-    </w:p>
-    <w:p>
-      <w:pPr>
-        <w:spacing w:line="360" w:lineRule="auto"/>
-        <w:rPr>
-          <w:sz w:val="24"/>
-          <w:szCs w:val="24"/>
-        </w:rPr>
-      </w:pPr>
-      <w:r>
-        <w:rPr>
-          <w:sz w:val="24"/>
-          <w:szCs w:val="24"/>
-        </w:rPr>
-        <w:t>Full Dependencies:</w:t>
-      </w:r>
-      <w:r>
-        <w:rPr>
-          <w:sz w:val="24"/>
-          <w:szCs w:val="24"/>
-        </w:rPr>
-        <w:tab/>
-      </w:r>
-    </w:p>
-    <w:p>
-      <w:pPr>
-        <w:spacing w:line="360" w:lineRule="auto"/>
-        <w:rPr>
-          <w:sz w:val="28"/>
-          <w:szCs w:val="28"/>
-        </w:rPr>
-      </w:pPr>
-      <w:proofErr w:type="spellStart"/>
-      <w:r>
-        <w:rPr>
-          <w:sz w:val="24"/>
-          <w:szCs w:val="24"/>
-        </w:rPr>
-        <w:t>P</w:t>
-      </w:r>
-      <w:r>
-        <w:rPr>
-          <w:sz w:val="24"/>
-          <w:szCs w:val="24"/>
-        </w:rPr>
-        <w:t>e</w:t>
-      </w:r>
-      <w:r>
-        <w:rPr>
-          <w:sz w:val="24"/>
-          <w:szCs w:val="24"/>
-        </w:rPr>
-        <w:t>t_id</w:t>
-      </w:r>
-      <w:proofErr w:type="spellEnd"/>
-      <w:r>
-        <w:rPr>
-          <w:sz w:val="24"/>
-          <w:szCs w:val="24"/>
-        </w:rPr>
-        <w:t xml:space="preserve">, </w:t>
-      </w:r>
-      <w:proofErr w:type="spellStart"/>
-      <w:r>
-        <w:rPr>
-          <w:sz w:val="24"/>
-          <w:szCs w:val="24"/>
-        </w:rPr>
-        <w:t>vet_id</w:t>
-      </w:r>
-      <w:proofErr w:type="spellEnd"/>
-      <w:r>
-        <w:rPr>
-          <w:sz w:val="24"/>
-          <w:szCs w:val="24"/>
-        </w:rPr>
-        <w:t xml:space="preserve">, </w:t>
-      </w:r>
-      <w:proofErr w:type="spellStart"/>
-      <w:r>
-        <w:rPr>
-          <w:sz w:val="24"/>
-          <w:szCs w:val="24"/>
-        </w:rPr>
-        <w:t>serv_time</w:t>
-      </w:r>
-      <w:proofErr w:type="spellEnd"/>
-      <w:r>
-        <w:rPr>
-          <w:sz w:val="24"/>
-          <w:szCs w:val="24"/>
-        </w:rPr>
-        <w:t xml:space="preserve">, </w:t>
-      </w:r>
-      <w:proofErr w:type="spellStart"/>
-      <w:r>
-        <w:rPr>
-          <w:sz w:val="24"/>
-          <w:szCs w:val="24"/>
-        </w:rPr>
-        <w:t>serv_date</w:t>
-      </w:r>
-      <w:proofErr w:type="spellEnd"/>
-      <w:r>
-        <w:rPr>
-          <w:sz w:val="24"/>
-          <w:szCs w:val="24"/>
+    </w:p>
+    <w:p>
+      <w:pPr>
+        <w:pStyle w:val="Heading1"/>
+        <w:rPr>
+          <w:rFonts w:asciiTheme="minorHAnsi" w:eastAsiaTheme="minorEastAsia" w:hAnsiTheme="minorHAnsi" w:cstheme="minorBidi"/>
+          <w:b w:val="0"/>
+          <w:bCs w:val="0"/>
+          <w:caps w:val="0"/>
+          <w:spacing w:val="0"/>
+          <w:sz w:val="24"/>
+          <w:szCs w:val="24"/>
+        </w:rPr>
+      </w:pPr>
+      <w:r>
+        <w:rPr>
+          <w:rFonts w:asciiTheme="minorHAnsi" w:eastAsiaTheme="minorEastAsia" w:hAnsiTheme="minorHAnsi" w:cstheme="minorBidi"/>
+          <w:b w:val="0"/>
+          <w:bCs w:val="0"/>
+          <w:caps w:val="0"/>
+          <w:spacing w:val="0"/>
+          <w:sz w:val="24"/>
+          <w:szCs w:val="24"/>
+        </w:rPr>
+        <w:t>pet</w:t>
+      </w:r>
+      <w:r>
+        <w:rPr>
+          <w:rFonts w:asciiTheme="minorHAnsi" w:eastAsiaTheme="minorEastAsia" w:hAnsiTheme="minorHAnsi" w:cstheme="minorBidi"/>
+          <w:b w:val="0"/>
+          <w:bCs w:val="0"/>
+          <w:caps w:val="0"/>
+          <w:spacing w:val="0"/>
+          <w:sz w:val="24"/>
+          <w:szCs w:val="24"/>
+        </w:rPr>
+        <w:t xml:space="preserve">_id —&gt; </w:t>
+      </w:r>
+      <w:proofErr w:type="spellStart"/>
+      <w:r>
+        <w:rPr>
+          <w:rFonts w:asciiTheme="minorHAnsi" w:eastAsiaTheme="minorEastAsia" w:hAnsiTheme="minorHAnsi" w:cstheme="minorBidi"/>
+          <w:b w:val="0"/>
+          <w:bCs w:val="0"/>
+          <w:caps w:val="0"/>
+          <w:spacing w:val="0"/>
+          <w:sz w:val="24"/>
+          <w:szCs w:val="24"/>
+        </w:rPr>
+        <w:t>pet</w:t>
+      </w:r>
+      <w:r>
+        <w:rPr>
+          <w:rFonts w:asciiTheme="minorHAnsi" w:eastAsiaTheme="minorEastAsia" w:hAnsiTheme="minorHAnsi" w:cstheme="minorBidi"/>
+          <w:b w:val="0"/>
+          <w:bCs w:val="0"/>
+          <w:caps w:val="0"/>
+          <w:spacing w:val="0"/>
+          <w:sz w:val="24"/>
+          <w:szCs w:val="24"/>
+        </w:rPr>
+        <w:t>_name</w:t>
+      </w:r>
+      <w:proofErr w:type="spellEnd"/>
+    </w:p>
+    <w:p>
+      <w:pPr>
+        <w:pStyle w:val="Heading1"/>
+        <w:rPr>
+          <w:rFonts w:asciiTheme="minorHAnsi" w:eastAsiaTheme="minorEastAsia" w:hAnsiTheme="minorHAnsi" w:cstheme="minorBidi"/>
+          <w:b w:val="0"/>
+          <w:bCs w:val="0"/>
+          <w:caps w:val="0"/>
+          <w:spacing w:val="0"/>
+          <w:sz w:val="24"/>
+          <w:szCs w:val="24"/>
+        </w:rPr>
+      </w:pPr>
+      <w:proofErr w:type="spellStart"/>
+      <w:r>
+        <w:rPr>
+          <w:rFonts w:asciiTheme="minorHAnsi" w:eastAsiaTheme="minorEastAsia" w:hAnsiTheme="minorHAnsi" w:cstheme="minorBidi"/>
+          <w:b w:val="0"/>
+          <w:bCs w:val="0"/>
+          <w:caps w:val="0"/>
+          <w:spacing w:val="0"/>
+          <w:sz w:val="24"/>
+          <w:szCs w:val="24"/>
+        </w:rPr>
+        <w:t>serv_code</w:t>
+      </w:r>
+      <w:proofErr w:type="spellEnd"/>
+      <w:r>
+        <w:rPr>
+          <w:rFonts w:asciiTheme="minorHAnsi" w:eastAsiaTheme="minorEastAsia" w:hAnsiTheme="minorHAnsi" w:cstheme="minorBidi"/>
+          <w:b w:val="0"/>
+          <w:bCs w:val="0"/>
+          <w:caps w:val="0"/>
+          <w:spacing w:val="0"/>
+          <w:sz w:val="24"/>
+          <w:szCs w:val="24"/>
+        </w:rPr>
+        <w:t xml:space="preserve"> —&gt; </w:t>
+      </w:r>
+      <w:proofErr w:type="spellStart"/>
+      <w:r>
+        <w:rPr>
+          <w:rFonts w:asciiTheme="minorHAnsi" w:eastAsiaTheme="minorEastAsia" w:hAnsiTheme="minorHAnsi" w:cstheme="minorBidi"/>
+          <w:b w:val="0"/>
+          <w:bCs w:val="0"/>
+          <w:caps w:val="0"/>
+          <w:spacing w:val="0"/>
+          <w:sz w:val="24"/>
+          <w:szCs w:val="24"/>
+        </w:rPr>
+        <w:t>serv_desc</w:t>
+      </w:r>
+      <w:proofErr w:type="spellEnd"/>
+      <w:r>
+        <w:rPr>
+          <w:rFonts w:asciiTheme="minorHAnsi" w:eastAsiaTheme="minorEastAsia" w:hAnsiTheme="minorHAnsi" w:cstheme="minorBidi"/>
+          <w:b w:val="0"/>
+          <w:bCs w:val="0"/>
+          <w:caps w:val="0"/>
+          <w:spacing w:val="0"/>
+          <w:sz w:val="24"/>
+          <w:szCs w:val="24"/>
+        </w:rPr>
+        <w:t xml:space="preserve">, </w:t>
+      </w:r>
+      <w:proofErr w:type="spellStart"/>
+      <w:r>
+        <w:rPr>
+          <w:rFonts w:asciiTheme="minorHAnsi" w:eastAsiaTheme="minorEastAsia" w:hAnsiTheme="minorHAnsi" w:cstheme="minorBidi"/>
+          <w:b w:val="0"/>
+          <w:bCs w:val="0"/>
+          <w:caps w:val="0"/>
+          <w:spacing w:val="0"/>
+          <w:sz w:val="24"/>
+          <w:szCs w:val="24"/>
+        </w:rPr>
+        <w:t>serv_cost</w:t>
+      </w:r>
+      <w:proofErr w:type="spellEnd"/>
+    </w:p>
+    <w:p>
+      <w:pPr>
+        <w:pStyle w:val="Heading1"/>
+        <w:rPr>
+          <w:rFonts w:asciiTheme="minorHAnsi" w:eastAsiaTheme="minorEastAsia" w:hAnsiTheme="minorHAnsi" w:cstheme="minorBidi"/>
+          <w:b w:val="0"/>
+          <w:bCs w:val="0"/>
+          <w:caps w:val="0"/>
+          <w:spacing w:val="0"/>
+          <w:sz w:val="24"/>
+          <w:szCs w:val="24"/>
+        </w:rPr>
+      </w:pPr>
+      <w:r>
+        <w:rPr>
+          <w:rFonts w:asciiTheme="minorHAnsi" w:eastAsiaTheme="minorEastAsia" w:hAnsiTheme="minorHAnsi" w:cstheme="minorBidi"/>
+          <w:b w:val="0"/>
+          <w:bCs w:val="0"/>
+          <w:caps w:val="0"/>
+          <w:spacing w:val="0"/>
+          <w:sz w:val="24"/>
+          <w:szCs w:val="24"/>
+        </w:rPr>
+        <w:t>pet</w:t>
+      </w:r>
+      <w:r>
+        <w:rPr>
+          <w:rFonts w:asciiTheme="minorHAnsi" w:eastAsiaTheme="minorEastAsia" w:hAnsiTheme="minorHAnsi" w:cstheme="minorBidi"/>
+          <w:b w:val="0"/>
+          <w:bCs w:val="0"/>
+          <w:caps w:val="0"/>
+          <w:spacing w:val="0"/>
+          <w:sz w:val="24"/>
+          <w:szCs w:val="24"/>
+        </w:rPr>
+        <w:t xml:space="preserve">_id, </w:t>
+      </w:r>
+      <w:proofErr w:type="spellStart"/>
+      <w:r>
+        <w:rPr>
+          <w:rFonts w:asciiTheme="minorHAnsi" w:eastAsiaTheme="minorEastAsia" w:hAnsiTheme="minorHAnsi" w:cstheme="minorBidi"/>
+          <w:b w:val="0"/>
+          <w:bCs w:val="0"/>
+          <w:caps w:val="0"/>
+          <w:spacing w:val="0"/>
+          <w:sz w:val="24"/>
+          <w:szCs w:val="24"/>
+        </w:rPr>
+        <w:t>invoice_date</w:t>
+      </w:r>
+      <w:proofErr w:type="spellEnd"/>
+      <w:r>
+        <w:rPr>
+          <w:rFonts w:asciiTheme="minorHAnsi" w:eastAsiaTheme="minorEastAsia" w:hAnsiTheme="minorHAnsi" w:cstheme="minorBidi"/>
+          <w:b w:val="0"/>
+          <w:bCs w:val="0"/>
+          <w:caps w:val="0"/>
+          <w:spacing w:val="0"/>
+          <w:sz w:val="24"/>
+          <w:szCs w:val="24"/>
+        </w:rPr>
+        <w:t xml:space="preserve">, </w:t>
+      </w:r>
+      <w:proofErr w:type="spellStart"/>
+      <w:r>
+        <w:rPr>
+          <w:rFonts w:asciiTheme="minorHAnsi" w:eastAsiaTheme="minorEastAsia" w:hAnsiTheme="minorHAnsi" w:cstheme="minorBidi"/>
+          <w:b w:val="0"/>
+          <w:bCs w:val="0"/>
+          <w:caps w:val="0"/>
+          <w:spacing w:val="0"/>
+          <w:sz w:val="24"/>
+          <w:szCs w:val="24"/>
+        </w:rPr>
+        <w:t>invoice_time</w:t>
+      </w:r>
+      <w:proofErr w:type="spellEnd"/>
+      <w:r>
+        <w:rPr>
+          <w:rFonts w:asciiTheme="minorHAnsi" w:eastAsiaTheme="minorEastAsia" w:hAnsiTheme="minorHAnsi" w:cstheme="minorBidi"/>
+          <w:b w:val="0"/>
+          <w:bCs w:val="0"/>
+          <w:caps w:val="0"/>
+          <w:spacing w:val="0"/>
+          <w:sz w:val="24"/>
+          <w:szCs w:val="24"/>
+        </w:rPr>
+        <w:t xml:space="preserve">, </w:t>
+      </w:r>
+      <w:proofErr w:type="spellStart"/>
+      <w:r>
+        <w:rPr>
+          <w:rFonts w:asciiTheme="minorHAnsi" w:eastAsiaTheme="minorEastAsia" w:hAnsiTheme="minorHAnsi" w:cstheme="minorBidi"/>
+          <w:b w:val="0"/>
+          <w:bCs w:val="0"/>
+          <w:caps w:val="0"/>
+          <w:spacing w:val="0"/>
+          <w:sz w:val="24"/>
+          <w:szCs w:val="24"/>
+        </w:rPr>
+        <w:t>drug_id</w:t>
+      </w:r>
+      <w:proofErr w:type="spellEnd"/>
+      <w:r>
+        <w:rPr>
+          <w:rFonts w:asciiTheme="minorHAnsi" w:eastAsiaTheme="minorEastAsia" w:hAnsiTheme="minorHAnsi" w:cstheme="minorBidi"/>
+          <w:b w:val="0"/>
+          <w:bCs w:val="0"/>
+          <w:caps w:val="0"/>
+          <w:spacing w:val="0"/>
+          <w:sz w:val="24"/>
+          <w:szCs w:val="24"/>
+        </w:rPr>
+        <w:t xml:space="preserve"> —&gt; </w:t>
+      </w:r>
+      <w:proofErr w:type="spellStart"/>
+      <w:r>
+        <w:rPr>
+          <w:rFonts w:asciiTheme="minorHAnsi" w:eastAsiaTheme="minorEastAsia" w:hAnsiTheme="minorHAnsi" w:cstheme="minorBidi"/>
+          <w:b w:val="0"/>
+          <w:bCs w:val="0"/>
+          <w:caps w:val="0"/>
+          <w:spacing w:val="0"/>
+          <w:sz w:val="24"/>
+          <w:szCs w:val="24"/>
+        </w:rPr>
+        <w:t>drug_qty_supplied</w:t>
+      </w:r>
+      <w:proofErr w:type="spellEnd"/>
+    </w:p>
+    <w:p>
+      <w:pPr>
+        <w:pStyle w:val="Heading1"/>
+        <w:rPr>
+          <w:rStyle w:val="IntenseEmphasis"/>
+          <w:rFonts w:asciiTheme="minorHAnsi" w:eastAsiaTheme="minorEastAsia" w:hAnsiTheme="minorHAnsi" w:cstheme="minorBidi"/>
+          <w:i w:val="0"/>
+          <w:iCs w:val="0"/>
+          <w:caps w:val="0"/>
+          <w:color w:val="000000" w:themeColor="text1"/>
+          <w:spacing w:val="0"/>
+          <w:sz w:val="24"/>
+          <w:szCs w:val="24"/>
+          <w:u w:val="single"/>
+        </w:rPr>
+      </w:pPr>
+      <w:proofErr w:type="spellStart"/>
+      <w:r>
+        <w:rPr>
+          <w:rFonts w:asciiTheme="minorHAnsi" w:eastAsiaTheme="minorEastAsia" w:hAnsiTheme="minorHAnsi" w:cstheme="minorBidi"/>
+          <w:b w:val="0"/>
+          <w:bCs w:val="0"/>
+          <w:caps w:val="0"/>
+          <w:spacing w:val="0"/>
+          <w:sz w:val="24"/>
+          <w:szCs w:val="24"/>
+        </w:rPr>
+        <w:t>drug_id</w:t>
+      </w:r>
+      <w:proofErr w:type="spellEnd"/>
+      <w:r>
+        <w:rPr>
+          <w:rFonts w:asciiTheme="minorHAnsi" w:eastAsiaTheme="minorEastAsia" w:hAnsiTheme="minorHAnsi" w:cstheme="minorBidi"/>
+          <w:b w:val="0"/>
+          <w:bCs w:val="0"/>
+          <w:caps w:val="0"/>
+          <w:spacing w:val="0"/>
+          <w:sz w:val="24"/>
+          <w:szCs w:val="24"/>
+        </w:rPr>
+        <w:t xml:space="preserve"> —&gt; </w:t>
+      </w:r>
+      <w:proofErr w:type="spellStart"/>
+      <w:r>
+        <w:rPr>
+          <w:rFonts w:asciiTheme="minorHAnsi" w:eastAsiaTheme="minorEastAsia" w:hAnsiTheme="minorHAnsi" w:cstheme="minorBidi"/>
+          <w:b w:val="0"/>
+          <w:bCs w:val="0"/>
+          <w:caps w:val="0"/>
+          <w:spacing w:val="0"/>
+          <w:sz w:val="24"/>
+          <w:szCs w:val="24"/>
+        </w:rPr>
+        <w:t>drug_name</w:t>
+      </w:r>
+      <w:proofErr w:type="spellEnd"/>
+      <w:r>
+        <w:rPr>
+          <w:rFonts w:asciiTheme="minorHAnsi" w:eastAsiaTheme="minorEastAsia" w:hAnsiTheme="minorHAnsi" w:cstheme="minorBidi"/>
+          <w:b w:val="0"/>
+          <w:bCs w:val="0"/>
+          <w:caps w:val="0"/>
+          <w:spacing w:val="0"/>
+          <w:sz w:val="24"/>
+          <w:szCs w:val="24"/>
+        </w:rPr>
+        <w:t xml:space="preserve">, </w:t>
+      </w:r>
+      <w:proofErr w:type="spellStart"/>
+      <w:r>
+        <w:rPr>
+          <w:rFonts w:asciiTheme="minorHAnsi" w:eastAsiaTheme="minorEastAsia" w:hAnsiTheme="minorHAnsi" w:cstheme="minorBidi"/>
+          <w:b w:val="0"/>
+          <w:bCs w:val="0"/>
+          <w:caps w:val="0"/>
+          <w:spacing w:val="0"/>
+          <w:sz w:val="24"/>
+          <w:szCs w:val="24"/>
+        </w:rPr>
+        <w:t>drug_cost</w:t>
+      </w:r>
+      <w:proofErr w:type="spellEnd"/>
+      <w:r>
+        <w:rPr>
+          <w:rStyle w:val="IntenseEmphasis"/>
+          <w:rFonts w:asciiTheme="minorHAnsi" w:eastAsiaTheme="minorEastAsia" w:hAnsiTheme="minorHAnsi" w:cstheme="minorBidi"/>
+          <w:i w:val="0"/>
+          <w:iCs w:val="0"/>
+          <w:caps w:val="0"/>
+          <w:color w:val="000000" w:themeColor="text1"/>
+          <w:spacing w:val="0"/>
+          <w:sz w:val="24"/>
+          <w:szCs w:val="24"/>
+          <w:u w:val="single"/>
         </w:rPr>
         <w:t xml:space="preserve"> </w:t>
       </w:r>
-      <w:r>
-        <w:rPr>
-          <w:sz w:val="28"/>
-          <w:szCs w:val="28"/>
-        </w:rPr>
-        <w:t xml:space="preserve">→ </w:t>
-      </w:r>
-      <w:proofErr w:type="spellStart"/>
-      <w:r>
-        <w:rPr>
-          <w:sz w:val="24"/>
-          <w:szCs w:val="24"/>
-        </w:rPr>
-        <w:t>amount_due</w:t>
-      </w:r>
-      <w:proofErr w:type="spellEnd"/>
-      <w:r>
-        <w:rPr>
-          <w:sz w:val="24"/>
-          <w:szCs w:val="24"/>
-        </w:rPr>
-        <w:t xml:space="preserve">, </w:t>
-      </w:r>
-      <w:proofErr w:type="spellStart"/>
-      <w:r>
-        <w:rPr>
-          <w:sz w:val="24"/>
-          <w:szCs w:val="24"/>
-        </w:rPr>
-        <w:t>payment_method</w:t>
-      </w:r>
-      <w:proofErr w:type="spellEnd"/>
-    </w:p>
-    <w:p>
-      <w:pPr>
-        <w:spacing w:line="360" w:lineRule="auto"/>
-        <w:rPr>
-          <w:sz w:val="28"/>
-          <w:szCs w:val="28"/>
-        </w:rPr>
-      </w:pPr>
-      <w:proofErr w:type="spellStart"/>
-      <w:r>
-        <w:rPr>
-          <w:sz w:val="24"/>
-          <w:szCs w:val="24"/>
-        </w:rPr>
-        <w:t>serv_code</w:t>
-      </w:r>
-      <w:proofErr w:type="spellEnd"/>
-      <w:r>
-        <w:rPr>
-          <w:sz w:val="28"/>
-          <w:szCs w:val="28"/>
-        </w:rPr>
-        <w:t xml:space="preserve"> → </w:t>
-      </w:r>
-      <w:proofErr w:type="spellStart"/>
-      <w:r>
-        <w:rPr>
-          <w:sz w:val="24"/>
-          <w:szCs w:val="24"/>
-        </w:rPr>
-        <w:t>serv_</w:t>
-      </w:r>
-      <w:proofErr w:type="gramStart"/>
-      <w:r>
-        <w:rPr>
-          <w:sz w:val="24"/>
-          <w:szCs w:val="24"/>
-        </w:rPr>
-        <w:t>desc,serv</w:t>
-      </w:r>
-      <w:proofErr w:type="gramEnd"/>
-      <w:r>
-        <w:rPr>
-          <w:sz w:val="24"/>
-          <w:szCs w:val="24"/>
-        </w:rPr>
-        <w:t>_cost</w:t>
-      </w:r>
-      <w:proofErr w:type="spellEnd"/>
-    </w:p>
-    <w:p>
-      <w:pPr>
-        <w:spacing w:line="360" w:lineRule="auto"/>
-        <w:rPr>
-          <w:sz w:val="28"/>
-          <w:szCs w:val="28"/>
-        </w:rPr>
-      </w:pPr>
-      <w:proofErr w:type="spellStart"/>
-      <w:r>
-        <w:rPr>
-          <w:sz w:val="24"/>
-          <w:szCs w:val="24"/>
-        </w:rPr>
-        <w:t>drug_id</w:t>
-      </w:r>
-      <w:proofErr w:type="spellEnd"/>
-      <w:r>
-        <w:rPr>
-          <w:sz w:val="28"/>
-          <w:szCs w:val="28"/>
-        </w:rPr>
-        <w:t xml:space="preserve"> → </w:t>
-      </w:r>
-      <w:proofErr w:type="spellStart"/>
-      <w:r>
-        <w:rPr>
-          <w:sz w:val="24"/>
-          <w:szCs w:val="24"/>
-        </w:rPr>
-        <w:t>drug_</w:t>
-      </w:r>
-      <w:proofErr w:type="gramStart"/>
-      <w:r>
-        <w:rPr>
-          <w:sz w:val="24"/>
-          <w:szCs w:val="24"/>
-        </w:rPr>
-        <w:t>name,qty</w:t>
-      </w:r>
-      <w:proofErr w:type="gramEnd"/>
-      <w:r>
-        <w:rPr>
-          <w:sz w:val="24"/>
-          <w:szCs w:val="24"/>
-        </w:rPr>
-        <w:t>_supplied,drug_cost</w:t>
-      </w:r>
-      <w:proofErr w:type="spellEnd"/>
-    </w:p>
-    <w:p>
-      <w:pPr>
-        <w:spacing w:line="360" w:lineRule="auto"/>
-        <w:rPr>
-          <w:sz w:val="28"/>
-          <w:szCs w:val="28"/>
-        </w:rPr>
-      </w:pPr>
-      <w:proofErr w:type="spellStart"/>
-      <w:r>
-        <w:rPr>
-          <w:sz w:val="24"/>
-          <w:szCs w:val="24"/>
-        </w:rPr>
-        <w:t>P</w:t>
-      </w:r>
-      <w:r>
-        <w:rPr>
-          <w:sz w:val="24"/>
-          <w:szCs w:val="24"/>
-        </w:rPr>
-        <w:t>e</w:t>
-      </w:r>
-      <w:r>
-        <w:rPr>
-          <w:sz w:val="24"/>
-          <w:szCs w:val="24"/>
-        </w:rPr>
-        <w:t>t_id</w:t>
-      </w:r>
-      <w:proofErr w:type="spellEnd"/>
-      <w:r>
-        <w:rPr>
-          <w:sz w:val="28"/>
-          <w:szCs w:val="28"/>
-        </w:rPr>
-        <w:t xml:space="preserve"> →</w:t>
-      </w:r>
-      <w:r>
-        <w:rPr>
-          <w:sz w:val="24"/>
-          <w:szCs w:val="24"/>
-        </w:rPr>
-        <w:t xml:space="preserve"> </w:t>
-      </w:r>
-      <w:proofErr w:type="spellStart"/>
-      <w:r>
-        <w:rPr>
-          <w:sz w:val="24"/>
-          <w:szCs w:val="24"/>
-        </w:rPr>
-        <w:t>p</w:t>
-      </w:r>
-      <w:r>
-        <w:rPr>
-          <w:sz w:val="24"/>
-          <w:szCs w:val="24"/>
-        </w:rPr>
-        <w:t>e</w:t>
-      </w:r>
-      <w:r>
-        <w:rPr>
-          <w:sz w:val="24"/>
-          <w:szCs w:val="24"/>
-        </w:rPr>
-        <w:t>t_name</w:t>
-      </w:r>
-      <w:proofErr w:type="spellEnd"/>
-    </w:p>
-    <w:p>
-      <w:pPr>
-        <w:spacing w:line="360" w:lineRule="auto"/>
-        <w:rPr>
-          <w:sz w:val="28"/>
-          <w:szCs w:val="28"/>
-        </w:rPr>
-      </w:pPr>
-      <w:proofErr w:type="spellStart"/>
-      <w:r>
-        <w:rPr>
-          <w:sz w:val="24"/>
-          <w:szCs w:val="24"/>
-        </w:rPr>
-        <w:t>vet_id</w:t>
-      </w:r>
-      <w:proofErr w:type="spellEnd"/>
-      <w:r>
-        <w:rPr>
-          <w:sz w:val="28"/>
-          <w:szCs w:val="28"/>
-        </w:rPr>
-        <w:t xml:space="preserve"> →</w:t>
-      </w:r>
-      <w:r>
-        <w:rPr>
-          <w:sz w:val="24"/>
-          <w:szCs w:val="24"/>
-        </w:rPr>
-        <w:t xml:space="preserve"> </w:t>
-      </w:r>
-      <w:proofErr w:type="spellStart"/>
-      <w:r>
-        <w:rPr>
-          <w:sz w:val="24"/>
-          <w:szCs w:val="24"/>
-        </w:rPr>
-        <w:t>vet_name</w:t>
-      </w:r>
-      <w:proofErr w:type="spellEnd"/>
     </w:p>
     <w:p>
       <w:pPr>
@@ -3736,7 +4764,6 @@
         </w:rPr>
         <w:t xml:space="preserve">COLLECTED 3NF </w:t>
       </w:r>
-      <w:proofErr w:type="gramStart"/>
       <w:r>
         <w:rPr>
           <w:rStyle w:val="IntenseEmphasis"/>
@@ -3747,11 +4774,9 @@
           <w:color w:val="000000" w:themeColor="text1"/>
           <w:u w:val="single"/>
         </w:rPr>
-        <w:t>RELATIONS</w:t>
-      </w:r>
-      <w:proofErr w:type="gramEnd"/>
-    </w:p>
-    <w:p/>
+        <w:t>RELATIONS.</w:t>
+      </w:r>
+    </w:p>
     <w:p>
       <w:pPr>
         <w:spacing w:line="360" w:lineRule="auto"/>
@@ -3824,14 +4849,12 @@
       <w:r>
         <w:t>PET (</w:t>
       </w:r>
-      <w:proofErr w:type="spellStart"/>
       <w:r>
         <w:rPr>
           <w:u w:val="single"/>
         </w:rPr>
         <w:t>pet_id</w:t>
       </w:r>
-      <w:proofErr w:type="spellEnd"/>
       <w:r>
         <w:t xml:space="preserve">, </w:t>
       </w:r>
@@ -3933,7 +4956,6 @@
         </w:rPr>
         <w:t>(</w:t>
       </w:r>
-      <w:proofErr w:type="spellStart"/>
       <w:r>
         <w:rPr>
           <w:u w:val="single"/>
@@ -3946,7 +4968,6 @@
         </w:rPr>
         <w:t>_id</w:t>
       </w:r>
-      <w:proofErr w:type="spellEnd"/>
       <w:r>
         <w:rPr>
           <w:u w:val="single"/>
@@ -3982,7 +5003,6 @@
         </w:rPr>
         <w:t>serv_</w:t>
       </w:r>
-      <w:proofErr w:type="gramStart"/>
       <w:r>
         <w:rPr>
           <w:u w:val="single"/>
@@ -3991,9 +5011,8 @@
       </w:r>
       <w:proofErr w:type="spellEnd"/>
       <w:r>
-        <w:t xml:space="preserve"> ,</w:t>
-      </w:r>
-      <w:proofErr w:type="gramEnd"/>
+        <w:t>,</w:t>
+      </w:r>
       <w:r>
         <w:t xml:space="preserve"> </w:t>
       </w:r>
@@ -4041,15 +5060,7 @@
       </w:r>
       <w:proofErr w:type="spellStart"/>
       <w:r>
-        <w:t>serv_</w:t>
-      </w:r>
-      <w:proofErr w:type="gramStart"/>
-      <w:r>
-        <w:t>desc,serv</w:t>
-      </w:r>
-      <w:proofErr w:type="gramEnd"/>
-      <w:r>
-        <w:t>_cost</w:t>
+        <w:t>serv_desc,serv_cost</w:t>
       </w:r>
       <w:proofErr w:type="spellEnd"/>
       <w:r>
@@ -4083,15 +5094,13 @@
       </w:r>
       <w:proofErr w:type="spellStart"/>
       <w:r>
+        <w:t>drug_name,</w:t>
+      </w:r>
+      <w:r>
         <w:t>drug_</w:t>
       </w:r>
-      <w:proofErr w:type="gramStart"/>
-      <w:r>
-        <w:t>name,qty</w:t>
-      </w:r>
-      <w:proofErr w:type="gramEnd"/>
-      <w:r>
-        <w:t>_supplied,drug_cost</w:t>
+      <w:r>
+        <w:t>qty_supplied,drug_cost</w:t>
       </w:r>
       <w:proofErr w:type="spellEnd"/>
       <w:r>
@@ -4118,7 +5127,6 @@
       <w:r>
         <w:t>T (</w:t>
       </w:r>
-      <w:proofErr w:type="spellStart"/>
       <w:r>
         <w:rPr>
           <w:u w:val="single"/>
@@ -4131,7 +5139,6 @@
         </w:rPr>
         <w:t>t_id</w:t>
       </w:r>
-      <w:proofErr w:type="spellEnd"/>
       <w:r>
         <w:t xml:space="preserve">, </w:t>
       </w:r>
@@ -4188,7 +5195,196 @@
     </w:p>
     <w:p>
       <w:pPr>
+        <w:spacing w:line="360" w:lineRule="auto"/>
+      </w:pPr>
+      <w:r>
+        <w:tab/>
+        <w:t>9.</w:t>
+      </w:r>
+      <w:r>
+        <w:t xml:space="preserve"> </w:t>
+      </w:r>
+      <w:r>
+        <w:t>SERVICE_</w:t>
+      </w:r>
+      <w:r>
+        <w:t>RECORD</w:t>
+      </w:r>
+      <w:r>
+        <w:t xml:space="preserve"> (</w:t>
+      </w:r>
+      <w:r>
+        <w:rPr>
+          <w:u w:val="single"/>
+        </w:rPr>
+        <w:t>pet</w:t>
+      </w:r>
+      <w:r>
+        <w:rPr>
+          <w:u w:val="single"/>
+        </w:rPr>
+        <w:t xml:space="preserve">_id, </w:t>
+      </w:r>
+      <w:proofErr w:type="spellStart"/>
+      <w:r>
+        <w:rPr>
+          <w:u w:val="single"/>
+        </w:rPr>
+        <w:t>invoice_date</w:t>
+      </w:r>
+      <w:proofErr w:type="spellEnd"/>
+      <w:r>
+        <w:rPr>
+          <w:u w:val="single"/>
+        </w:rPr>
+        <w:t xml:space="preserve">, </w:t>
+      </w:r>
+      <w:proofErr w:type="spellStart"/>
+      <w:r>
+        <w:rPr>
+          <w:u w:val="single"/>
+        </w:rPr>
+        <w:t>invoice_time</w:t>
+      </w:r>
+      <w:proofErr w:type="spellEnd"/>
+      <w:r>
+        <w:rPr>
+          <w:u w:val="single"/>
+        </w:rPr>
+        <w:t xml:space="preserve">, </w:t>
+      </w:r>
+      <w:proofErr w:type="spellStart"/>
+      <w:r>
+        <w:rPr>
+          <w:u w:val="single"/>
+        </w:rPr>
+        <w:t>serv_code</w:t>
+      </w:r>
+      <w:proofErr w:type="spellEnd"/>
+      <w:r>
+        <w:t>)</w:t>
+      </w:r>
+    </w:p>
+    <w:p>
+      <w:pPr>
+        <w:spacing w:line="360" w:lineRule="auto"/>
+        <w:ind w:firstLine="720"/>
+      </w:pPr>
+      <w:r>
+        <w:t>10.</w:t>
+      </w:r>
+      <w:r>
+        <w:t xml:space="preserve"> </w:t>
+      </w:r>
+      <w:r>
+        <w:t>DRUG_</w:t>
+      </w:r>
+      <w:r>
+        <w:t>RECORD</w:t>
+      </w:r>
+      <w:r>
+        <w:t xml:space="preserve"> </w:t>
+      </w:r>
+      <w:r>
+        <w:rPr>
+          <w:u w:val="single"/>
+        </w:rPr>
+        <w:t>(</w:t>
+      </w:r>
+      <w:r>
+        <w:rPr>
+          <w:u w:val="single"/>
+        </w:rPr>
+        <w:t>pet</w:t>
+      </w:r>
+      <w:r>
+        <w:rPr>
+          <w:u w:val="single"/>
+        </w:rPr>
+        <w:t xml:space="preserve">_id, </w:t>
+      </w:r>
+      <w:proofErr w:type="spellStart"/>
+      <w:r>
+        <w:rPr>
+          <w:u w:val="single"/>
+        </w:rPr>
+        <w:t>invoice_date</w:t>
+      </w:r>
+      <w:proofErr w:type="spellEnd"/>
+      <w:r>
+        <w:rPr>
+          <w:u w:val="single"/>
+        </w:rPr>
+        <w:t xml:space="preserve">, </w:t>
+      </w:r>
+      <w:proofErr w:type="spellStart"/>
+      <w:r>
+        <w:rPr>
+          <w:u w:val="single"/>
+        </w:rPr>
+        <w:t>invoice_time</w:t>
+      </w:r>
+      <w:proofErr w:type="spellEnd"/>
+      <w:r>
+        <w:rPr>
+          <w:u w:val="single"/>
+        </w:rPr>
+        <w:t xml:space="preserve">, </w:t>
+      </w:r>
+      <w:proofErr w:type="spellStart"/>
+      <w:r>
+        <w:rPr>
+          <w:u w:val="single"/>
+        </w:rPr>
+        <w:t>drug_id</w:t>
+      </w:r>
+      <w:proofErr w:type="spellEnd"/>
+      <w:r>
+        <w:t xml:space="preserve">, </w:t>
+      </w:r>
+      <w:proofErr w:type="spellStart"/>
+      <w:r>
+        <w:t>drug_qty_supplied</w:t>
+      </w:r>
+      <w:proofErr w:type="spellEnd"/>
+      <w:r>
+        <w:t>)</w:t>
+      </w:r>
+    </w:p>
+    <w:p>
+      <w:pPr>
+        <w:spacing w:line="360" w:lineRule="auto"/>
+        <w:ind w:firstLine="720"/>
+      </w:pPr>
+      <w:r>
+        <w:t>11. OWNERSHIP_RECORD (</w:t>
+      </w:r>
+      <w:proofErr w:type="spellStart"/>
+      <w:r>
+        <w:rPr>
+          <w:u w:val="single"/>
+        </w:rPr>
+        <w:t>owner_id,pet_id</w:t>
+      </w:r>
+      <w:proofErr w:type="spellEnd"/>
+      <w:r>
+        <w:t>)</w:t>
+      </w:r>
+    </w:p>
+    <w:p>
+      <w:pPr>
+        <w:spacing w:line="360" w:lineRule="auto"/>
+      </w:pPr>
+    </w:p>
+    <w:p>
+      <w:pPr>
         <w:pStyle w:val="Heading1"/>
+        <w:rPr>
+          <w:color w:val="000000" w:themeColor="text1"/>
+          <w:u w:val="single"/>
+        </w:rPr>
+      </w:pPr>
+      <w:r>
         <w:rPr>
           <w:rStyle w:val="IntenseEmphasis"/>
           <w:b/>
@@ -4198,18 +5394,6 @@
           <w:color w:val="000000" w:themeColor="text1"/>
           <w:u w:val="single"/>
         </w:rPr>
-      </w:pPr>
-      <w:r>
-        <w:rPr>
-          <w:rStyle w:val="IntenseEmphasis"/>
-          <w:b/>
-          <w:bCs/>
-          <w:i w:val="0"/>
-          <w:iCs w:val="0"/>
-          <w:color w:val="000000" w:themeColor="text1"/>
-          <w:u w:val="single"/>
-        </w:rPr>
-        <w:lastRenderedPageBreak/>
         <w:t>ATTRIBUTE SYNTHESIS</w:t>
       </w:r>
     </w:p>
@@ -4289,14 +5473,12 @@
       <w:r>
         <w:t xml:space="preserve"> PET (</w:t>
       </w:r>
-      <w:proofErr w:type="spellStart"/>
       <w:r>
         <w:rPr>
           <w:u w:val="single"/>
         </w:rPr>
         <w:t>pet_id</w:t>
       </w:r>
-      <w:proofErr w:type="spellEnd"/>
       <w:r>
         <w:t>,</w:t>
       </w:r>
@@ -4356,6 +5538,10 @@
         <w:ind w:left="720"/>
       </w:pPr>
       <w:r>
+        <w:lastRenderedPageBreak/>
+        <w:t xml:space="preserve"> </w:t>
+      </w:r>
+      <w:r>
         <w:t>3 &amp; 8. VET (</w:t>
       </w:r>
       <w:proofErr w:type="spellStart"/>
@@ -4387,12 +5573,14 @@
         <w:ind w:left="720"/>
       </w:pPr>
       <w:r>
+        <w:t xml:space="preserve"> </w:t>
+      </w:r>
+      <w:r>
         <w:t xml:space="preserve">4. </w:t>
       </w:r>
       <w:r>
         <w:t>INVOICE (</w:t>
       </w:r>
-      <w:proofErr w:type="spellStart"/>
       <w:r>
         <w:rPr>
           <w:u w:val="single"/>
@@ -4411,7 +5599,6 @@
         </w:rPr>
         <w:t>t_id</w:t>
       </w:r>
-      <w:proofErr w:type="spellEnd"/>
       <w:r>
         <w:t>,</w:t>
       </w:r>
@@ -4486,6 +5673,9 @@
         <w:ind w:left="720"/>
       </w:pPr>
       <w:r>
+        <w:t xml:space="preserve"> </w:t>
+      </w:r>
+      <w:r>
         <w:t>5. SERVICE (</w:t>
       </w:r>
       <w:proofErr w:type="spellStart"/>
@@ -4501,15 +5691,7 @@
       </w:r>
       <w:proofErr w:type="spellStart"/>
       <w:r>
-        <w:t>serv_</w:t>
-      </w:r>
-      <w:proofErr w:type="gramStart"/>
-      <w:r>
-        <w:t>desc,serv</w:t>
-      </w:r>
-      <w:proofErr w:type="gramEnd"/>
-      <w:r>
-        <w:t>_cost</w:t>
+        <w:t>serv_desc,serv_cost</w:t>
       </w:r>
       <w:proofErr w:type="spellEnd"/>
       <w:r>
@@ -4522,6 +5704,9 @@
         <w:ind w:left="720"/>
       </w:pPr>
       <w:r>
+        <w:t xml:space="preserve"> </w:t>
+      </w:r>
+      <w:r>
         <w:t xml:space="preserve">6. DRUG </w:t>
       </w:r>
       <w:r>
@@ -4545,13 +5730,173 @@
       <w:r>
         <w:t>drug_</w:t>
       </w:r>
-      <w:proofErr w:type="gramStart"/>
-      <w:r>
-        <w:t>name,qty</w:t>
-      </w:r>
-      <w:proofErr w:type="gramEnd"/>
-      <w:r>
-        <w:t>_supplied,drug_cost</w:t>
+      <w:r>
+        <w:t>name,</w:t>
+      </w:r>
+      <w:r>
+        <w:t>drug_</w:t>
+      </w:r>
+      <w:r>
+        <w:t>qty_supplied,drug_cost</w:t>
+      </w:r>
+      <w:proofErr w:type="spellEnd"/>
+      <w:r>
+        <w:t>)</w:t>
+      </w:r>
+    </w:p>
+    <w:p>
+      <w:pPr>
+        <w:spacing w:line="360" w:lineRule="auto"/>
+      </w:pPr>
+      <w:r>
+        <w:t xml:space="preserve">               </w:t>
+      </w:r>
+      <w:r>
+        <w:t>9.</w:t>
+      </w:r>
+      <w:r>
+        <w:t xml:space="preserve"> SERVICE_</w:t>
+      </w:r>
+      <w:r>
+        <w:rPr>
+          <w:u w:val="single"/>
+        </w:rPr>
+        <w:t xml:space="preserve">RECORD (pet_id, </w:t>
+      </w:r>
+      <w:proofErr w:type="spellStart"/>
+      <w:r>
+        <w:rPr>
+          <w:u w:val="single"/>
+        </w:rPr>
+        <w:t>invoice_date</w:t>
+      </w:r>
+      <w:proofErr w:type="spellEnd"/>
+      <w:r>
+        <w:rPr>
+          <w:u w:val="single"/>
+        </w:rPr>
+        <w:t xml:space="preserve">, </w:t>
+      </w:r>
+      <w:proofErr w:type="spellStart"/>
+      <w:r>
+        <w:rPr>
+          <w:u w:val="single"/>
+        </w:rPr>
+        <w:t>invoice_time</w:t>
+      </w:r>
+      <w:proofErr w:type="spellEnd"/>
+      <w:r>
+        <w:rPr>
+          <w:u w:val="single"/>
+        </w:rPr>
+        <w:t xml:space="preserve">, </w:t>
+      </w:r>
+      <w:proofErr w:type="spellStart"/>
+      <w:r>
+        <w:rPr>
+          <w:u w:val="single"/>
+        </w:rPr>
+        <w:t>serv_code</w:t>
+      </w:r>
+      <w:proofErr w:type="spellEnd"/>
+      <w:r>
+        <w:t>)</w:t>
+      </w:r>
+    </w:p>
+    <w:p>
+      <w:pPr>
+        <w:spacing w:line="360" w:lineRule="auto"/>
+        <w:ind w:firstLine="720"/>
+      </w:pPr>
+      <w:r>
+        <w:t>10.</w:t>
+      </w:r>
+      <w:r>
+        <w:t xml:space="preserve"> DRUG_</w:t>
+      </w:r>
+      <w:r>
+        <w:t>RECORD</w:t>
+      </w:r>
+      <w:r>
+        <w:t xml:space="preserve"> </w:t>
+      </w:r>
+      <w:r>
+        <w:rPr>
+          <w:u w:val="single"/>
+        </w:rPr>
+        <w:t xml:space="preserve">(pet_id, </w:t>
+      </w:r>
+      <w:proofErr w:type="spellStart"/>
+      <w:r>
+        <w:rPr>
+          <w:u w:val="single"/>
+        </w:rPr>
+        <w:t>invoice_date</w:t>
+      </w:r>
+      <w:proofErr w:type="spellEnd"/>
+      <w:r>
+        <w:rPr>
+          <w:u w:val="single"/>
+        </w:rPr>
+        <w:t xml:space="preserve">, </w:t>
+      </w:r>
+      <w:proofErr w:type="spellStart"/>
+      <w:r>
+        <w:rPr>
+          <w:u w:val="single"/>
+        </w:rPr>
+        <w:t>invoice_time</w:t>
+      </w:r>
+      <w:proofErr w:type="spellEnd"/>
+      <w:r>
+        <w:rPr>
+          <w:u w:val="single"/>
+        </w:rPr>
+        <w:t xml:space="preserve">, </w:t>
+      </w:r>
+      <w:proofErr w:type="spellStart"/>
+      <w:r>
+        <w:rPr>
+          <w:u w:val="single"/>
+        </w:rPr>
+        <w:t>drug_id</w:t>
+      </w:r>
+      <w:proofErr w:type="spellEnd"/>
+      <w:r>
+        <w:t xml:space="preserve">, </w:t>
+      </w:r>
+      <w:proofErr w:type="spellStart"/>
+      <w:r>
+        <w:t>drug_qty_supplied</w:t>
+      </w:r>
+      <w:proofErr w:type="spellEnd"/>
+      <w:r>
+        <w:t>)</w:t>
+      </w:r>
+    </w:p>
+    <w:p>
+      <w:pPr>
+        <w:spacing w:line="360" w:lineRule="auto"/>
+        <w:ind w:firstLine="720"/>
+      </w:pPr>
+      <w:r>
+        <w:t>11. OWNERSHIP_RECORD (</w:t>
+      </w:r>
+      <w:proofErr w:type="spellStart"/>
+      <w:r>
+        <w:rPr>
+          <w:u w:val="single"/>
+        </w:rPr>
+        <w:t>owner_id</w:t>
+      </w:r>
+      <w:r>
+        <w:t>,</w:t>
+      </w:r>
+      <w:r>
+        <w:rPr>
+          <w:u w:val="single"/>
+        </w:rPr>
+        <w:t>pet_id</w:t>
       </w:r>
       <w:proofErr w:type="spellEnd"/>
       <w:r>
@@ -4772,16 +6117,16 @@
     </w:lvl>
   </w:abstractNum>
   <w:abstractNum w:abstractNumId="1" w15:restartNumberingAfterBreak="0">
-    <w:nsid w:val="75C26275"/>
+    <w:nsid w:val="3DC01ED3"/>
     <w:multiLevelType w:val="hybridMultilevel"/>
-    <w:tmpl w:val="C854F412"/>
-    <w:lvl w:ilvl="0" w:tplc="B58C4F8A">
+    <w:tmpl w:val="C2EC6B68"/>
+    <w:lvl w:ilvl="0" w:tplc="0409000F">
       <w:start w:val="1"/>
       <w:numFmt w:val="decimal"/>
-      <w:lvlText w:val="%1"/>
+      <w:lvlText w:val="%1."/>
       <w:lvlJc w:val="left"/>
       <w:pPr>
-        <w:ind w:left="720" w:hanging="360"/>
+        <w:ind w:left="1080" w:hanging="360"/>
       </w:pPr>
       <w:rPr>
         <w:rFonts w:hint="default"/>
@@ -4793,7 +6138,7 @@
       <w:lvlText w:val="%2."/>
       <w:lvlJc w:val="left"/>
       <w:pPr>
-        <w:ind w:left="1440" w:hanging="360"/>
+        <w:ind w:left="1800" w:hanging="360"/>
       </w:pPr>
     </w:lvl>
     <w:lvl w:ilvl="2" w:tplc="0409001B" w:tentative="1">
@@ -4802,7 +6147,7 @@
       <w:lvlText w:val="%3."/>
       <w:lvlJc w:val="right"/>
       <w:pPr>
-        <w:ind w:left="2160" w:hanging="180"/>
+        <w:ind w:left="2520" w:hanging="180"/>
       </w:pPr>
     </w:lvl>
     <w:lvl w:ilvl="3" w:tplc="0409000F" w:tentative="1">
@@ -4811,7 +6156,7 @@
       <w:lvlText w:val="%4."/>
       <w:lvlJc w:val="left"/>
       <w:pPr>
-        <w:ind w:left="2880" w:hanging="360"/>
+        <w:ind w:left="3240" w:hanging="360"/>
       </w:pPr>
     </w:lvl>
     <w:lvl w:ilvl="4" w:tplc="04090019" w:tentative="1">
@@ -4820,7 +6165,7 @@
       <w:lvlText w:val="%5."/>
       <w:lvlJc w:val="left"/>
       <w:pPr>
-        <w:ind w:left="3600" w:hanging="360"/>
+        <w:ind w:left="3960" w:hanging="360"/>
       </w:pPr>
     </w:lvl>
     <w:lvl w:ilvl="5" w:tplc="0409001B" w:tentative="1">
@@ -4829,7 +6174,7 @@
       <w:lvlText w:val="%6."/>
       <w:lvlJc w:val="right"/>
       <w:pPr>
-        <w:ind w:left="4320" w:hanging="180"/>
+        <w:ind w:left="4680" w:hanging="180"/>
       </w:pPr>
     </w:lvl>
     <w:lvl w:ilvl="6" w:tplc="0409000F" w:tentative="1">
@@ -4838,7 +6183,7 @@
       <w:lvlText w:val="%7."/>
       <w:lvlJc w:val="left"/>
       <w:pPr>
-        <w:ind w:left="5040" w:hanging="360"/>
+        <w:ind w:left="5400" w:hanging="360"/>
       </w:pPr>
     </w:lvl>
     <w:lvl w:ilvl="7" w:tplc="04090019" w:tentative="1">
@@ -4847,7 +6192,7 @@
       <w:lvlText w:val="%8."/>
       <w:lvlJc w:val="left"/>
       <w:pPr>
-        <w:ind w:left="5760" w:hanging="360"/>
+        <w:ind w:left="6120" w:hanging="360"/>
       </w:pPr>
     </w:lvl>
     <w:lvl w:ilvl="8" w:tplc="0409001B" w:tentative="1">
@@ -4856,6 +6201,95 @@
       <w:lvlText w:val="%9."/>
       <w:lvlJc w:val="right"/>
       <w:pPr>
+        <w:ind w:left="6840" w:hanging="180"/>
+      </w:pPr>
+    </w:lvl>
+  </w:abstractNum>
+  <w:abstractNum w:abstractNumId="2" w15:restartNumberingAfterBreak="0">
+    <w:nsid w:val="75C26275"/>
+    <w:multiLevelType w:val="hybridMultilevel"/>
+    <w:tmpl w:val="C854F412"/>
+    <w:lvl w:ilvl="0" w:tplc="B58C4F8A">
+      <w:start w:val="1"/>
+      <w:numFmt w:val="decimal"/>
+      <w:lvlText w:val="%1"/>
+      <w:lvlJc w:val="left"/>
+      <w:pPr>
+        <w:ind w:left="720" w:hanging="360"/>
+      </w:pPr>
+      <w:rPr>
+        <w:rFonts w:hint="default"/>
+      </w:rPr>
+    </w:lvl>
+    <w:lvl w:ilvl="1" w:tplc="04090019" w:tentative="1">
+      <w:start w:val="1"/>
+      <w:numFmt w:val="lowerLetter"/>
+      <w:lvlText w:val="%2."/>
+      <w:lvlJc w:val="left"/>
+      <w:pPr>
+        <w:ind w:left="1440" w:hanging="360"/>
+      </w:pPr>
+    </w:lvl>
+    <w:lvl w:ilvl="2" w:tplc="0409001B" w:tentative="1">
+      <w:start w:val="1"/>
+      <w:numFmt w:val="lowerRoman"/>
+      <w:lvlText w:val="%3."/>
+      <w:lvlJc w:val="right"/>
+      <w:pPr>
+        <w:ind w:left="2160" w:hanging="180"/>
+      </w:pPr>
+    </w:lvl>
+    <w:lvl w:ilvl="3" w:tplc="0409000F" w:tentative="1">
+      <w:start w:val="1"/>
+      <w:numFmt w:val="decimal"/>
+      <w:lvlText w:val="%4."/>
+      <w:lvlJc w:val="left"/>
+      <w:pPr>
+        <w:ind w:left="2880" w:hanging="360"/>
+      </w:pPr>
+    </w:lvl>
+    <w:lvl w:ilvl="4" w:tplc="04090019" w:tentative="1">
+      <w:start w:val="1"/>
+      <w:numFmt w:val="lowerLetter"/>
+      <w:lvlText w:val="%5."/>
+      <w:lvlJc w:val="left"/>
+      <w:pPr>
+        <w:ind w:left="3600" w:hanging="360"/>
+      </w:pPr>
+    </w:lvl>
+    <w:lvl w:ilvl="5" w:tplc="0409001B" w:tentative="1">
+      <w:start w:val="1"/>
+      <w:numFmt w:val="lowerRoman"/>
+      <w:lvlText w:val="%6."/>
+      <w:lvlJc w:val="right"/>
+      <w:pPr>
+        <w:ind w:left="4320" w:hanging="180"/>
+      </w:pPr>
+    </w:lvl>
+    <w:lvl w:ilvl="6" w:tplc="0409000F" w:tentative="1">
+      <w:start w:val="1"/>
+      <w:numFmt w:val="decimal"/>
+      <w:lvlText w:val="%7."/>
+      <w:lvlJc w:val="left"/>
+      <w:pPr>
+        <w:ind w:left="5040" w:hanging="360"/>
+      </w:pPr>
+    </w:lvl>
+    <w:lvl w:ilvl="7" w:tplc="04090019" w:tentative="1">
+      <w:start w:val="1"/>
+      <w:numFmt w:val="lowerLetter"/>
+      <w:lvlText w:val="%8."/>
+      <w:lvlJc w:val="left"/>
+      <w:pPr>
+        <w:ind w:left="5760" w:hanging="360"/>
+      </w:pPr>
+    </w:lvl>
+    <w:lvl w:ilvl="8" w:tplc="0409001B" w:tentative="1">
+      <w:start w:val="1"/>
+      <w:numFmt w:val="lowerRoman"/>
+      <w:lvlText w:val="%9."/>
+      <w:lvlJc w:val="right"/>
+      <w:pPr>
         <w:ind w:left="6480" w:hanging="180"/>
       </w:pPr>
     </w:lvl>
@@ -4864,6 +6298,9 @@
     <w:abstractNumId w:val="0"/>
   </w:num>
   <w:num w:numId="2">
+    <w:abstractNumId w:val="2"/>
+  </w:num>
+  <w:num w:numId="3">
     <w:abstractNumId w:val="1"/>
   </w:num>
 </w:numbering>
@@ -5476,6 +6913,7 @@
   <w:style w:type="character" w:default="1" w:styleId="DefaultParagraphFont">
     <w:name w:val="Default Paragraph Font"/>
     <w:uiPriority w:val="1"/>
+    <w:semiHidden/>
     <w:unhideWhenUsed/>
   </w:style>
   <w:style w:type="table" w:default="1" w:styleId="TableNormal">

</xml_diff>